<commit_message>
Updated methods + stems calculation from Lunt paper
</commit_message>
<xml_diff>
--- a/Write_up/A_investment/Methods.docx
+++ b/Write_up/A_investment/Methods.docx
@@ -34,7 +34,7 @@
     </w:p>
     <w:p>
       <w:r>
-        <w:t>GMSE is designed to simulate dynamic decision-making by different stakeholders in a social-ecological system. The stakeholders are a) the “manager” who represents an appropriate authority, for example a protected area manager or a natural resource manager, and b) the “users” who represent independent actors such as farmers. Additionally, there is a natural “resource” population, for example animals or trees, that requires management. In each simulation, the manager is attempting to get the resource population</w:t>
+        <w:t>GMSE is designed to simulate dynamic decision-making by stakeholders in a social-ecological system. The stakeholders are a) the “manager” who represents an appropriate authority, for example a protected area manager or a natural resource manager, and b) the “users” who represent independent actors such as farmers. Additionally, there is a natural “resource” population, for example animals or trees, that requires management. In each simulation, the manager is attempting to get the resource population</w:t>
       </w:r>
       <w:r>
         <w:t xml:space="preserve"> a</w:t>
@@ -141,7 +141,15 @@
         <w:t xml:space="preserve"> </w:t>
       </w:r>
       <w:r>
-        <w:t>to develop a strategy for that time step that maximises their utility (e.g. maximises their yield)</w:t>
+        <w:t>to develop a strategy for that time step that maximises their utility (</w:t>
+      </w:r>
+      <w:proofErr w:type="gramStart"/>
+      <w:r>
+        <w:t>e.g.</w:t>
+      </w:r>
+      <w:proofErr w:type="gramEnd"/>
+      <w:r>
+        <w:t xml:space="preserve"> maximises their yield)</w:t>
       </w:r>
       <w:r>
         <w:t xml:space="preserve"> given the constraints imposed by the manager</w:t>
@@ -150,7 +158,15 @@
         <w:t xml:space="preserve">. </w:t>
       </w:r>
       <w:r>
-        <w:t>Users can choose to act on the natural resources (e.g. cull</w:t>
+        <w:t>Users can choose to act on the natural resources (</w:t>
+      </w:r>
+      <w:proofErr w:type="gramStart"/>
+      <w:r>
+        <w:t>e.g.</w:t>
+      </w:r>
+      <w:proofErr w:type="gramEnd"/>
+      <w:r>
+        <w:t xml:space="preserve"> cull</w:t>
       </w:r>
       <w:r>
         <w:t xml:space="preserve"> or</w:t>
@@ -339,7 +355,13 @@
         <w:t>. Users can</w:t>
       </w:r>
       <w:r>
-        <w:t xml:space="preserve"> choose from several options depending on the parameters set by the user. These include</w:t>
+        <w:t xml:space="preserve"> choose from several options depending on the parameters set by the </w:t>
+      </w:r>
+      <w:r>
+        <w:t>researcher</w:t>
+      </w:r>
+      <w:r>
+        <w:t>. These include</w:t>
       </w:r>
       <w:r>
         <w:t xml:space="preserve"> tend</w:t>
@@ -411,101 +433,327 @@
       </w:r>
     </w:p>
     <w:p>
-      <w:r>
-        <w:t xml:space="preserve">In this study we have used the GMSE modelling framework to explore the effects of different investment strategies employed by a conservation manager on forest resources, in the context of </w:t>
-      </w:r>
-      <w:r>
-        <w:t xml:space="preserve">an </w:t>
-      </w:r>
-      <w:r>
-        <w:t>increasing human population. We simulated a forested landscape</w:t>
-      </w:r>
-      <w:r>
-        <w:t xml:space="preserve"> of 150 </w:t>
-      </w:r>
-      <w:r>
-        <w:rPr>
-          <w:rFonts w:cstheme="minorHAnsi"/>
-        </w:rPr>
-        <w:t>×</w:t>
-      </w:r>
-      <w:r>
-        <w:t xml:space="preserve"> 150 cells, where we assumed on</w:t>
-      </w:r>
-      <w:r>
-        <w:t>e</w:t>
-      </w:r>
-      <w:r>
-        <w:t xml:space="preserve"> cell was equivalent to 1 hectare, resulting in a landscape of 1,125 ha (11.24 km</w:t>
-      </w:r>
-      <w:r>
-        <w:rPr>
-          <w:vertAlign w:val="superscript"/>
-        </w:rPr>
-        <w:t>2</w:t>
-      </w:r>
-      <w:r>
-        <w:t>).</w:t>
-      </w:r>
-      <w:r>
-        <w:t xml:space="preserve"> </w:t>
-      </w:r>
-      <w:r>
-        <w:t xml:space="preserve">We assumed the landscape </w:t>
-      </w:r>
-      <w:r>
-        <w:t xml:space="preserve">had a </w:t>
-      </w:r>
-      <w:r>
-        <w:t xml:space="preserve">tree stem </w:t>
-      </w:r>
-      <w:r>
-        <w:t>density</w:t>
-      </w:r>
-      <w:r>
-        <w:t xml:space="preserve"> </w:t>
-      </w:r>
-      <w:r>
-        <w:t>of 50 ha</w:t>
-      </w:r>
-      <w:r>
-        <w:rPr>
-          <w:vertAlign w:val="superscript"/>
-        </w:rPr>
-        <w:t>-</w:t>
-      </w:r>
-      <w:r>
-        <w:rPr>
-          <w:vertAlign w:val="superscript"/>
-        </w:rPr>
-        <w:t>1</w:t>
-      </w:r>
-      <w:r>
-        <w:t xml:space="preserve">, which is low but plausible for a dry deciduous tropical forest (Sagar &amp; Singh 2006), resulting in a starting tree abundance of 1,125,000. We kept tree stem density low to reduce computational load and thus simulation run time. </w:t>
+      <w:pPr>
+        <w:rPr>
+          <w:u w:val="single"/>
+        </w:rPr>
+      </w:pPr>
+      <w:r>
+        <w:rPr>
+          <w:u w:val="single"/>
+        </w:rPr>
+        <w:t>Landscape</w:t>
       </w:r>
     </w:p>
     <w:p>
       <w:r>
-        <w:t xml:space="preserve">which contained </w:t>
-      </w:r>
-      <w:r>
-        <w:t>20 “stakeholders”</w:t>
-      </w:r>
-      <w:r>
-        <w:t xml:space="preserve"> who had spatially explicit land upon which they were able act.</w:t>
-      </w:r>
-      <w:r>
-        <w:t xml:space="preserve"> Each stakeholder represented a community of people (i.e., a village). We  </w:t>
+        <w:t xml:space="preserve">In this study we have used the GMSE modelling framework to explore the effects of different investment strategies employed by a conservation manager on forest resources, in the context of </w:t>
+      </w:r>
+      <w:r>
+        <w:t xml:space="preserve">an </w:t>
+      </w:r>
+      <w:r>
+        <w:t>increasing human population. We simulated a forested landscape</w:t>
+      </w:r>
+      <w:r>
+        <w:t xml:space="preserve"> of 150 </w:t>
+      </w:r>
+      <w:r>
+        <w:rPr>
+          <w:rFonts w:cstheme="minorHAnsi"/>
+        </w:rPr>
+        <w:t>×</w:t>
+      </w:r>
+      <w:r>
+        <w:t xml:space="preserve"> 150 cells, where we assumed on</w:t>
+      </w:r>
+      <w:r>
+        <w:t>e</w:t>
+      </w:r>
+      <w:r>
+        <w:t xml:space="preserve"> cell was equivalent to 1 hectare, resulting in a landscape of</w:t>
+      </w:r>
+      <w:r>
+        <w:t xml:space="preserve"> 22,500 ha (or 225 km</w:t>
+      </w:r>
+      <w:r>
+        <w:rPr>
+          <w:vertAlign w:val="superscript"/>
+        </w:rPr>
+        <w:t>2</w:t>
+      </w:r>
+      <w:r>
+        <w:t>).</w:t>
       </w:r>
       <w:r>
         <w:t xml:space="preserve"> </w:t>
+      </w:r>
+      <w:r>
+        <w:t>We allocated 20 “users” to the landscape, which in this case represented 20 villages or communities, each which had an equal area of spatially explicit land upon which they could act.</w:t>
+      </w:r>
+      <w:r>
+        <w:t xml:space="preserve"> </w:t>
+      </w:r>
+      <w:r>
+        <w:t xml:space="preserve">This resulted in each village having </w:t>
+      </w:r>
+      <w:r>
+        <w:t>1,125 ha (11.24 km</w:t>
+      </w:r>
+      <w:r>
+        <w:rPr>
+          <w:vertAlign w:val="superscript"/>
+        </w:rPr>
+        <w:t>2</w:t>
+      </w:r>
+      <w:r>
+        <w:t>)</w:t>
+      </w:r>
+      <w:r>
+        <w:t xml:space="preserve"> of land</w:t>
+      </w:r>
+      <w:r>
+        <w:t>.</w:t>
+      </w:r>
+      <w:r>
+        <w:t xml:space="preserve"> </w:t>
+      </w:r>
+      <w:r>
+        <w:t xml:space="preserve">We assumed the users represented agricultural communities whose primary livelihood is farming. </w:t>
+      </w:r>
+      <w:r>
+        <w:t xml:space="preserve">We simulated scenarios over 50 time steps, which we assumed represented 50 years. </w:t>
       </w:r>
     </w:p>
     <w:p>
+      <w:pPr>
+        <w:rPr>
+          <w:u w:val="single"/>
+        </w:rPr>
+      </w:pPr>
+      <w:r>
+        <w:rPr>
+          <w:u w:val="single"/>
+        </w:rPr>
+        <w:t xml:space="preserve">Resource population </w:t>
+      </w:r>
+    </w:p>
+    <w:p>
+      <w:r>
+        <w:t>The flexibility of GMSE allows for the biological resource to represent a population of a wide range of taxa. In this study we assumed the resources were trees, that the manager’s goal was to protect as many trees as possible from being felled</w:t>
+      </w:r>
+      <w:r>
+        <w:t xml:space="preserve"> (i.e., maintain the resource population at the starting value)</w:t>
+      </w:r>
+      <w:r>
+        <w:t xml:space="preserve">, and that the </w:t>
+      </w:r>
+      <w:r>
+        <w:t>users</w:t>
+      </w:r>
+      <w:r>
+        <w:t xml:space="preserve"> were able to increase their agricultural yield by felling trees</w:t>
+      </w:r>
+      <w:r>
+        <w:t xml:space="preserve"> on their land</w:t>
+      </w:r>
+      <w:r>
+        <w:t xml:space="preserve">. </w:t>
+      </w:r>
+      <w:r>
+        <w:t xml:space="preserve">We assumed the landscape had a tree stem density of 50 </w:t>
+      </w:r>
+      <w:proofErr w:type="gramStart"/>
+      <w:r>
+        <w:t>ha</w:t>
+      </w:r>
+      <w:r>
+        <w:rPr>
+          <w:vertAlign w:val="superscript"/>
+        </w:rPr>
+        <w:t>-</w:t>
+      </w:r>
+      <w:r>
+        <w:rPr>
+          <w:vertAlign w:val="superscript"/>
+        </w:rPr>
+        <w:t>1</w:t>
+      </w:r>
+      <w:proofErr w:type="gramEnd"/>
+      <w:r>
+        <w:t>, which is low</w:t>
+      </w:r>
+      <w:r>
+        <w:t xml:space="preserve"> for tropical forests,</w:t>
+      </w:r>
+      <w:r>
+        <w:t xml:space="preserve"> but plausible for a dry deciduous tropical forest (Sagar &amp; Singh 2006)</w:t>
+      </w:r>
+      <w:r>
+        <w:t>,</w:t>
+      </w:r>
+      <w:r>
+        <w:t xml:space="preserve"> or</w:t>
+      </w:r>
+      <w:r>
+        <w:t xml:space="preserve"> temperate woodlands (Lunt et al 2006)</w:t>
+      </w:r>
+      <w:r>
+        <w:t xml:space="preserve">, resulting in a starting tree abundance of 1,125,000. </w:t>
+      </w:r>
+      <w:r>
+        <w:t>Trees were randomly distributed across the landscape</w:t>
+      </w:r>
+      <w:r>
+        <w:t>, reflecting natural variation.</w:t>
+      </w:r>
       <w:r>
         <w:t xml:space="preserve"> </w:t>
       </w:r>
+      <w:r>
+        <w:t>We kept tree stem density low to reduce computational load and thus simulation run time.</w:t>
+      </w:r>
+      <w:r>
+        <w:t xml:space="preserve"> The population dynamics of trees is difficult to capture over a </w:t>
+      </w:r>
+      <w:r>
+        <w:t>50-year</w:t>
+      </w:r>
+      <w:r>
+        <w:t xml:space="preserve"> </w:t>
+      </w:r>
+      <w:proofErr w:type="gramStart"/>
+      <w:r>
+        <w:t>time period</w:t>
+      </w:r>
+      <w:proofErr w:type="gramEnd"/>
+      <w:r>
+        <w:t xml:space="preserve"> due to slow growth and recruitment relative to animals.</w:t>
+      </w:r>
+      <w:r>
+        <w:t xml:space="preserve"> Furthermore, we wanted to eliminate any “noise” around the deforestation signal so that the only driver of forest loss was the effect of user actions on the trees. Therefore,</w:t>
+      </w:r>
+      <w:r>
+        <w:t xml:space="preserve"> </w:t>
+      </w:r>
+      <w:r>
+        <w:t>d</w:t>
+      </w:r>
+      <w:r>
+        <w:t>espite high flexibility within GMSE for simulating realistic population dynamics</w:t>
+      </w:r>
+      <w:r>
+        <w:t>, we</w:t>
+      </w:r>
+      <w:r>
+        <w:t xml:space="preserve"> removed the effects of natural recruitment or natural deaths (density-dependent and density-independent), resulting in a static population, excluding the effects of the users</w:t>
+      </w:r>
+      <w:r>
+        <w:t>.</w:t>
+      </w:r>
+      <w:r>
+        <w:t xml:space="preserve"> </w:t>
+      </w:r>
+      <w:r>
+        <w:t>When trees were present on a landscape cell, they reduced the agricultural yield that could be harvested by the user. Each tree on a cell reduced the cell’s yield by 8%, with the cumulative reduction in yield governed by the exponential function:</w:t>
+      </w:r>
     </w:p>
+    <w:p/>
+    <w:p>
+      <m:oMath>
+        <m:r>
+          <w:rPr>
+            <w:rFonts w:ascii="Cambria Math" w:hAnsi="Cambria Math"/>
+          </w:rPr>
+          <w:lastRenderedPageBreak/>
+          <m:t>y=</m:t>
+        </m:r>
+        <m:sSup>
+          <m:sSupPr>
+            <m:ctrlPr>
+              <w:rPr>
+                <w:rFonts w:ascii="Cambria Math" w:hAnsi="Cambria Math"/>
+                <w:i/>
+              </w:rPr>
+            </m:ctrlPr>
+          </m:sSupPr>
+          <m:e>
+            <m:r>
+              <w:rPr>
+                <w:rFonts w:ascii="Cambria Math" w:hAnsi="Cambria Math"/>
+              </w:rPr>
+              <m:t>(1-Yr)</m:t>
+            </m:r>
+          </m:e>
+          <m:sup>
+            <m:r>
+              <w:rPr>
+                <w:rFonts w:ascii="Cambria Math" w:hAnsi="Cambria Math"/>
+              </w:rPr>
+              <m:t>Rt</m:t>
+            </m:r>
+          </m:sup>
+        </m:sSup>
+      </m:oMath>
+      <w:r>
+        <w:t xml:space="preserve"> </w:t>
+      </w:r>
+    </w:p>
+    <w:p>
+      <w:r>
+        <w:t xml:space="preserve">Where </w:t>
+      </w:r>
+      <w:r>
+        <w:rPr>
+          <w:i/>
+          <w:iCs/>
+        </w:rPr>
+        <w:t>y</w:t>
+      </w:r>
+      <w:r>
+        <w:t xml:space="preserve"> is the yield of the cell when trees are present, </w:t>
+      </w:r>
+      <w:proofErr w:type="spellStart"/>
+      <w:r>
+        <w:rPr>
+          <w:i/>
+          <w:iCs/>
+        </w:rPr>
+        <w:t>Yr</w:t>
+      </w:r>
+      <w:proofErr w:type="spellEnd"/>
+      <w:r>
+        <w:t xml:space="preserve"> is the % reduction in yield for a single tree, and </w:t>
+      </w:r>
+      <w:r>
+        <w:rPr>
+          <w:i/>
+          <w:iCs/>
+        </w:rPr>
+        <w:t>Rt</w:t>
+      </w:r>
+      <w:r>
+        <w:t xml:space="preserve"> is the number of trees remaining on the cell. </w:t>
+      </w:r>
+      <w:r>
+        <w:t xml:space="preserve">Therefore, if there are 50 trees on a given cell, the cell’s yield is 1.5% of the total possible yield. If there are 25 trees remaining on a given cell then the cell’s yield increases to 12.4%, and so on. </w:t>
+      </w:r>
+    </w:p>
+    <w:p>
+      <w:pPr>
+        <w:rPr>
+          <w:u w:val="single"/>
+        </w:rPr>
+      </w:pPr>
+      <w:r>
+        <w:rPr>
+          <w:u w:val="single"/>
+        </w:rPr>
+        <w:t>Users</w:t>
+      </w:r>
+    </w:p>
+    <w:p/>
+    <w:p/>
     <w:p>
       <w:r>
         <w:t>Define the landscape, and the scenarios – what are the resources, what are the objectives of the user and manager etc.</w:t>
@@ -947,6 +1195,16 @@
     <w:semiHidden/>
     <w:unhideWhenUsed/>
   </w:style>
+  <w:style w:type="character" w:styleId="PlaceholderText">
+    <w:name w:val="Placeholder Text"/>
+    <w:basedOn w:val="DefaultParagraphFont"/>
+    <w:uiPriority w:val="99"/>
+    <w:semiHidden/>
+    <w:rsid w:val="000C41EA"/>
+    <w:rPr>
+      <w:color w:val="808080"/>
+    </w:rPr>
+  </w:style>
 </w:styles>
 </file>
 

</xml_diff>

<commit_message>
Scenario descriptions added to methods
</commit_message>
<xml_diff>
--- a/Write_up/A_investment/Methods.docx
+++ b/Write_up/A_investment/Methods.docx
@@ -141,7 +141,15 @@
         <w:t xml:space="preserve"> </w:t>
       </w:r>
       <w:r>
-        <w:t>to develop a strategy for that time step that maximises their utility (e.g. maximises their yield)</w:t>
+        <w:t>to develop a strategy for that time step that maximises their utility (</w:t>
+      </w:r>
+      <w:proofErr w:type="gramStart"/>
+      <w:r>
+        <w:t>e.g.</w:t>
+      </w:r>
+      <w:proofErr w:type="gramEnd"/>
+      <w:r>
+        <w:t xml:space="preserve"> maximises their yield)</w:t>
       </w:r>
       <w:r>
         <w:t xml:space="preserve"> given the constraints imposed by the manager</w:t>
@@ -150,7 +158,15 @@
         <w:t xml:space="preserve">. </w:t>
       </w:r>
       <w:r>
-        <w:t>Users can choose to act on the natural resources (e.g. cull</w:t>
+        <w:t>Users can choose to act on the natural resources (</w:t>
+      </w:r>
+      <w:proofErr w:type="gramStart"/>
+      <w:r>
+        <w:t>e.g.</w:t>
+      </w:r>
+      <w:proofErr w:type="gramEnd"/>
+      <w:r>
+        <w:t xml:space="preserve"> cull</w:t>
       </w:r>
       <w:r>
         <w:t xml:space="preserve"> or</w:t>
@@ -413,7 +429,14 @@
           <w:i/>
           <w:iCs/>
         </w:rPr>
-        <w:t>Parameterisation</w:t>
+        <w:t>Model p</w:t>
+      </w:r>
+      <w:r>
+        <w:rPr>
+          <w:i/>
+          <w:iCs/>
+        </w:rPr>
+        <w:t>arameterisation</w:t>
       </w:r>
     </w:p>
     <w:p>
@@ -431,7 +454,13 @@
     </w:p>
     <w:p>
       <w:r>
-        <w:t>In this study we have used the GMSE modelling framework to explore the effects of different investment strategies employed by a conservation manager on forest resources, in the context of</w:t>
+        <w:t xml:space="preserve">In this study we have used the GMSE modelling framework to explore the effects of different investment strategies </w:t>
+      </w:r>
+      <w:r>
+        <w:t>available to</w:t>
+      </w:r>
+      <w:r>
+        <w:t xml:space="preserve"> a conservation manager on forest resources, in the context of</w:t>
       </w:r>
       <w:r>
         <w:t xml:space="preserve"> finite funds and</w:t>
@@ -440,10 +469,13 @@
         <w:t xml:space="preserve"> </w:t>
       </w:r>
       <w:r>
-        <w:t xml:space="preserve">an </w:t>
-      </w:r>
-      <w:r>
-        <w:t>increasing human population. We simulated a forested landscape</w:t>
+        <w:t>increasing</w:t>
+      </w:r>
+      <w:r>
+        <w:t xml:space="preserve"> anthropogenic pressure caused by an increasing</w:t>
+      </w:r>
+      <w:r>
+        <w:t xml:space="preserve"> human population. We simulated a forested landscape</w:t>
       </w:r>
       <w:r>
         <w:t xml:space="preserve"> of 150 </w:t>
@@ -512,7 +544,15 @@
         <w:t xml:space="preserve">We assumed the users represented agricultural communities whose primary livelihood is farming. </w:t>
       </w:r>
       <w:r>
-        <w:t xml:space="preserve">We simulated scenarios over 50 time steps, which we assumed represented 50 years. </w:t>
+        <w:t xml:space="preserve">We simulated scenarios over </w:t>
+      </w:r>
+      <w:proofErr w:type="gramStart"/>
+      <w:r>
+        <w:t>50 time</w:t>
+      </w:r>
+      <w:proofErr w:type="gramEnd"/>
+      <w:r>
+        <w:t xml:space="preserve"> steps, which we assumed represented 50 years. </w:t>
       </w:r>
     </w:p>
     <w:p>
@@ -554,7 +594,11 @@
         <w:t>, on average,</w:t>
       </w:r>
       <w:r>
-        <w:t xml:space="preserve"> a tree stem density of 50 ha</w:t>
+        <w:t xml:space="preserve"> a tree stem density of 50 </w:t>
+      </w:r>
+      <w:proofErr w:type="gramStart"/>
+      <w:r>
+        <w:t>ha</w:t>
       </w:r>
       <w:r>
         <w:rPr>
@@ -568,6 +612,7 @@
         </w:rPr>
         <w:t>1</w:t>
       </w:r>
+      <w:proofErr w:type="gramEnd"/>
       <w:r>
         <w:t>.</w:t>
       </w:r>
@@ -626,7 +671,15 @@
         <w:t>50-year</w:t>
       </w:r>
       <w:r>
-        <w:t xml:space="preserve"> time period due to slow growth and recruitment relative to animals.</w:t>
+        <w:t xml:space="preserve"> </w:t>
+      </w:r>
+      <w:proofErr w:type="gramStart"/>
+      <w:r>
+        <w:t>time period</w:t>
+      </w:r>
+      <w:proofErr w:type="gramEnd"/>
+      <w:r>
+        <w:t xml:space="preserve"> due to slow growth and recruitment relative to animals.</w:t>
       </w:r>
       <w:r>
         <w:t xml:space="preserve"> Furthermore, we wanted to eliminate any “noise” around the deforestation signal so that the only driver of forest loss was the effect of user actions on the trees. Therefore,</w:t>
@@ -675,7 +728,6 @@
           <w:rPr>
             <w:rFonts w:ascii="Cambria Math" w:hAnsi="Cambria Math"/>
           </w:rPr>
-          <w:lastRenderedPageBreak/>
           <m:t>y=</m:t>
         </m:r>
         <m:sSup>
@@ -773,34 +825,25 @@
         <w:t>he number of users on a landscape cannot be changed during a simulation</w:t>
       </w:r>
       <w:r>
-        <w:t xml:space="preserve">, and so to simulate increasing human populations we assumed that each user represented a village or community rather than an individual. </w:t>
-      </w:r>
-      <w:r>
-        <w:t>We assumed that a population increase in a real-world community would result in increased human and financial resources, and increased demand for land (</w:t>
+        <w:t>, and so to simulate increasing human populations we assumed that each user represented a village or community rather than an individual. We assumed that a population increase in a real-world community would result in increased human and financial resources, and increased demand for land (</w:t>
       </w:r>
       <w:r>
         <w:t xml:space="preserve">e.g., </w:t>
       </w:r>
       <w:r>
-        <w:t xml:space="preserve">for housing and agriculture). These combined effects would increase the </w:t>
-      </w:r>
-      <w:r>
-        <w:t>community’s</w:t>
-      </w:r>
-      <w:r>
-        <w:t xml:space="preserve"> </w:t>
-      </w:r>
-      <w:r>
-        <w:t>desire</w:t>
-      </w:r>
-      <w:r>
-        <w:t xml:space="preserve"> and </w:t>
-      </w:r>
-      <w:r>
-        <w:t xml:space="preserve">ability to clear forest land.  </w:t>
-      </w:r>
-      <w:r>
-        <w:t xml:space="preserve">This allowed us to use the user budget to simulate population increases. The user budget is the primary parameter that governs a user’s ability to take actions, such as felling trees. Therefore, a user budget that increases during the simulation represents an increase in the user’s power to act, thus simulating population increases. </w:t>
+        <w:t xml:space="preserve">for housing and agriculture). These combined effects would increase the community’s </w:t>
+      </w:r>
+      <w:r>
+        <w:t xml:space="preserve">desire and </w:t>
+      </w:r>
+      <w:r>
+        <w:t xml:space="preserve">ability to clear forest land.  This allowed us to </w:t>
+      </w:r>
+      <w:r>
+        <w:t>employ</w:t>
+      </w:r>
+      <w:r>
+        <w:t xml:space="preserve"> the user budget to simulate population increases. The user budget is the primary parameter that governs a user’s ability to take actions, such as felling trees. Therefore, a user budget that increases during the simulation represents an increase in the user’s power to act, thus simulating population increases. </w:t>
       </w:r>
       <w:r>
         <w:t>The land ownership parameter for all simulations was set to TRUE</w:t>
@@ -824,10 +867,7 @@
         <w:t xml:space="preserve"> defined how much a user could increase their yield by tending their crops was set to 0.01 (1%)</w:t>
       </w:r>
       <w:r>
-        <w:t xml:space="preserve">. This contrasts with the parameter governing the yield reduction for a single tree (8%, see section above). Different ranges of these parameters were tested for sensitivity </w:t>
-      </w:r>
-      <w:r>
-        <w:t>(</w:t>
+        <w:t>. This contrasts with the parameter governing the yield reduction for a single tree (8%, see section above). Different ranges of these parameters were tested for sensitivity (</w:t>
       </w:r>
       <w:r>
         <w:rPr>
@@ -844,10 +884,13 @@
       </w:r>
       <w:proofErr w:type="spellEnd"/>
       <w:r>
-        <w:t>)</w:t>
-      </w:r>
-      <w:r>
-        <w:t xml:space="preserve">, with the final values chosen to deliberately ensure that felling trees would have a much higher positive impact on yield than simply tending crops. This was </w:t>
+        <w:t xml:space="preserve">), with the final values chosen to deliberately ensure that felling trees would have a much higher positive </w:t>
+      </w:r>
+      <w:r>
+        <w:t>effect</w:t>
+      </w:r>
+      <w:r>
+        <w:t xml:space="preserve"> on yield than simply tending crops. This was </w:t>
       </w:r>
       <w:r>
         <w:t xml:space="preserve">both </w:t>
@@ -870,7 +913,13 @@
       </w:r>
       <w:proofErr w:type="spellEnd"/>
       <w:r>
-        <w:t xml:space="preserve"> 2019, Davis et al 205)</w:t>
+        <w:t xml:space="preserve"> 2019, Davis et al 20</w:t>
+      </w:r>
+      <w:r>
+        <w:t>1</w:t>
+      </w:r>
+      <w:r>
+        <w:t>5)</w:t>
       </w:r>
       <w:r>
         <w:t xml:space="preserve">.  </w:t>
@@ -894,7 +943,19 @@
         <w:t>In our study, the manager represents a person or organisation that has a remit to conserve forest land and the authority to set and implement policy that affects the ability of users to take actions.</w:t>
       </w:r>
       <w:r>
-        <w:t xml:space="preserve"> We set the resource population target (which the manager tries to maintain) at the same value as the starting number of trees, and because there was no natural tree regeneration (population increase), the manager’s goal is to reduce forest loss as much as possible in every time step. These parameters were set to simulate a conservation landscape in which there is pressure of forest resources, and authorities are trying to reduce all forest loss. This could, for example, represent a protected area which contains both forest and local communities. In each time step the manager called the GA and identified a policy, which was reflected in the cost for users to fell trees, that attempted to reduce forest loss as much as possible. We assumed the manager’s budget reflected the</w:t>
+        <w:t xml:space="preserve"> We set the resource population target (which the manager tries to maintain) at the same value as the starting number of trees, and because there was no natural tree regeneration (</w:t>
+      </w:r>
+      <w:r>
+        <w:t xml:space="preserve">natural </w:t>
+      </w:r>
+      <w:r>
+        <w:t>population increase), the manager’s goal is to reduce forest loss as much as possible in every time step. These parameters were set to simulate a conservation landscape in which there is pressure o</w:t>
+      </w:r>
+      <w:r>
+        <w:t>n</w:t>
+      </w:r>
+      <w:r>
+        <w:t xml:space="preserve"> forest resources, and authorities are trying to reduce all forest loss. This could, for example, represent a protected area which contains both forest and local communities. In each time step the manager called the GA and identified a policy, which was reflected in the cost for users to fell trees, that attempted to reduce forest loss as much as possible. We assumed the manager’s budget reflected the</w:t>
       </w:r>
       <w:r>
         <w:t xml:space="preserve"> actual</w:t>
@@ -903,7 +964,17 @@
         <w:t xml:space="preserve"> budget of the</w:t>
       </w:r>
       <w:r>
-        <w:t xml:space="preserve"> authority, and could represent a monetary budget, available non-monetary resources (e.g., law enforcement resources), or a combination of these. In each of the different scenarios, the manager’s budget varied according to the funding situation we were simulating. </w:t>
+        <w:t xml:space="preserve"> authority, and could represent a monetary budget, available non-monetary resources (e.g., law enforcement resources), or a combination of these. In each of the </w:t>
+      </w:r>
+      <w:r>
+        <w:lastRenderedPageBreak/>
+        <w:t>different scenarios, the manager’s budget varied according to the funding s</w:t>
+      </w:r>
+      <w:r>
+        <w:t>cenario</w:t>
+      </w:r>
+      <w:r>
+        <w:t xml:space="preserve"> we were simulating. </w:t>
       </w:r>
     </w:p>
     <w:p>
@@ -918,150 +989,571 @@
           <w:i/>
           <w:iCs/>
         </w:rPr>
+        <w:t xml:space="preserve">Scenarios </w:t>
+      </w:r>
+    </w:p>
+    <w:p>
+      <w:r>
+        <w:t>We designed 5 scenarios with dynamic manager budgets that simulated different</w:t>
+      </w:r>
+      <w:r>
+        <w:t xml:space="preserve"> </w:t>
+      </w:r>
+      <w:r>
+        <w:t>funding</w:t>
+      </w:r>
+      <w:r>
+        <w:t xml:space="preserve"> regimes (</w:t>
+      </w:r>
+      <w:r>
+        <w:rPr>
+          <w:highlight w:val="yellow"/>
+        </w:rPr>
+        <w:t>Table x</w:t>
+      </w:r>
+      <w:r>
+        <w:t>)</w:t>
+      </w:r>
+      <w:r>
+        <w:t xml:space="preserve"> that a manager or authority with responsibility over a conservation landscape may encounter</w:t>
+      </w:r>
+      <w:r>
+        <w:t xml:space="preserve"> in the real world</w:t>
+      </w:r>
+      <w:r>
+        <w:t xml:space="preserve">. Before running the final 5 scenarios we tested </w:t>
+      </w:r>
+      <w:r>
+        <w:t>several</w:t>
+      </w:r>
+      <w:r>
+        <w:t xml:space="preserve"> null scenarios to ensure the landscape was operating as expected (Supporting Information). </w:t>
+      </w:r>
+      <w:r>
+        <w:t xml:space="preserve">Due to the nature of the GA (i.e., identifying one out of </w:t>
+      </w:r>
+      <w:proofErr w:type="gramStart"/>
+      <w:r>
+        <w:t>a number of</w:t>
+      </w:r>
+      <w:proofErr w:type="gramEnd"/>
+      <w:r>
+        <w:t xml:space="preserve"> possible near-optimal solutions), and that each actor on the landscape calls the GA in each time step, stochasticity is explicitly built into the simulations. Therefore, e</w:t>
+      </w:r>
+      <w:r>
+        <w:t xml:space="preserve">ach simulation was run </w:t>
+      </w:r>
+      <w:r>
+        <w:rPr>
+          <w:highlight w:val="yellow"/>
+        </w:rPr>
+        <w:t>xx</w:t>
+      </w:r>
+      <w:r>
+        <w:t xml:space="preserve"> number of times</w:t>
+      </w:r>
+      <w:r>
+        <w:t xml:space="preserve"> to quantify variation in results</w:t>
+      </w:r>
+      <w:r>
+        <w:t>. The manager budget, user budget, number of felling actions, the cost of felling actions, and the number of trees remaining at each time step were extracted for each replicate simulation.</w:t>
+      </w:r>
+      <w:r>
+        <w:t xml:space="preserve"> </w:t>
+      </w:r>
+      <w:r>
+        <w:t>For each parameter, t</w:t>
+      </w:r>
+      <w:r>
+        <w:t>he 50, 2.5, and 97.5% quantiles</w:t>
+      </w:r>
+      <w:r>
+        <w:t xml:space="preserve"> across all replicates</w:t>
+      </w:r>
+      <w:r>
+        <w:t xml:space="preserve"> </w:t>
+      </w:r>
+      <w:r>
+        <w:t>were calculated and</w:t>
+      </w:r>
+      <w:r>
+        <w:t xml:space="preserve"> used to represent the mean, </w:t>
+      </w:r>
+      <w:r>
+        <w:t xml:space="preserve">and </w:t>
+      </w:r>
+      <w:r>
+        <w:t xml:space="preserve">lower and upper confidence </w:t>
+      </w:r>
+      <w:r>
+        <w:t>intervals,</w:t>
+      </w:r>
+      <w:r>
+        <w:t xml:space="preserve"> respectively. </w:t>
+      </w:r>
+      <w:r>
+        <w:t>For all scenarios in which the manager budget displays some level of increase (scenarios 2 to 5</w:t>
+      </w:r>
+      <w:r>
+        <w:t xml:space="preserve">, </w:t>
+      </w:r>
+      <w:r>
+        <w:rPr>
+          <w:highlight w:val="yellow"/>
+        </w:rPr>
+        <w:t>Table x</w:t>
+      </w:r>
+      <w:r>
+        <w:t>), we ensured that the total cumulative budget was approximately equal across all scenarios. This was to eliminate the possibility of one scenario outperforming another simply because the manager ha</w:t>
+      </w:r>
+      <w:r>
+        <w:t>d</w:t>
+      </w:r>
+      <w:r>
+        <w:t xml:space="preserve"> access to a greater total budget over the simulation period. In all scenarios we assumed the same level of human population increase over time, and so </w:t>
+      </w:r>
+      <w:r>
+        <w:t xml:space="preserve">for each scenario </w:t>
+      </w:r>
+      <w:r>
+        <w:t>the user budget increases linearly with the same starting point and slope (</w:t>
+      </w:r>
+      <w:r>
+        <w:rPr>
+          <w:highlight w:val="yellow"/>
+        </w:rPr>
+        <w:t>Table x</w:t>
+      </w:r>
+      <w:r>
+        <w:t>)</w:t>
+      </w:r>
+      <w:r>
+        <w:t>.</w:t>
+      </w:r>
+      <w:r>
+        <w:t xml:space="preserve"> </w:t>
+      </w:r>
+    </w:p>
+    <w:p>
+      <w:r>
+        <w:t>The manager and user budgets are not equal nor necessarily proportional</w:t>
+      </w:r>
+      <w:r>
+        <w:t xml:space="preserve">, as they are used in very different ways (Duthie et al 2018). Therefore, equal budgets (e.g., if both manager and user budgets were set to 500) do not necessarily equate to equal power to affect the system. </w:t>
+      </w:r>
+      <w:r>
+        <w:t xml:space="preserve">The differences in manager and user budgets relative to each other is what governs the differences and changes in power to affect the system. </w:t>
+      </w:r>
+    </w:p>
+    <w:p>
+      <w:r>
+        <w:t xml:space="preserve">All simulations were conducted using the R package GMSE (Duthie et al 2018, </w:t>
+      </w:r>
+      <w:proofErr w:type="spellStart"/>
+      <w:r>
+        <w:rPr>
+          <w:highlight w:val="yellow"/>
+        </w:rPr>
+        <w:t>vxx</w:t>
+      </w:r>
+      <w:proofErr w:type="spellEnd"/>
+      <w:r>
+        <w:t>), and all associated analyses described below were conducted in R (</w:t>
+      </w:r>
+      <w:r>
+        <w:rPr>
+          <w:highlight w:val="yellow"/>
+        </w:rPr>
+        <w:t xml:space="preserve">Ref, </w:t>
+      </w:r>
+      <w:proofErr w:type="spellStart"/>
+      <w:r>
+        <w:rPr>
+          <w:highlight w:val="yellow"/>
+        </w:rPr>
+        <w:t>vxx</w:t>
+      </w:r>
+      <w:proofErr w:type="spellEnd"/>
+      <w:r>
+        <w:t>).</w:t>
+      </w:r>
+    </w:p>
+    <w:p>
+      <w:pPr>
+        <w:rPr>
+          <w:u w:val="single"/>
+        </w:rPr>
+      </w:pPr>
+      <w:r>
+        <w:rPr>
+          <w:u w:val="single"/>
+        </w:rPr>
+        <w:t>Scenario 1</w:t>
+      </w:r>
+    </w:p>
+    <w:p>
+      <w:r>
+        <w:t>This scenario assumed that the manager budget does not change over the course of the simulation. This scenario was designed to represent a conservation landscape in which the authority has a regular and predictable budget over time</w:t>
+      </w:r>
+      <w:r>
+        <w:t xml:space="preserve"> with which to invest in policy</w:t>
+      </w:r>
+      <w:r>
+        <w:t xml:space="preserve">, but one which does not change in response to changes in threats, nor is subject to funding decreases. This scenario could represent a government-funded landscape which has a finite but regular budget that is not reliant on short-term grants. </w:t>
+      </w:r>
+    </w:p>
+    <w:p>
+      <w:pPr>
+        <w:rPr>
+          <w:u w:val="single"/>
+        </w:rPr>
+      </w:pPr>
+      <w:r>
+        <w:rPr>
+          <w:u w:val="single"/>
+        </w:rPr>
+        <w:t xml:space="preserve">Scenario </w:t>
+      </w:r>
+      <w:r>
+        <w:rPr>
+          <w:u w:val="single"/>
+        </w:rPr>
+        <w:t>2</w:t>
+      </w:r>
+    </w:p>
+    <w:p>
+      <w:r>
+        <w:t xml:space="preserve">This scenario </w:t>
+      </w:r>
+      <w:r>
+        <w:t xml:space="preserve">assumed that the budget available to the manager increases in line with increasing pressure on the landscape. </w:t>
+      </w:r>
+      <w:r>
+        <w:t>This scenario could represent a well-funded statutory authority in a conservation landscape in which the authority is provided</w:t>
+      </w:r>
+      <w:r>
+        <w:t xml:space="preserve"> regular and predictable</w:t>
+      </w:r>
+      <w:r>
+        <w:t xml:space="preserve"> budget increases</w:t>
+      </w:r>
+      <w:r>
+        <w:t xml:space="preserve"> with which to invest in policy</w:t>
+      </w:r>
+      <w:r>
+        <w:t xml:space="preserve"> that broadly track the increases in threats to the landscape.</w:t>
+      </w:r>
+      <w:r>
+        <w:t xml:space="preserve"> In this scenario the management authority is not reliant on short-term grants. The shape of the manager budget </w:t>
+      </w:r>
+      <w:r>
+        <w:t xml:space="preserve">(starting point, slope) calculated to ensure that the total cumulative budget was approximately </w:t>
+      </w:r>
+      <w:r>
+        <w:rPr>
+          <w:highlight w:val="yellow"/>
+        </w:rPr>
+        <w:t>xx</w:t>
+      </w:r>
+      <w:r>
+        <w:t>.</w:t>
+      </w:r>
+    </w:p>
+    <w:p>
+      <w:pPr>
+        <w:rPr>
+          <w:u w:val="single"/>
+        </w:rPr>
+      </w:pPr>
+      <w:commentRangeStart w:id="0"/>
+      <w:r>
+        <w:rPr>
+          <w:u w:val="single"/>
+        </w:rPr>
+        <w:t>Scenario 3</w:t>
+      </w:r>
+      <w:commentRangeEnd w:id="0"/>
+      <w:r>
+        <w:rPr>
+          <w:rStyle w:val="CommentReference"/>
+        </w:rPr>
+        <w:commentReference w:id="0"/>
+      </w:r>
+    </w:p>
+    <w:p>
+      <w:r>
         <w:lastRenderedPageBreak/>
-        <w:t xml:space="preserve">Scenarios </w:t>
-      </w:r>
-    </w:p>
-    <w:p>
-      <w:r>
-        <w:t xml:space="preserve">We designed 5 scenarios with dynamic manager budgets that simulated different </w:t>
-      </w:r>
-      <w:r>
-        <w:t xml:space="preserve">real-world </w:t>
-      </w:r>
-      <w:r>
-        <w:t>funding</w:t>
-      </w:r>
-      <w:r>
-        <w:t xml:space="preserve"> regimes (</w:t>
+        <w:t>This scenario assumed that the budget available to the manager increases and decreases in a regular and predictable way, regardless of the changing pressure on the landscape. This scenario was designed to replicate a conservation landscape in which the management authority is</w:t>
+      </w:r>
+      <w:r>
+        <w:t xml:space="preserve"> largely</w:t>
+      </w:r>
+      <w:r>
+        <w:t xml:space="preserve"> reliant on regular grant cycles.</w:t>
+      </w:r>
+      <w:r>
+        <w:t xml:space="preserve"> The scenario assumes that the authority conducts successful fundraising at regular intervals</w:t>
+      </w:r>
+      <w:r>
+        <w:t>, and thus has a varying yet predictable budget with which to invest in policy implementation</w:t>
+      </w:r>
+      <w:r>
+        <w:t>.</w:t>
+      </w:r>
+      <w:r>
+        <w:t xml:space="preserve"> The cycle length (i.e., the wavelength</w:t>
+      </w:r>
+      <w:r>
+        <w:t xml:space="preserve">) is approximately 5 years, reflecting larger grants that are often provided by statutory funding agencies or international bodies. These large, longer-term grants require high administrative capacity to manage, and so are generally won by large, international organisations, government agencies, or collaborations between such partners. </w:t>
+      </w:r>
+      <w:r>
+        <w:t xml:space="preserve">We assumed that the management authority had some level of core funding that was not subject to the funding cycle, and thus the manager budget never drops below </w:t>
       </w:r>
       <w:r>
         <w:rPr>
           <w:highlight w:val="yellow"/>
         </w:rPr>
-        <w:t>Table x</w:t>
-      </w:r>
-      <w:r>
-        <w:t>)</w:t>
-      </w:r>
-      <w:r>
-        <w:t xml:space="preserve"> that a manager or authority with responsibility over a conservation landscape may encounter</w:t>
-      </w:r>
-      <w:r>
-        <w:t xml:space="preserve">. Before running the final 5 scenarios we tested </w:t>
-      </w:r>
-      <w:r>
-        <w:t>several</w:t>
-      </w:r>
-      <w:r>
-        <w:t xml:space="preserve"> null scenarios to ensure the landscape was operating as expected (Supporting Information). </w:t>
-      </w:r>
-      <w:r>
-        <w:t>Each simulation was run xx number of times</w:t>
-      </w:r>
-      <w:r>
-        <w:t>. The manager budget, user budget, number of felling actions, the cost of felling actions, and the number of trees remaining at each time step were extracted for each replicate simulation.</w:t>
+        <w:t>xx</w:t>
+      </w:r>
+      <w:r>
+        <w:t>.</w:t>
+      </w:r>
+      <w:r>
+        <w:t xml:space="preserve"> To simulate this funding </w:t>
+      </w:r>
+      <w:r>
+        <w:t>cycle,</w:t>
+      </w:r>
+      <w:r>
+        <w:t xml:space="preserve"> we produced a sine wave of the form:</w:t>
+      </w:r>
+    </w:p>
+    <w:p>
+      <w:r>
+        <w:rPr>
+          <w:highlight w:val="yellow"/>
+        </w:rPr>
+        <w:t>xx</w:t>
       </w:r>
       <w:r>
         <w:t xml:space="preserve"> </w:t>
       </w:r>
-      <w:r>
-        <w:t>For each parameter, t</w:t>
-      </w:r>
-      <w:r>
-        <w:t>he 50, 2.5, and 97.5% quantiles</w:t>
-      </w:r>
-      <w:r>
-        <w:t xml:space="preserve"> across all replicates</w:t>
+    </w:p>
+    <w:p>
+      <w:pPr>
+        <w:rPr>
+          <w:u w:val="single"/>
+        </w:rPr>
+      </w:pPr>
+      <w:r>
+        <w:rPr>
+          <w:u w:val="single"/>
+        </w:rPr>
+        <w:t>Scenario 4</w:t>
+      </w:r>
+    </w:p>
+    <w:p>
+      <w:r>
+        <w:t>This scenario is the same as scenario 3 in principle (i.e., regular grant cycles), but here we have simulated smaller, shorter-term grants. The manager’s budget increases and decreases in a regular and predictable way, as in scenario 3, but the cycle length (wavelength) is shorter (2-3 years</w:t>
+      </w:r>
+      <w:r>
+        <w:t>),</w:t>
+      </w:r>
+      <w:r>
+        <w:t xml:space="preserve"> and the</w:t>
+      </w:r>
+      <w:r>
+        <w:t xml:space="preserve"> budget increases and decreases are smaller. We</w:t>
+      </w:r>
+      <w:r>
+        <w:t xml:space="preserve"> assume</w:t>
+      </w:r>
+      <w:r>
+        <w:t>d</w:t>
+      </w:r>
+      <w:r>
+        <w:t xml:space="preserve"> that the authority conducts successful fundraising at regular intervals.</w:t>
+      </w:r>
+      <w:r>
+        <w:t xml:space="preserve"> This scenario reflects the availability of small grants that many conservation landscapes rely on for project activities. These grants are often provided by charitable organisations, philanthropic enterprises, or departments within statutory agencies. </w:t>
+      </w:r>
+      <w:r>
+        <w:t xml:space="preserve">We assumed that the management authority had some level of core funding that was not subject to the funding cycle, and thus the manager budget never drops below </w:t>
+      </w:r>
+      <w:r>
+        <w:rPr>
+          <w:highlight w:val="yellow"/>
+        </w:rPr>
+        <w:t>xx</w:t>
+      </w:r>
+      <w:r>
+        <w:t>.</w:t>
       </w:r>
       <w:r>
         <w:t xml:space="preserve"> </w:t>
       </w:r>
       <w:r>
-        <w:t>were calculated and</w:t>
-      </w:r>
-      <w:r>
-        <w:t xml:space="preserve"> used to represent the mean, </w:t>
+        <w:t xml:space="preserve">To simulate this funding </w:t>
+      </w:r>
+      <w:r>
+        <w:t>cycle,</w:t>
+      </w:r>
+      <w:r>
+        <w:t xml:space="preserve"> we produced a sine wave of the form:</w:t>
+      </w:r>
+    </w:p>
+    <w:p>
+      <w:r>
+        <w:rPr>
+          <w:highlight w:val="yellow"/>
+        </w:rPr>
+        <w:t>xx</w:t>
+      </w:r>
+      <w:r>
+        <w:t xml:space="preserve"> </w:t>
+      </w:r>
+    </w:p>
+    <w:p>
+      <w:pPr>
+        <w:rPr>
+          <w:u w:val="single"/>
+        </w:rPr>
+      </w:pPr>
+      <w:r>
+        <w:rPr>
+          <w:u w:val="single"/>
+        </w:rPr>
+        <w:t>Scenario 5</w:t>
+      </w:r>
+    </w:p>
+    <w:p>
+      <w:r>
+        <w:t xml:space="preserve">This scenario assumed that the budget available to the manager increased and decreased in unpredictable and irregular </w:t>
+      </w:r>
+      <w:r>
+        <w:t>ways</w:t>
+      </w:r>
+      <w:r>
+        <w:t>. This was to simulate a conservation landscape in which the management authority</w:t>
+      </w:r>
+      <w:r>
+        <w:t xml:space="preserve"> relies on grant funding for policy implementation, and so</w:t>
+      </w:r>
+      <w:r>
+        <w:t xml:space="preserve"> applie</w:t>
+      </w:r>
+      <w:r>
+        <w:t>d</w:t>
+      </w:r>
+      <w:r>
+        <w:t xml:space="preserve"> for a range of different grants which varied in size and </w:t>
+      </w:r>
+      <w:r>
+        <w:t>duration and</w:t>
+      </w:r>
+      <w:r>
+        <w:t xml:space="preserve"> was not necessarily successful at any given time. </w:t>
+      </w:r>
+      <w:r>
+        <w:t xml:space="preserve">This scenario could reflect any number of conservation landscapes around the world, where project budgets are subject to the success of funding applications, resulting in variable and unpredictable resources for project activities and policy implementation. </w:t>
+      </w:r>
+      <w:r>
+        <w:t xml:space="preserve">We assumed that the management authority had some level of core funding that was not subject to the funding cycle, and thus the manager budget never drops below </w:t>
+      </w:r>
+      <w:r>
+        <w:rPr>
+          <w:highlight w:val="yellow"/>
+        </w:rPr>
+        <w:t>xx</w:t>
+      </w:r>
+      <w:r>
+        <w:t>.</w:t>
+      </w:r>
+      <w:r>
+        <w:t xml:space="preserve"> To simulate this scenario, we produced a set of three random sine waves </w:t>
+      </w:r>
+      <w:r>
+        <w:t>by</w:t>
+      </w:r>
+      <w:r>
+        <w:t xml:space="preserve"> randomly sampl</w:t>
+      </w:r>
+      <w:r>
+        <w:t>ing</w:t>
+      </w:r>
+      <w:r>
+        <w:t xml:space="preserve"> values between </w:t>
+      </w:r>
+      <w:r>
+        <w:rPr>
+          <w:highlight w:val="yellow"/>
+        </w:rPr>
+        <w:t>xx</w:t>
+      </w:r>
+      <w:r>
+        <w:t xml:space="preserve"> and </w:t>
+      </w:r>
+      <w:r>
+        <w:rPr>
+          <w:highlight w:val="yellow"/>
+        </w:rPr>
+        <w:t>xx</w:t>
+      </w:r>
+      <w:r>
+        <w:t xml:space="preserve"> for the wave frequency, between values </w:t>
+      </w:r>
+      <w:r>
+        <w:rPr>
+          <w:highlight w:val="yellow"/>
+        </w:rPr>
+        <w:t xml:space="preserve">xx </w:t>
       </w:r>
       <w:r>
         <w:t xml:space="preserve">and </w:t>
       </w:r>
       <w:r>
-        <w:t xml:space="preserve">lower and upper confidence </w:t>
-      </w:r>
-      <w:r>
-        <w:t>intervals,</w:t>
-      </w:r>
-      <w:r>
-        <w:t xml:space="preserve"> respectively. </w:t>
-      </w:r>
-      <w:r>
-        <w:t>For all scenarios in which the manager budget displays some level of increase (scenarios 2 to 5</w:t>
-      </w:r>
-      <w:r>
-        <w:t xml:space="preserve">, </w:t>
-      </w:r>
-      <w:r>
         <w:rPr>
           <w:highlight w:val="yellow"/>
         </w:rPr>
-        <w:t>Table x</w:t>
-      </w:r>
-      <w:r>
-        <w:t xml:space="preserve">), we ensured that the total cumulative budget was approximately equal across all scenarios. This was to eliminate the possibility of one scenario outperforming another simply because the manager has access to a greater total budget over the simulation period. In all scenarios we assumed the same level of human population increase over time, and so </w:t>
-      </w:r>
-      <w:r>
-        <w:t xml:space="preserve">for each scenario </w:t>
-      </w:r>
-      <w:r>
-        <w:t>the user budget increases linearly with the same starting point and slope (</w:t>
+        <w:t xml:space="preserve">xx </w:t>
+      </w:r>
+      <w:r>
+        <w:t xml:space="preserve">for the wave strength (amplitude), and between </w:t>
       </w:r>
       <w:r>
         <w:rPr>
           <w:highlight w:val="yellow"/>
         </w:rPr>
-        <w:t>Table x</w:t>
-      </w:r>
-      <w:r>
-        <w:t>)</w:t>
-      </w:r>
-      <w:r>
-        <w:t>.</w:t>
-      </w:r>
+        <w:t xml:space="preserve">xx </w:t>
+      </w:r>
+      <w:r>
+        <w:t xml:space="preserve">and </w:t>
+      </w:r>
+      <w:r>
+        <w:rPr>
+          <w:highlight w:val="yellow"/>
+        </w:rPr>
+        <w:t>xx</w:t>
+      </w:r>
+      <w:r>
+        <w:t xml:space="preserve"> for the wave delay</w:t>
+      </w:r>
+      <w:r>
+        <w:t>. The three sine waves were then combined using an Inverse Fourier Transform to produce a random complex wave (</w:t>
+      </w:r>
+      <w:r>
+        <w:rPr>
+          <w:highlight w:val="yellow"/>
+        </w:rPr>
+        <w:t>ref?</w:t>
+      </w:r>
+      <w:r>
+        <w:t>).</w:t>
+      </w:r>
+    </w:p>
+    <w:p>
       <w:r>
         <w:t xml:space="preserve"> </w:t>
-      </w:r>
-    </w:p>
-    <w:p>
-      <w:r>
-        <w:t>The manager and user budgets are not equal nor necessarily proportional</w:t>
-      </w:r>
-      <w:r>
-        <w:t xml:space="preserve">, as they are used in very different ways (Duthie et al 2018). Therefore, equal budgets (e.g., if both manager and user budgets were set to 500) do not necessarily equate to equal power to affect the system. </w:t>
-      </w:r>
-    </w:p>
-    <w:p>
-      <w:pPr>
-        <w:rPr>
-          <w:u w:val="single"/>
-        </w:rPr>
-      </w:pPr>
-      <w:r>
-        <w:rPr>
-          <w:u w:val="single"/>
-        </w:rPr>
-        <w:t>Scenario 1</w:t>
-      </w:r>
-    </w:p>
-    <w:p>
-      <w:r>
-        <w:t xml:space="preserve">This scenario </w:t>
-      </w:r>
-      <w:r>
-        <w:t xml:space="preserve">assumed that the budget available to the manager increases in line with increasing pressure on the landscape (i.e., human population). </w:t>
-      </w:r>
-      <w:r>
-        <w:t>This scenario could represent a well-funded statutory authority in a conservation landscape in which the authority is provided budget increases that broadly track the increases in threats to the landscape.</w:t>
       </w:r>
     </w:p>
     <w:p>
@@ -1444,14 +1936,7 @@
                 <w:sz w:val="20"/>
                 <w:szCs w:val="20"/>
               </w:rPr>
-              <w:t>Manager budget remains constant (i.e., does not increase), and the user budget increases linearly</w:t>
-            </w:r>
-            <w:r>
-              <w:rPr>
-                <w:sz w:val="20"/>
-                <w:szCs w:val="20"/>
-              </w:rPr>
-              <w:t xml:space="preserve"> </w:t>
+              <w:t xml:space="preserve">Manager budget remains constant (i.e., does not increase), and the user budget increases linearly </w:t>
             </w:r>
           </w:p>
         </w:tc>
@@ -2024,6 +2509,53 @@
     </w:sectPr>
   </w:body>
 </w:document>
+</file>
+
+<file path=word/comments.xml><?xml version="1.0" encoding="utf-8"?>
+<w:comments xmlns:wpc="http://schemas.microsoft.com/office/word/2010/wordprocessingCanvas" xmlns:cx="http://schemas.microsoft.com/office/drawing/2014/chartex" xmlns:cx1="http://schemas.microsoft.com/office/drawing/2015/9/8/chartex" xmlns:cx2="http://schemas.microsoft.com/office/drawing/2015/10/21/chartex" xmlns:cx3="http://schemas.microsoft.com/office/drawing/2016/5/9/chartex" xmlns:cx4="http://schemas.microsoft.com/office/drawing/2016/5/10/chartex" xmlns:cx5="http://schemas.microsoft.com/office/drawing/2016/5/11/chartex" xmlns:cx6="http://schemas.microsoft.com/office/drawing/2016/5/12/chartex" xmlns:cx7="http://schemas.microsoft.com/office/drawing/2016/5/13/chartex" xmlns:cx8="http://schemas.microsoft.com/office/drawing/2016/5/14/chartex" xmlns:mc="http://schemas.openxmlformats.org/markup-compatibility/2006" xmlns:aink="http://schemas.microsoft.com/office/drawing/2016/ink" xmlns:am3d="http://schemas.microsoft.com/office/drawing/2017/model3d" xmlns:o="urn:schemas-microsoft-com:office:office" xmlns:r="http://schemas.openxmlformats.org/officeDocument/2006/relationships" xmlns:m="http://schemas.openxmlformats.org/officeDocument/2006/math" xmlns:v="urn:schemas-microsoft-com:vml" xmlns:wp14="http://schemas.microsoft.com/office/word/2010/wordprocessingDrawing" xmlns:wp="http://schemas.openxmlformats.org/drawingml/2006/wordprocessingDrawing" xmlns:w10="urn:schemas-microsoft-com:office:word" xmlns:w="http://schemas.openxmlformats.org/wordprocessingml/2006/main" xmlns:w14="http://schemas.microsoft.com/office/word/2010/wordml" xmlns:w15="http://schemas.microsoft.com/office/word/2012/wordml" xmlns:w16cex="http://schemas.microsoft.com/office/word/2018/wordml/cex" xmlns:w16cid="http://schemas.microsoft.com/office/word/2016/wordml/cid" xmlns:w16="http://schemas.microsoft.com/office/word/2018/wordml" xmlns:w16sdtdh="http://schemas.microsoft.com/office/word/2020/wordml/sdtdatahash" xmlns:w16se="http://schemas.microsoft.com/office/word/2015/wordml/symex" xmlns:wpg="http://schemas.microsoft.com/office/word/2010/wordprocessingGroup" xmlns:wpi="http://schemas.microsoft.com/office/word/2010/wordprocessingInk" xmlns:wne="http://schemas.microsoft.com/office/word/2006/wordml" xmlns:wps="http://schemas.microsoft.com/office/word/2010/wordprocessingShape" mc:Ignorable="w14 w15 w16se w16cid w16 w16cex w16sdtdh wp14">
+  <w:comment w:id="0" w:author="Matthew Nuttall" w:date="2021-07-01T10:49:00Z" w:initials="MN">
+    <w:p>
+      <w:pPr>
+        <w:pStyle w:val="CommentText"/>
+      </w:pPr>
+      <w:r>
+        <w:rPr>
+          <w:rStyle w:val="CommentReference"/>
+        </w:rPr>
+        <w:annotationRef/>
+      </w:r>
+      <w:r>
+        <w:t xml:space="preserve">For scenarios 3 and 4, should I include a couple of examples of the types of grants or types of organisations that dish them out? </w:t>
+      </w:r>
+    </w:p>
+  </w:comment>
+</w:comments>
+</file>
+
+<file path=word/commentsExtended.xml><?xml version="1.0" encoding="utf-8"?>
+<w15:commentsEx xmlns:wpc="http://schemas.microsoft.com/office/word/2010/wordprocessingCanvas" xmlns:cx="http://schemas.microsoft.com/office/drawing/2014/chartex" xmlns:cx1="http://schemas.microsoft.com/office/drawing/2015/9/8/chartex" xmlns:cx2="http://schemas.microsoft.com/office/drawing/2015/10/21/chartex" xmlns:cx3="http://schemas.microsoft.com/office/drawing/2016/5/9/chartex" xmlns:cx4="http://schemas.microsoft.com/office/drawing/2016/5/10/chartex" xmlns:cx5="http://schemas.microsoft.com/office/drawing/2016/5/11/chartex" xmlns:cx6="http://schemas.microsoft.com/office/drawing/2016/5/12/chartex" xmlns:cx7="http://schemas.microsoft.com/office/drawing/2016/5/13/chartex" xmlns:cx8="http://schemas.microsoft.com/office/drawing/2016/5/14/chartex" xmlns:mc="http://schemas.openxmlformats.org/markup-compatibility/2006" xmlns:aink="http://schemas.microsoft.com/office/drawing/2016/ink" xmlns:am3d="http://schemas.microsoft.com/office/drawing/2017/model3d" xmlns:o="urn:schemas-microsoft-com:office:office" xmlns:r="http://schemas.openxmlformats.org/officeDocument/2006/relationships" xmlns:m="http://schemas.openxmlformats.org/officeDocument/2006/math" xmlns:v="urn:schemas-microsoft-com:vml" xmlns:wp14="http://schemas.microsoft.com/office/word/2010/wordprocessingDrawing" xmlns:wp="http://schemas.openxmlformats.org/drawingml/2006/wordprocessingDrawing" xmlns:w10="urn:schemas-microsoft-com:office:word" xmlns:w="http://schemas.openxmlformats.org/wordprocessingml/2006/main" xmlns:w14="http://schemas.microsoft.com/office/word/2010/wordml" xmlns:w15="http://schemas.microsoft.com/office/word/2012/wordml" xmlns:w16cex="http://schemas.microsoft.com/office/word/2018/wordml/cex" xmlns:w16cid="http://schemas.microsoft.com/office/word/2016/wordml/cid" xmlns:w16="http://schemas.microsoft.com/office/word/2018/wordml" xmlns:w16sdtdh="http://schemas.microsoft.com/office/word/2020/wordml/sdtdatahash" xmlns:w16se="http://schemas.microsoft.com/office/word/2015/wordml/symex" xmlns:wpg="http://schemas.microsoft.com/office/word/2010/wordprocessingGroup" xmlns:wpi="http://schemas.microsoft.com/office/word/2010/wordprocessingInk" xmlns:wne="http://schemas.microsoft.com/office/word/2006/wordml" xmlns:wps="http://schemas.microsoft.com/office/word/2010/wordprocessingShape" mc:Ignorable="w14 w15 w16se w16cid w16 w16cex w16sdtdh wp14">
+  <w15:commentEx w15:paraId="6F3FFC60" w15:done="0"/>
+</w15:commentsEx>
+</file>
+
+<file path=word/commentsExtensible.xml><?xml version="1.0" encoding="utf-8"?>
+<w16cex:commentsExtensible xmlns:wpc="http://schemas.microsoft.com/office/word/2010/wordprocessingCanvas" xmlns:cx="http://schemas.microsoft.com/office/drawing/2014/chartex" xmlns:cx1="http://schemas.microsoft.com/office/drawing/2015/9/8/chartex" xmlns:cx2="http://schemas.microsoft.com/office/drawing/2015/10/21/chartex" xmlns:cx3="http://schemas.microsoft.com/office/drawing/2016/5/9/chartex" xmlns:cx4="http://schemas.microsoft.com/office/drawing/2016/5/10/chartex" xmlns:cx5="http://schemas.microsoft.com/office/drawing/2016/5/11/chartex" xmlns:cx6="http://schemas.microsoft.com/office/drawing/2016/5/12/chartex" xmlns:cx7="http://schemas.microsoft.com/office/drawing/2016/5/13/chartex" xmlns:cx8="http://schemas.microsoft.com/office/drawing/2016/5/14/chartex" xmlns:mc="http://schemas.openxmlformats.org/markup-compatibility/2006" xmlns:aink="http://schemas.microsoft.com/office/drawing/2016/ink" xmlns:am3d="http://schemas.microsoft.com/office/drawing/2017/model3d" xmlns:o="urn:schemas-microsoft-com:office:office" xmlns:r="http://schemas.openxmlformats.org/officeDocument/2006/relationships" xmlns:m="http://schemas.openxmlformats.org/officeDocument/2006/math" xmlns:v="urn:schemas-microsoft-com:vml" xmlns:wp14="http://schemas.microsoft.com/office/word/2010/wordprocessingDrawing" xmlns:wp="http://schemas.openxmlformats.org/drawingml/2006/wordprocessingDrawing" xmlns:w10="urn:schemas-microsoft-com:office:word" xmlns:w="http://schemas.openxmlformats.org/wordprocessingml/2006/main" xmlns:w14="http://schemas.microsoft.com/office/word/2010/wordml" xmlns:w15="http://schemas.microsoft.com/office/word/2012/wordml" xmlns:w16cex="http://schemas.microsoft.com/office/word/2018/wordml/cex" xmlns:w16cid="http://schemas.microsoft.com/office/word/2016/wordml/cid" xmlns:w16="http://schemas.microsoft.com/office/word/2018/wordml" xmlns:w16sdtdh="http://schemas.microsoft.com/office/word/2020/wordml/sdtdatahash" xmlns:w16se="http://schemas.microsoft.com/office/word/2015/wordml/symex" xmlns:wpg="http://schemas.microsoft.com/office/word/2010/wordprocessingGroup" xmlns:wpi="http://schemas.microsoft.com/office/word/2010/wordprocessingInk" xmlns:wne="http://schemas.microsoft.com/office/word/2006/wordml" xmlns:wps="http://schemas.microsoft.com/office/word/2010/wordprocessingShape" mc:Ignorable="w14 w15 w16se w16cid w16 w16cex w16sdtdh wp14">
+  <w16cex:commentExtensible w16cex:durableId="24881C1F" w16cex:dateUtc="2021-07-01T09:49:00Z"/>
+</w16cex:commentsExtensible>
+</file>
+
+<file path=word/commentsIds.xml><?xml version="1.0" encoding="utf-8"?>
+<w16cid:commentsIds xmlns:wpc="http://schemas.microsoft.com/office/word/2010/wordprocessingCanvas" xmlns:cx="http://schemas.microsoft.com/office/drawing/2014/chartex" xmlns:cx1="http://schemas.microsoft.com/office/drawing/2015/9/8/chartex" xmlns:cx2="http://schemas.microsoft.com/office/drawing/2015/10/21/chartex" xmlns:cx3="http://schemas.microsoft.com/office/drawing/2016/5/9/chartex" xmlns:cx4="http://schemas.microsoft.com/office/drawing/2016/5/10/chartex" xmlns:cx5="http://schemas.microsoft.com/office/drawing/2016/5/11/chartex" xmlns:cx6="http://schemas.microsoft.com/office/drawing/2016/5/12/chartex" xmlns:cx7="http://schemas.microsoft.com/office/drawing/2016/5/13/chartex" xmlns:cx8="http://schemas.microsoft.com/office/drawing/2016/5/14/chartex" xmlns:mc="http://schemas.openxmlformats.org/markup-compatibility/2006" xmlns:aink="http://schemas.microsoft.com/office/drawing/2016/ink" xmlns:am3d="http://schemas.microsoft.com/office/drawing/2017/model3d" xmlns:o="urn:schemas-microsoft-com:office:office" xmlns:r="http://schemas.openxmlformats.org/officeDocument/2006/relationships" xmlns:m="http://schemas.openxmlformats.org/officeDocument/2006/math" xmlns:v="urn:schemas-microsoft-com:vml" xmlns:wp14="http://schemas.microsoft.com/office/word/2010/wordprocessingDrawing" xmlns:wp="http://schemas.openxmlformats.org/drawingml/2006/wordprocessingDrawing" xmlns:w10="urn:schemas-microsoft-com:office:word" xmlns:w="http://schemas.openxmlformats.org/wordprocessingml/2006/main" xmlns:w14="http://schemas.microsoft.com/office/word/2010/wordml" xmlns:w15="http://schemas.microsoft.com/office/word/2012/wordml" xmlns:w16cex="http://schemas.microsoft.com/office/word/2018/wordml/cex" xmlns:w16cid="http://schemas.microsoft.com/office/word/2016/wordml/cid" xmlns:w16="http://schemas.microsoft.com/office/word/2018/wordml" xmlns:w16sdtdh="http://schemas.microsoft.com/office/word/2020/wordml/sdtdatahash" xmlns:w16se="http://schemas.microsoft.com/office/word/2015/wordml/symex" xmlns:wpg="http://schemas.microsoft.com/office/word/2010/wordprocessingGroup" xmlns:wpi="http://schemas.microsoft.com/office/word/2010/wordprocessingInk" xmlns:wne="http://schemas.microsoft.com/office/word/2006/wordml" xmlns:wps="http://schemas.microsoft.com/office/word/2010/wordprocessingShape" mc:Ignorable="w14 w15 w16se w16cid w16 w16cex w16sdtdh wp14">
+  <w16cid:commentId w16cid:paraId="6F3FFC60" w16cid:durableId="24881C1F"/>
+</w16cid:commentsIds>
+</file>
+
+<file path=word/people.xml><?xml version="1.0" encoding="utf-8"?>
+<w15:people xmlns:wpc="http://schemas.microsoft.com/office/word/2010/wordprocessingCanvas" xmlns:cx="http://schemas.microsoft.com/office/drawing/2014/chartex" xmlns:cx1="http://schemas.microsoft.com/office/drawing/2015/9/8/chartex" xmlns:cx2="http://schemas.microsoft.com/office/drawing/2015/10/21/chartex" xmlns:cx3="http://schemas.microsoft.com/office/drawing/2016/5/9/chartex" xmlns:cx4="http://schemas.microsoft.com/office/drawing/2016/5/10/chartex" xmlns:cx5="http://schemas.microsoft.com/office/drawing/2016/5/11/chartex" xmlns:cx6="http://schemas.microsoft.com/office/drawing/2016/5/12/chartex" xmlns:cx7="http://schemas.microsoft.com/office/drawing/2016/5/13/chartex" xmlns:cx8="http://schemas.microsoft.com/office/drawing/2016/5/14/chartex" xmlns:mc="http://schemas.openxmlformats.org/markup-compatibility/2006" xmlns:aink="http://schemas.microsoft.com/office/drawing/2016/ink" xmlns:am3d="http://schemas.microsoft.com/office/drawing/2017/model3d" xmlns:o="urn:schemas-microsoft-com:office:office" xmlns:r="http://schemas.openxmlformats.org/officeDocument/2006/relationships" xmlns:m="http://schemas.openxmlformats.org/officeDocument/2006/math" xmlns:v="urn:schemas-microsoft-com:vml" xmlns:wp14="http://schemas.microsoft.com/office/word/2010/wordprocessingDrawing" xmlns:wp="http://schemas.openxmlformats.org/drawingml/2006/wordprocessingDrawing" xmlns:w10="urn:schemas-microsoft-com:office:word" xmlns:w="http://schemas.openxmlformats.org/wordprocessingml/2006/main" xmlns:w14="http://schemas.microsoft.com/office/word/2010/wordml" xmlns:w15="http://schemas.microsoft.com/office/word/2012/wordml" xmlns:w16cex="http://schemas.microsoft.com/office/word/2018/wordml/cex" xmlns:w16cid="http://schemas.microsoft.com/office/word/2016/wordml/cid" xmlns:w16="http://schemas.microsoft.com/office/word/2018/wordml" xmlns:w16sdtdh="http://schemas.microsoft.com/office/word/2020/wordml/sdtdatahash" xmlns:w16se="http://schemas.microsoft.com/office/word/2015/wordml/symex" xmlns:wpg="http://schemas.microsoft.com/office/word/2010/wordprocessingGroup" xmlns:wpi="http://schemas.microsoft.com/office/word/2010/wordprocessingInk" xmlns:wne="http://schemas.microsoft.com/office/word/2006/wordml" xmlns:wps="http://schemas.microsoft.com/office/word/2010/wordprocessingShape" mc:Ignorable="w14 w15 w16se w16cid w16 w16cex w16sdtdh wp14">
+  <w15:person w15:author="Matthew Nuttall">
+    <w15:presenceInfo w15:providerId="AD" w15:userId="S::mnn1@stir.ac.uk::52bda326-1982-4d2e-bfc2-66e5e0894b6c"/>
+  </w15:person>
+</w15:people>
 </file>
 
 <file path=word/styles.xml><?xml version="1.0" encoding="utf-8"?>
@@ -2481,6 +3013,74 @@
       </w:tblBorders>
     </w:tblPr>
   </w:style>
+  <w:style w:type="character" w:styleId="CommentReference">
+    <w:name w:val="annotation reference"/>
+    <w:basedOn w:val="DefaultParagraphFont"/>
+    <w:uiPriority w:val="99"/>
+    <w:semiHidden/>
+    <w:unhideWhenUsed/>
+    <w:rsid w:val="00B8099A"/>
+    <w:rPr>
+      <w:sz w:val="16"/>
+      <w:szCs w:val="16"/>
+    </w:rPr>
+  </w:style>
+  <w:style w:type="paragraph" w:styleId="CommentText">
+    <w:name w:val="annotation text"/>
+    <w:basedOn w:val="Normal"/>
+    <w:link w:val="CommentTextChar"/>
+    <w:uiPriority w:val="99"/>
+    <w:semiHidden/>
+    <w:unhideWhenUsed/>
+    <w:rsid w:val="00B8099A"/>
+    <w:pPr>
+      <w:spacing w:line="240" w:lineRule="auto"/>
+    </w:pPr>
+    <w:rPr>
+      <w:sz w:val="20"/>
+      <w:szCs w:val="20"/>
+    </w:rPr>
+  </w:style>
+  <w:style w:type="character" w:customStyle="1" w:styleId="CommentTextChar">
+    <w:name w:val="Comment Text Char"/>
+    <w:basedOn w:val="DefaultParagraphFont"/>
+    <w:link w:val="CommentText"/>
+    <w:uiPriority w:val="99"/>
+    <w:semiHidden/>
+    <w:rsid w:val="00B8099A"/>
+    <w:rPr>
+      <w:sz w:val="20"/>
+      <w:szCs w:val="20"/>
+    </w:rPr>
+  </w:style>
+  <w:style w:type="paragraph" w:styleId="CommentSubject">
+    <w:name w:val="annotation subject"/>
+    <w:basedOn w:val="CommentText"/>
+    <w:next w:val="CommentText"/>
+    <w:link w:val="CommentSubjectChar"/>
+    <w:uiPriority w:val="99"/>
+    <w:semiHidden/>
+    <w:unhideWhenUsed/>
+    <w:rsid w:val="00B8099A"/>
+    <w:rPr>
+      <w:b/>
+      <w:bCs/>
+    </w:rPr>
+  </w:style>
+  <w:style w:type="character" w:customStyle="1" w:styleId="CommentSubjectChar">
+    <w:name w:val="Comment Subject Char"/>
+    <w:basedOn w:val="CommentTextChar"/>
+    <w:link w:val="CommentSubject"/>
+    <w:uiPriority w:val="99"/>
+    <w:semiHidden/>
+    <w:rsid w:val="00B8099A"/>
+    <w:rPr>
+      <w:b/>
+      <w:bCs/>
+      <w:sz w:val="20"/>
+      <w:szCs w:val="20"/>
+    </w:rPr>
+  </w:style>
 </w:styles>
 </file>
 

</xml_diff>

<commit_message>
Updated methods - scenarios drafts finished
</commit_message>
<xml_diff>
--- a/Write_up/A_investment/Methods.docx
+++ b/Write_up/A_investment/Methods.docx
@@ -55,15 +55,7 @@
         <w:t xml:space="preserve"> </w:t>
       </w:r>
       <w:r>
-        <w:t xml:space="preserve">Simulations in GMSE are comprised of four </w:t>
-      </w:r>
-      <w:proofErr w:type="spellStart"/>
-      <w:r>
-        <w:t>submodels</w:t>
-      </w:r>
-      <w:proofErr w:type="spellEnd"/>
-      <w:r>
-        <w:t xml:space="preserve"> that govern the social-ecological system, each of which can be individually parameterised</w:t>
+        <w:t>Simulations in GMSE are comprised of four submodels that govern the social-ecological system, each of which can be individually parameterised</w:t>
       </w:r>
       <w:r>
         <w:t xml:space="preserve"> (</w:t>
@@ -72,46 +64,16 @@
         <w:rPr>
           <w:highlight w:val="yellow"/>
         </w:rPr>
-        <w:t xml:space="preserve">Fig. </w:t>
-      </w:r>
-      <w:proofErr w:type="spellStart"/>
-      <w:r>
-        <w:rPr>
-          <w:highlight w:val="yellow"/>
-        </w:rPr>
-        <w:t>Sx</w:t>
-      </w:r>
-      <w:proofErr w:type="spellEnd"/>
-      <w:r>
-        <w:rPr>
-          <w:highlight w:val="yellow"/>
-        </w:rPr>
-        <w:t xml:space="preserve"> – fig 1 Duthie et al 2018</w:t>
+        <w:t>Fig. Sx – fig 1 Duthie et al 2018</w:t>
       </w:r>
       <w:r>
         <w:t>)</w:t>
       </w:r>
       <w:r>
-        <w:t xml:space="preserve">. The </w:t>
-      </w:r>
-      <w:proofErr w:type="spellStart"/>
-      <w:r>
-        <w:t>submodels</w:t>
-      </w:r>
-      <w:proofErr w:type="spellEnd"/>
-      <w:r>
-        <w:t xml:space="preserve"> are </w:t>
-      </w:r>
-      <w:r>
-        <w:t xml:space="preserve">(1) the natural resource model which is used to simulate the biological population within the system. The natural resource model can simulate complex spatially explicit biological populations that have individual traits such as age, and population-level traits such as carrying capacity and related density-dependent mortality. Because individuals within the population have discrete traits there is inherent stochasticity within the population. (2) The observation model represents the observation process, and the associated error, whereby the manager estimates the size of the natural resource population. The manager sets policy based on the estimates rather than the actual population size, thus introducing uncertainty that exists in the real world. The </w:t>
-      </w:r>
-      <w:proofErr w:type="spellStart"/>
-      <w:r>
-        <w:t>submodel</w:t>
-      </w:r>
-      <w:proofErr w:type="spellEnd"/>
-      <w:r>
-        <w:t xml:space="preserve"> has four methods available which mimic commonly used biological monitoring techniques. (3) the manager model which uses the genetic algorithm (GA, see below) to develop management policies that</w:t>
+        <w:t xml:space="preserve">. The submodels are </w:t>
+      </w:r>
+      <w:r>
+        <w:t>(1) the natural resource model which is used to simulate the biological population within the system. The natural resource model can simulate complex spatially explicit biological populations that have individual traits such as age, and population-level traits such as carrying capacity and related density-dependent mortality. Because individuals within the population have discrete traits there is inherent stochasticity within the population. (2) The observation model represents the observation process, and the associated error, whereby the manager estimates the size of the natural resource population. The manager sets policy based on the estimates rather than the actual population size, thus introducing uncertainty that exists in the real world. The submodel has four methods available which mimic commonly used biological monitoring techniques. (3) the manager model which uses the genetic algorithm (GA, see below) to develop management policies that</w:t>
       </w:r>
       <w:r>
         <w:t xml:space="preserve"> attempt to</w:t>
@@ -141,15 +103,7 @@
         <w:t xml:space="preserve"> </w:t>
       </w:r>
       <w:r>
-        <w:t>to develop a strategy for that time step that maximises their utility (</w:t>
-      </w:r>
-      <w:proofErr w:type="gramStart"/>
-      <w:r>
-        <w:t>e.g.</w:t>
-      </w:r>
-      <w:proofErr w:type="gramEnd"/>
-      <w:r>
-        <w:t xml:space="preserve"> maximises their yield)</w:t>
+        <w:t>to develop a strategy for that time step that maximises their utility (e.g. maximises their yield)</w:t>
       </w:r>
       <w:r>
         <w:t xml:space="preserve"> given the constraints imposed by the manager</w:t>
@@ -158,40 +112,16 @@
         <w:t xml:space="preserve">. </w:t>
       </w:r>
       <w:r>
-        <w:t>Users can choose to act on the natural resources (</w:t>
-      </w:r>
-      <w:proofErr w:type="gramStart"/>
-      <w:r>
-        <w:t>e.g.</w:t>
-      </w:r>
-      <w:proofErr w:type="gramEnd"/>
-      <w:r>
-        <w:t xml:space="preserve"> cull</w:t>
+        <w:t>Users can choose to act on the natural resources (e.g. cull</w:t>
       </w:r>
       <w:r>
         <w:t xml:space="preserve"> or</w:t>
       </w:r>
       <w:r>
-        <w:t xml:space="preserve"> scare) which can affect the resource population (e.g. if they choose to cull) or the landscape cell (e.g. if they choose to scare, forcing resources onto another cell). These changes then feed into the natural resource </w:t>
-      </w:r>
-      <w:proofErr w:type="spellStart"/>
-      <w:r>
-        <w:t>submodel</w:t>
-      </w:r>
-      <w:proofErr w:type="spellEnd"/>
-      <w:r>
-        <w:t xml:space="preserve"> in the next time step. </w:t>
-      </w:r>
-      <w:r>
-        <w:t xml:space="preserve">For detailed explanations of the </w:t>
-      </w:r>
-      <w:proofErr w:type="spellStart"/>
-      <w:r>
-        <w:t>submodels</w:t>
-      </w:r>
-      <w:proofErr w:type="spellEnd"/>
-      <w:r>
-        <w:t xml:space="preserve">, see Duthie et al (2018) and the documentation for the GMSE R package.  </w:t>
+        <w:t xml:space="preserve"> scare) which can affect the resource population (e.g. if they choose to cull) or the landscape cell (e.g. if they choose to scare, forcing resources onto another cell). These changes then feed into the natural resource submodel in the next time step. </w:t>
+      </w:r>
+      <w:r>
+        <w:t xml:space="preserve">For detailed explanations of the submodels, see Duthie et al (2018) and the documentation for the GMSE R package.  </w:t>
       </w:r>
     </w:p>
     <w:p>
@@ -544,15 +474,7 @@
         <w:t xml:space="preserve">We assumed the users represented agricultural communities whose primary livelihood is farming. </w:t>
       </w:r>
       <w:r>
-        <w:t xml:space="preserve">We simulated scenarios over </w:t>
-      </w:r>
-      <w:proofErr w:type="gramStart"/>
-      <w:r>
-        <w:t>50 time</w:t>
-      </w:r>
-      <w:proofErr w:type="gramEnd"/>
-      <w:r>
-        <w:t xml:space="preserve"> steps, which we assumed represented 50 years. </w:t>
+        <w:t xml:space="preserve">We simulated scenarios over 50 time steps, which we assumed represented 50 years. </w:t>
       </w:r>
     </w:p>
     <w:p>
@@ -594,11 +516,7 @@
         <w:t>, on average,</w:t>
       </w:r>
       <w:r>
-        <w:t xml:space="preserve"> a tree stem density of 50 </w:t>
-      </w:r>
-      <w:proofErr w:type="gramStart"/>
-      <w:r>
-        <w:t>ha</w:t>
+        <w:t xml:space="preserve"> a tree stem density of 50 ha</w:t>
       </w:r>
       <w:r>
         <w:rPr>
@@ -612,7 +530,6 @@
         </w:rPr>
         <w:t>1</w:t>
       </w:r>
-      <w:proofErr w:type="gramEnd"/>
       <w:r>
         <w:t>.</w:t>
       </w:r>
@@ -671,15 +588,7 @@
         <w:t>50-year</w:t>
       </w:r>
       <w:r>
-        <w:t xml:space="preserve"> </w:t>
-      </w:r>
-      <w:proofErr w:type="gramStart"/>
-      <w:r>
-        <w:t>time period</w:t>
-      </w:r>
-      <w:proofErr w:type="gramEnd"/>
-      <w:r>
-        <w:t xml:space="preserve"> due to slow growth and recruitment relative to animals.</w:t>
+        <w:t xml:space="preserve"> time period due to slow growth and recruitment relative to animals.</w:t>
       </w:r>
       <w:r>
         <w:t xml:space="preserve"> Furthermore, we wanted to eliminate any “noise” around the deforestation signal so that the only driver of forest loss was the effect of user actions on the trees. Therefore,</w:t>
@@ -775,7 +684,6 @@
       <w:r>
         <w:t xml:space="preserve"> is the yield of the cell when trees are present, </w:t>
       </w:r>
-      <w:proofErr w:type="spellStart"/>
       <w:r>
         <w:rPr>
           <w:i/>
@@ -783,7 +691,6 @@
         </w:rPr>
         <w:t>Yr</w:t>
       </w:r>
-      <w:proofErr w:type="spellEnd"/>
       <w:r>
         <w:t xml:space="preserve"> is the % reduction in yield for a single tree, and </w:t>
       </w:r>
@@ -875,14 +782,12 @@
         </w:rPr>
         <w:t xml:space="preserve">Table </w:t>
       </w:r>
-      <w:proofErr w:type="spellStart"/>
       <w:r>
         <w:rPr>
           <w:highlight w:val="yellow"/>
         </w:rPr>
         <w:t>Sx</w:t>
       </w:r>
-      <w:proofErr w:type="spellEnd"/>
       <w:r>
         <w:t xml:space="preserve">), with the final values chosen to deliberately ensure that felling trees would have a much higher positive </w:t>
       </w:r>
@@ -905,15 +810,7 @@
         <w:t>, and to simulate strong exogenous drivers of deforestation that are found around the world, particularly in the tropics</w:t>
       </w:r>
       <w:r>
-        <w:t xml:space="preserve"> (</w:t>
-      </w:r>
-      <w:proofErr w:type="spellStart"/>
-      <w:r>
-        <w:t>Ceddia</w:t>
-      </w:r>
-      <w:proofErr w:type="spellEnd"/>
-      <w:r>
-        <w:t xml:space="preserve"> 2019, Davis et al 20</w:t>
+        <w:t xml:space="preserve"> (Ceddia 2019, Davis et al 20</w:t>
       </w:r>
       <w:r>
         <w:t>1</w:t>
@@ -1012,6 +909,12 @@
         <w:t>Table x</w:t>
       </w:r>
       <w:r>
+        <w:rPr>
+          <w:highlight w:val="yellow"/>
+        </w:rPr>
+        <w:t>, figure x</w:t>
+      </w:r>
+      <w:r>
         <w:t>)</w:t>
       </w:r>
       <w:r>
@@ -1032,11 +935,9 @@
       <w:r>
         <w:t xml:space="preserve">Due to the nature of the GA (i.e., identifying one out of </w:t>
       </w:r>
-      <w:proofErr w:type="gramStart"/>
-      <w:r>
-        <w:t>a number of</w:t>
-      </w:r>
-      <w:proofErr w:type="gramEnd"/>
+      <w:r>
+        <w:t>multiple</w:t>
+      </w:r>
       <w:r>
         <w:t xml:space="preserve"> possible near-optimal solutions), and that each actor on the landscape calls the GA in each time step, stochasticity is explicitly built into the simulations. Therefore, e</w:t>
       </w:r>
@@ -1104,6 +1005,12 @@
         <w:t>Table x</w:t>
       </w:r>
       <w:r>
+        <w:rPr>
+          <w:highlight w:val="yellow"/>
+        </w:rPr>
+        <w:t>, figure x</w:t>
+      </w:r>
+      <w:r>
         <w:t>), we ensured that the total cumulative budget was approximately equal across all scenarios. This was to eliminate the possibility of one scenario outperforming another simply because the manager ha</w:t>
       </w:r>
       <w:r>
@@ -1125,6 +1032,12 @@
         <w:t>Table x</w:t>
       </w:r>
       <w:r>
+        <w:rPr>
+          <w:highlight w:val="yellow"/>
+        </w:rPr>
+        <w:t>, figure x</w:t>
+      </w:r>
+      <w:r>
         <w:t>)</w:t>
       </w:r>
       <w:r>
@@ -1149,14 +1062,12 @@
       <w:r>
         <w:t xml:space="preserve">All simulations were conducted using the R package GMSE (Duthie et al 2018, </w:t>
       </w:r>
-      <w:proofErr w:type="spellStart"/>
       <w:r>
         <w:rPr>
           <w:highlight w:val="yellow"/>
         </w:rPr>
         <w:t>vxx</w:t>
       </w:r>
-      <w:proofErr w:type="spellEnd"/>
       <w:r>
         <w:t>), and all associated analyses described below were conducted in R (</w:t>
       </w:r>
@@ -1164,18 +1075,55 @@
         <w:rPr>
           <w:highlight w:val="yellow"/>
         </w:rPr>
-        <w:t xml:space="preserve">Ref, </w:t>
-      </w:r>
-      <w:proofErr w:type="spellStart"/>
+        <w:t>Ref, vxx</w:t>
+      </w:r>
+      <w:r>
+        <w:t>).</w:t>
+      </w:r>
+    </w:p>
+    <w:p>
+      <w:pPr>
+        <w:rPr>
+          <w:u w:val="single"/>
+        </w:rPr>
+      </w:pPr>
+      <w:r>
+        <w:rPr>
+          <w:u w:val="single"/>
+        </w:rPr>
+        <w:t>Scenario 1</w:t>
+      </w:r>
+    </w:p>
+    <w:p>
+      <w:r>
+        <w:t>This scenario assumed that the manager budget does not change over the simulation</w:t>
+      </w:r>
+      <w:r>
+        <w:t xml:space="preserve"> period</w:t>
+      </w:r>
+      <w:r>
+        <w:t xml:space="preserve"> (</w:t>
+      </w:r>
       <w:r>
         <w:rPr>
           <w:highlight w:val="yellow"/>
         </w:rPr>
-        <w:t>vxx</w:t>
-      </w:r>
-      <w:proofErr w:type="spellEnd"/>
-      <w:r>
-        <w:t>).</w:t>
+        <w:t>Figure x)</w:t>
+      </w:r>
+      <w:r>
+        <w:t>. This scenario was designed to represent a conservation landscape in which the authority has a regular and predictable budget over time</w:t>
+      </w:r>
+      <w:r>
+        <w:t xml:space="preserve"> with which to invest in policy</w:t>
+      </w:r>
+      <w:r>
+        <w:t xml:space="preserve">, but one which does not </w:t>
+      </w:r>
+      <w:r>
+        <w:t>increase or decrease in response to changing threats or grant cycles</w:t>
+      </w:r>
+      <w:r>
+        <w:t xml:space="preserve">. This scenario could represent a government-funded landscape which has a finite but regular budget that is not reliant on short-term grants. </w:t>
       </w:r>
     </w:p>
     <w:p>
@@ -1188,72 +1136,66 @@
         <w:rPr>
           <w:u w:val="single"/>
         </w:rPr>
-        <w:t>Scenario 1</w:t>
-      </w:r>
-    </w:p>
-    <w:p>
-      <w:r>
-        <w:t>This scenario assumed that the manager budget does not change over the course of the simulation. This scenario was designed to represent a conservation landscape in which the authority has a regular and predictable budget over time</w:t>
+        <w:t xml:space="preserve">Scenario </w:t>
+      </w:r>
+      <w:r>
+        <w:rPr>
+          <w:u w:val="single"/>
+        </w:rPr>
+        <w:t>2</w:t>
+      </w:r>
+    </w:p>
+    <w:p>
+      <w:r>
+        <w:t xml:space="preserve">This scenario </w:t>
+      </w:r>
+      <w:r>
+        <w:t>assumed that the budget available to the manager increases in line with increasing pressure on the landscape</w:t>
+      </w:r>
+      <w:r>
+        <w:t xml:space="preserve"> (</w:t>
+      </w:r>
+      <w:r>
+        <w:rPr>
+          <w:highlight w:val="yellow"/>
+        </w:rPr>
+        <w:t>Figure x</w:t>
+      </w:r>
+      <w:r>
+        <w:t>)</w:t>
+      </w:r>
+      <w:r>
+        <w:t xml:space="preserve">. </w:t>
+      </w:r>
+      <w:r>
+        <w:t>This scenario could represent a well-funded statutory authority in a conservation landscape in which the authority is provided</w:t>
+      </w:r>
+      <w:r>
+        <w:t xml:space="preserve"> regular and predictable</w:t>
+      </w:r>
+      <w:r>
+        <w:t xml:space="preserve"> budget increases</w:t>
       </w:r>
       <w:r>
         <w:t xml:space="preserve"> with which to invest in policy</w:t>
       </w:r>
       <w:r>
-        <w:t xml:space="preserve">, but one which does not change in response to changes in threats, nor is subject to funding decreases. This scenario could represent a government-funded landscape which has a finite but regular budget that is not reliant on short-term grants. </w:t>
-      </w:r>
-    </w:p>
-    <w:p>
-      <w:pPr>
-        <w:rPr>
-          <w:u w:val="single"/>
-        </w:rPr>
-      </w:pPr>
-      <w:r>
-        <w:rPr>
-          <w:u w:val="single"/>
-        </w:rPr>
-        <w:t xml:space="preserve">Scenario </w:t>
-      </w:r>
-      <w:r>
-        <w:rPr>
-          <w:u w:val="single"/>
-        </w:rPr>
-        <w:t>2</w:t>
-      </w:r>
-    </w:p>
-    <w:p>
-      <w:r>
-        <w:t xml:space="preserve">This scenario </w:t>
-      </w:r>
-      <w:r>
-        <w:t xml:space="preserve">assumed that the budget available to the manager increases in line with increasing pressure on the landscape. </w:t>
-      </w:r>
-      <w:r>
-        <w:t>This scenario could represent a well-funded statutory authority in a conservation landscape in which the authority is provided</w:t>
-      </w:r>
-      <w:r>
-        <w:t xml:space="preserve"> regular and predictable</w:t>
-      </w:r>
-      <w:r>
-        <w:t xml:space="preserve"> budget increases</w:t>
-      </w:r>
-      <w:r>
-        <w:t xml:space="preserve"> with which to invest in policy</w:t>
-      </w:r>
-      <w:r>
         <w:t xml:space="preserve"> that broadly track the increases in threats to the landscape.</w:t>
       </w:r>
       <w:r>
         <w:t xml:space="preserve"> In this scenario the management authority is not reliant on short-term grants. The shape of the manager budget </w:t>
       </w:r>
       <w:r>
-        <w:t xml:space="preserve">(starting point, slope) calculated to ensure that the total cumulative budget was approximately </w:t>
-      </w:r>
-      <w:r>
-        <w:rPr>
-          <w:highlight w:val="yellow"/>
-        </w:rPr>
-        <w:t>xx</w:t>
+        <w:t>(starting point, slope)</w:t>
+      </w:r>
+      <w:r>
+        <w:t xml:space="preserve"> was</w:t>
+      </w:r>
+      <w:r>
+        <w:t xml:space="preserve"> calculated to ensure that the total cumulative budget was approximately </w:t>
+      </w:r>
+      <w:r>
+        <w:t>equal to scenarios 3 to 5</w:t>
       </w:r>
       <w:r>
         <w:t>.</w:t>
@@ -1283,7 +1225,22 @@
     <w:p>
       <w:r>
         <w:lastRenderedPageBreak/>
-        <w:t>This scenario assumed that the budget available to the manager increases and decreases in a regular and predictable way, regardless of the changing pressure on the landscape. This scenario was designed to replicate a conservation landscape in which the management authority is</w:t>
+        <w:t>This scenario assumed that the budget available to the manager increases and decreases in a regular and predictable way, regardless of the changing pressure on the landscape</w:t>
+      </w:r>
+      <w:r>
+        <w:t xml:space="preserve"> (</w:t>
+      </w:r>
+      <w:r>
+        <w:rPr>
+          <w:highlight w:val="yellow"/>
+        </w:rPr>
+        <w:t>Figure x</w:t>
+      </w:r>
+      <w:r>
+        <w:t>)</w:t>
+      </w:r>
+      <w:r>
+        <w:t>. This scenario was designed to replicate a conservation landscape in which the management authority is</w:t>
       </w:r>
       <w:r>
         <w:t xml:space="preserve"> largely</w:t>
@@ -1304,7 +1261,25 @@
         <w:t xml:space="preserve"> The cycle length (i.e., the wavelength</w:t>
       </w:r>
       <w:r>
-        <w:t xml:space="preserve">) is approximately 5 years, reflecting larger grants that are often provided by statutory funding agencies or international bodies. These large, longer-term grants require high administrative capacity to manage, and so are generally won by large, international organisations, government agencies, or collaborations between such partners. </w:t>
+        <w:t>) is approximately 5 years, reflecting larger grants that are often provided by statutory funding agencies or international bodies. These large, longer-term grants require</w:t>
+      </w:r>
+      <w:r>
+        <w:t xml:space="preserve"> a high investment in staff time to apply for, and</w:t>
+      </w:r>
+      <w:r>
+        <w:t xml:space="preserve"> high administrative capacity to manage</w:t>
+      </w:r>
+      <w:r>
+        <w:t xml:space="preserve"> once implemented</w:t>
+      </w:r>
+      <w:r>
+        <w:t>, and so are generally won by large, international organisations, government agencies, or collaborations between such partners</w:t>
+      </w:r>
+      <w:r>
+        <w:t>, where the required resources already exist</w:t>
+      </w:r>
+      <w:r>
+        <w:t xml:space="preserve">. </w:t>
       </w:r>
       <w:r>
         <w:t xml:space="preserve">We assumed that the management authority had some level of core funding that was not subject to the funding cycle, and thus the manager budget never drops below </w:t>
@@ -1316,6 +1291,18 @@
         <w:t>xx</w:t>
       </w:r>
       <w:r>
+        <w:t xml:space="preserve"> (</w:t>
+      </w:r>
+      <w:r>
+        <w:rPr>
+          <w:highlight w:val="yellow"/>
+        </w:rPr>
+        <w:t>Figure x</w:t>
+      </w:r>
+      <w:r>
+        <w:t>)</w:t>
+      </w:r>
+      <w:r>
         <w:t>.</w:t>
       </w:r>
       <w:r>
@@ -1354,7 +1341,22 @@
     </w:p>
     <w:p>
       <w:r>
-        <w:t>This scenario is the same as scenario 3 in principle (i.e., regular grant cycles), but here we have simulated smaller, shorter-term grants. The manager’s budget increases and decreases in a regular and predictable way, as in scenario 3, but the cycle length (wavelength) is shorter (2-3 years</w:t>
+        <w:t>This scenario is the same as scenario 3 in principle (i.e., regular grant cycles), but here we have simulated smaller, shorter-term grants</w:t>
+      </w:r>
+      <w:r>
+        <w:t xml:space="preserve"> (</w:t>
+      </w:r>
+      <w:r>
+        <w:rPr>
+          <w:highlight w:val="yellow"/>
+        </w:rPr>
+        <w:t>Figure x</w:t>
+      </w:r>
+      <w:r>
+        <w:t>)</w:t>
+      </w:r>
+      <w:r>
+        <w:t>. The manager’s budget increases and decreases in a regular and predictable way, as in scenario 3, but the cycle length (wavelength) is shorter (2-3 years</w:t>
       </w:r>
       <w:r>
         <w:t>),</w:t>
@@ -1387,6 +1389,18 @@
         <w:t>xx</w:t>
       </w:r>
       <w:r>
+        <w:t xml:space="preserve"> (</w:t>
+      </w:r>
+      <w:r>
+        <w:rPr>
+          <w:highlight w:val="yellow"/>
+        </w:rPr>
+        <w:t>Figure x</w:t>
+      </w:r>
+      <w:r>
+        <w:t>)</w:t>
+      </w:r>
+      <w:r>
         <w:t>.</w:t>
       </w:r>
       <w:r>
@@ -1434,6 +1448,18 @@
         <w:t>ways</w:t>
       </w:r>
       <w:r>
+        <w:t xml:space="preserve"> (</w:t>
+      </w:r>
+      <w:r>
+        <w:rPr>
+          <w:highlight w:val="yellow"/>
+        </w:rPr>
+        <w:t>Figure x</w:t>
+      </w:r>
+      <w:r>
+        <w:t>)</w:t>
+      </w:r>
+      <w:r>
         <w:t>. This was to simulate a conservation landscape in which the management authority</w:t>
       </w:r>
       <w:r>
@@ -1443,16 +1469,28 @@
         <w:t xml:space="preserve"> applie</w:t>
       </w:r>
       <w:r>
-        <w:t>d</w:t>
-      </w:r>
-      <w:r>
-        <w:t xml:space="preserve"> for a range of different grants which varied in size and </w:t>
+        <w:t>s</w:t>
+      </w:r>
+      <w:r>
+        <w:t xml:space="preserve"> for a range of different grants which var</w:t>
+      </w:r>
+      <w:r>
+        <w:t>y</w:t>
+      </w:r>
+      <w:r>
+        <w:t xml:space="preserve"> in size and </w:t>
       </w:r>
       <w:r>
         <w:t>duration and</w:t>
       </w:r>
       <w:r>
-        <w:t xml:space="preserve"> was not necessarily successful at any given time. </w:t>
+        <w:t xml:space="preserve"> </w:t>
+      </w:r>
+      <w:r>
+        <w:t>is</w:t>
+      </w:r>
+      <w:r>
+        <w:t xml:space="preserve"> not necessarily successful at any given time. </w:t>
       </w:r>
       <w:r>
         <w:t xml:space="preserve">This scenario could reflect any number of conservation landscapes around the world, where project budgets are subject to the success of funding applications, resulting in variable and unpredictable resources for project activities and policy implementation. </w:t>
@@ -1467,6 +1505,18 @@
         <w:t>xx</w:t>
       </w:r>
       <w:r>
+        <w:t xml:space="preserve"> (</w:t>
+      </w:r>
+      <w:r>
+        <w:rPr>
+          <w:highlight w:val="yellow"/>
+        </w:rPr>
+        <w:t>Figure x</w:t>
+      </w:r>
+      <w:r>
+        <w:t>)</w:t>
+      </w:r>
+      <w:r>
         <w:t>.</w:t>
       </w:r>
       <w:r>
@@ -1549,6 +1599,27 @@
       </w:r>
       <w:r>
         <w:t>).</w:t>
+      </w:r>
+      <w:r>
+        <w:t xml:space="preserve"> Each of the </w:t>
+      </w:r>
+      <w:r>
+        <w:rPr>
+          <w:highlight w:val="yellow"/>
+        </w:rPr>
+        <w:t>xx</w:t>
+      </w:r>
+      <w:r>
+        <w:t xml:space="preserve"> replicates produced a different complex wave (</w:t>
+      </w:r>
+      <w:r>
+        <w:rPr>
+          <w:highlight w:val="yellow"/>
+        </w:rPr>
+        <w:t>Figure xx</w:t>
+      </w:r>
+      <w:r>
+        <w:t xml:space="preserve"> is one example, see Supporting Information for all the waves used in the simulations). </w:t>
       </w:r>
     </w:p>
     <w:p>

</xml_diff>

<commit_message>
Added note to methods (HUMC)
</commit_message>
<xml_diff>
--- a/Write_up/A_investment/Methods.docx
+++ b/Write_up/A_investment/Methods.docx
@@ -9,12 +9,20 @@
           <w:bCs/>
         </w:rPr>
       </w:pPr>
+      <w:commentRangeStart w:id="0"/>
       <w:r>
         <w:rPr>
           <w:b/>
           <w:bCs/>
         </w:rPr>
         <w:t xml:space="preserve">Methods </w:t>
+      </w:r>
+      <w:commentRangeEnd w:id="0"/>
+      <w:r>
+        <w:rPr>
+          <w:rStyle w:val="CommentReference"/>
+        </w:rPr>
+        <w:commentReference w:id="0"/>
       </w:r>
     </w:p>
     <w:p>
@@ -1207,19 +1215,19 @@
           <w:u w:val="single"/>
         </w:rPr>
       </w:pPr>
-      <w:commentRangeStart w:id="0"/>
+      <w:commentRangeStart w:id="1"/>
       <w:r>
         <w:rPr>
           <w:u w:val="single"/>
         </w:rPr>
         <w:t>Scenario 3</w:t>
       </w:r>
-      <w:commentRangeEnd w:id="0"/>
+      <w:commentRangeEnd w:id="1"/>
       <w:r>
         <w:rPr>
           <w:rStyle w:val="CommentReference"/>
         </w:rPr>
-        <w:commentReference w:id="0"/>
+        <w:commentReference w:id="1"/>
       </w:r>
     </w:p>
     <w:p>
@@ -1365,19 +1373,114 @@
         <w:t xml:space="preserve"> and the</w:t>
       </w:r>
       <w:r>
-        <w:t xml:space="preserve"> budget increases and decreases are smaller. We</w:t>
-      </w:r>
-      <w:r>
-        <w:t xml:space="preserve"> assume</w:t>
-      </w:r>
-      <w:r>
-        <w:t>d</w:t>
-      </w:r>
-      <w:r>
-        <w:t xml:space="preserve"> that the authority conducts successful fundraising at regular intervals.</w:t>
-      </w:r>
-      <w:r>
-        <w:t xml:space="preserve"> This scenario reflects the availability of small grants that many conservation landscapes rely on for project activities. These grants are often provided by charitable organisations, philanthropic enterprises, or departments within statutory agencies. </w:t>
+        <w:t xml:space="preserve"> budget increases and decreases are smaller. We assumed that the authority conducts successful fundraising at regular intervals. This scenario reflects the availability of small grants that many conservation landscapes rely on for project activities. These grants are often provided by charitable organisations, philanthropic enterprises, or departments within statutory agencies. We assumed that the management authority had some level of core funding that was not subject to the funding cycle, and thus the manager budget never drops below </w:t>
+      </w:r>
+      <w:r>
+        <w:rPr>
+          <w:highlight w:val="yellow"/>
+        </w:rPr>
+        <w:t>xx</w:t>
+      </w:r>
+      <w:r>
+        <w:t xml:space="preserve"> (</w:t>
+      </w:r>
+      <w:r>
+        <w:rPr>
+          <w:highlight w:val="yellow"/>
+        </w:rPr>
+        <w:t>Figure x</w:t>
+      </w:r>
+      <w:r>
+        <w:t>)</w:t>
+      </w:r>
+      <w:r>
+        <w:t>.</w:t>
+      </w:r>
+      <w:r>
+        <w:t xml:space="preserve"> To simulate this funding </w:t>
+      </w:r>
+      <w:r>
+        <w:t>cycle,</w:t>
+      </w:r>
+      <w:r>
+        <w:t xml:space="preserve"> we produced a sine wave of the form:</w:t>
+      </w:r>
+    </w:p>
+    <w:p>
+      <w:r>
+        <w:rPr>
+          <w:highlight w:val="yellow"/>
+        </w:rPr>
+        <w:t>xx</w:t>
+      </w:r>
+      <w:r>
+        <w:t xml:space="preserve"> </w:t>
+      </w:r>
+    </w:p>
+    <w:p>
+      <w:pPr>
+        <w:rPr>
+          <w:u w:val="single"/>
+        </w:rPr>
+      </w:pPr>
+      <w:r>
+        <w:rPr>
+          <w:u w:val="single"/>
+        </w:rPr>
+        <w:t>Scenario 5</w:t>
+      </w:r>
+    </w:p>
+    <w:p>
+      <w:r>
+        <w:t>This scenario assumed that the budget available to the manager increased and decreased in unpredictable and irregular ways</w:t>
+      </w:r>
+      <w:r>
+        <w:t xml:space="preserve"> (</w:t>
+      </w:r>
+      <w:r>
+        <w:rPr>
+          <w:highlight w:val="yellow"/>
+        </w:rPr>
+        <w:t>Figure x</w:t>
+      </w:r>
+      <w:r>
+        <w:t>)</w:t>
+      </w:r>
+      <w:r>
+        <w:t>. This was to simulate a conservation landscape in which the management authority</w:t>
+      </w:r>
+      <w:r>
+        <w:t xml:space="preserve"> relies on grant funding for policy implementation, and so</w:t>
+      </w:r>
+      <w:r>
+        <w:t xml:space="preserve"> applie</w:t>
+      </w:r>
+      <w:r>
+        <w:t>s</w:t>
+      </w:r>
+      <w:r>
+        <w:t xml:space="preserve"> for a range of different grants which var</w:t>
+      </w:r>
+      <w:r>
+        <w:t>y</w:t>
+      </w:r>
+      <w:r>
+        <w:t xml:space="preserve"> in size and </w:t>
+      </w:r>
+      <w:r>
+        <w:t>duration and</w:t>
+      </w:r>
+      <w:r>
+        <w:t xml:space="preserve"> </w:t>
+      </w:r>
+      <w:r>
+        <w:t>is</w:t>
+      </w:r>
+      <w:r>
+        <w:t xml:space="preserve"> not necessarily successful at any given time. </w:t>
+      </w:r>
+      <w:r>
+        <w:t xml:space="preserve">This scenario could reflect any number of conservation landscapes around the world, where project budgets are subject to the success of funding applications, resulting in variable and unpredictable resources for project activities and policy implementation. </w:t>
       </w:r>
       <w:r>
         <w:t xml:space="preserve">We assumed that the management authority had some level of core funding that was not subject to the funding cycle, and thus the manager budget never drops below </w:t>
@@ -1401,126 +1504,7 @@
         <w:t>)</w:t>
       </w:r>
       <w:r>
-        <w:t>.</w:t>
-      </w:r>
-      <w:r>
-        <w:t xml:space="preserve"> </w:t>
-      </w:r>
-      <w:r>
-        <w:t xml:space="preserve">To simulate this funding </w:t>
-      </w:r>
-      <w:r>
-        <w:t>cycle,</w:t>
-      </w:r>
-      <w:r>
-        <w:t xml:space="preserve"> we produced a sine wave of the form:</w:t>
-      </w:r>
-    </w:p>
-    <w:p>
-      <w:r>
-        <w:rPr>
-          <w:highlight w:val="yellow"/>
-        </w:rPr>
-        <w:t>xx</w:t>
-      </w:r>
-      <w:r>
-        <w:t xml:space="preserve"> </w:t>
-      </w:r>
-    </w:p>
-    <w:p>
-      <w:pPr>
-        <w:rPr>
-          <w:u w:val="single"/>
-        </w:rPr>
-      </w:pPr>
-      <w:r>
-        <w:rPr>
-          <w:u w:val="single"/>
-        </w:rPr>
-        <w:t>Scenario 5</w:t>
-      </w:r>
-    </w:p>
-    <w:p>
-      <w:r>
-        <w:t xml:space="preserve">This scenario assumed that the budget available to the manager increased and decreased in unpredictable and irregular </w:t>
-      </w:r>
-      <w:r>
-        <w:t>ways</w:t>
-      </w:r>
-      <w:r>
-        <w:t xml:space="preserve"> (</w:t>
-      </w:r>
-      <w:r>
-        <w:rPr>
-          <w:highlight w:val="yellow"/>
-        </w:rPr>
-        <w:t>Figure x</w:t>
-      </w:r>
-      <w:r>
-        <w:t>)</w:t>
-      </w:r>
-      <w:r>
-        <w:t>. This was to simulate a conservation landscape in which the management authority</w:t>
-      </w:r>
-      <w:r>
-        <w:t xml:space="preserve"> relies on grant funding for policy implementation, and so</w:t>
-      </w:r>
-      <w:r>
-        <w:t xml:space="preserve"> applie</w:t>
-      </w:r>
-      <w:r>
-        <w:t>s</w:t>
-      </w:r>
-      <w:r>
-        <w:t xml:space="preserve"> for a range of different grants which var</w:t>
-      </w:r>
-      <w:r>
-        <w:t>y</w:t>
-      </w:r>
-      <w:r>
-        <w:t xml:space="preserve"> in size and </w:t>
-      </w:r>
-      <w:r>
-        <w:t>duration and</w:t>
-      </w:r>
-      <w:r>
-        <w:t xml:space="preserve"> </w:t>
-      </w:r>
-      <w:r>
-        <w:t>is</w:t>
-      </w:r>
-      <w:r>
-        <w:t xml:space="preserve"> not necessarily successful at any given time. </w:t>
-      </w:r>
-      <w:r>
-        <w:t xml:space="preserve">This scenario could reflect any number of conservation landscapes around the world, where project budgets are subject to the success of funding applications, resulting in variable and unpredictable resources for project activities and policy implementation. </w:t>
-      </w:r>
-      <w:r>
-        <w:t xml:space="preserve">We assumed that the management authority had some level of core funding that was not subject to the funding cycle, and thus the manager budget never drops below </w:t>
-      </w:r>
-      <w:r>
-        <w:rPr>
-          <w:highlight w:val="yellow"/>
-        </w:rPr>
-        <w:t>xx</w:t>
-      </w:r>
-      <w:r>
-        <w:t xml:space="preserve"> (</w:t>
-      </w:r>
-      <w:r>
-        <w:rPr>
-          <w:highlight w:val="yellow"/>
-        </w:rPr>
-        <w:t>Figure x</w:t>
-      </w:r>
-      <w:r>
-        <w:t>)</w:t>
-      </w:r>
-      <w:r>
-        <w:t>.</w:t>
-      </w:r>
-      <w:r>
-        <w:t xml:space="preserve"> To simulate this scenario, we produced a set of three random sine waves </w:t>
+        <w:t xml:space="preserve">. To simulate this scenario, we produced a set of three random sine waves </w:t>
       </w:r>
       <w:r>
         <w:t>by</w:t>
@@ -2584,7 +2568,23 @@
 
 <file path=word/comments.xml><?xml version="1.0" encoding="utf-8"?>
 <w:comments xmlns:wpc="http://schemas.microsoft.com/office/word/2010/wordprocessingCanvas" xmlns:cx="http://schemas.microsoft.com/office/drawing/2014/chartex" xmlns:cx1="http://schemas.microsoft.com/office/drawing/2015/9/8/chartex" xmlns:cx2="http://schemas.microsoft.com/office/drawing/2015/10/21/chartex" xmlns:cx3="http://schemas.microsoft.com/office/drawing/2016/5/9/chartex" xmlns:cx4="http://schemas.microsoft.com/office/drawing/2016/5/10/chartex" xmlns:cx5="http://schemas.microsoft.com/office/drawing/2016/5/11/chartex" xmlns:cx6="http://schemas.microsoft.com/office/drawing/2016/5/12/chartex" xmlns:cx7="http://schemas.microsoft.com/office/drawing/2016/5/13/chartex" xmlns:cx8="http://schemas.microsoft.com/office/drawing/2016/5/14/chartex" xmlns:mc="http://schemas.openxmlformats.org/markup-compatibility/2006" xmlns:aink="http://schemas.microsoft.com/office/drawing/2016/ink" xmlns:am3d="http://schemas.microsoft.com/office/drawing/2017/model3d" xmlns:o="urn:schemas-microsoft-com:office:office" xmlns:r="http://schemas.openxmlformats.org/officeDocument/2006/relationships" xmlns:m="http://schemas.openxmlformats.org/officeDocument/2006/math" xmlns:v="urn:schemas-microsoft-com:vml" xmlns:wp14="http://schemas.microsoft.com/office/word/2010/wordprocessingDrawing" xmlns:wp="http://schemas.openxmlformats.org/drawingml/2006/wordprocessingDrawing" xmlns:w10="urn:schemas-microsoft-com:office:word" xmlns:w="http://schemas.openxmlformats.org/wordprocessingml/2006/main" xmlns:w14="http://schemas.microsoft.com/office/word/2010/wordml" xmlns:w15="http://schemas.microsoft.com/office/word/2012/wordml" xmlns:w16cex="http://schemas.microsoft.com/office/word/2018/wordml/cex" xmlns:w16cid="http://schemas.microsoft.com/office/word/2016/wordml/cid" xmlns:w16="http://schemas.microsoft.com/office/word/2018/wordml" xmlns:w16sdtdh="http://schemas.microsoft.com/office/word/2020/wordml/sdtdatahash" xmlns:w16se="http://schemas.microsoft.com/office/word/2015/wordml/symex" xmlns:wpg="http://schemas.microsoft.com/office/word/2010/wordprocessingGroup" xmlns:wpi="http://schemas.microsoft.com/office/word/2010/wordprocessingInk" xmlns:wne="http://schemas.microsoft.com/office/word/2006/wordml" xmlns:wps="http://schemas.microsoft.com/office/word/2010/wordprocessingShape" mc:Ignorable="w14 w15 w16se w16cid w16 w16cex w16sdtdh wp14">
-  <w:comment w:id="0" w:author="Matthew Nuttall" w:date="2021-07-01T10:49:00Z" w:initials="MN">
+  <w:comment w:id="0" w:author="Matthew Nuttall" w:date="2021-07-29T11:04:00Z" w:initials="MN">
+    <w:p>
+      <w:pPr>
+        <w:pStyle w:val="CommentText"/>
+      </w:pPr>
+      <w:r>
+        <w:rPr>
+          <w:rStyle w:val="CommentReference"/>
+        </w:rPr>
+        <w:annotationRef/>
+      </w:r>
+      <w:r>
+        <w:t>Need to add something about the maximum harvest under maximum conflict. Plots will need to go into the SI. Not sure whether the explanation needs to be in the methods or the results</w:t>
+      </w:r>
+    </w:p>
+  </w:comment>
+  <w:comment w:id="1" w:author="Matthew Nuttall" w:date="2021-07-01T10:49:00Z" w:initials="MN">
     <w:p>
       <w:pPr>
         <w:pStyle w:val="CommentText"/>
@@ -2605,18 +2605,21 @@
 
 <file path=word/commentsExtended.xml><?xml version="1.0" encoding="utf-8"?>
 <w15:commentsEx xmlns:wpc="http://schemas.microsoft.com/office/word/2010/wordprocessingCanvas" xmlns:cx="http://schemas.microsoft.com/office/drawing/2014/chartex" xmlns:cx1="http://schemas.microsoft.com/office/drawing/2015/9/8/chartex" xmlns:cx2="http://schemas.microsoft.com/office/drawing/2015/10/21/chartex" xmlns:cx3="http://schemas.microsoft.com/office/drawing/2016/5/9/chartex" xmlns:cx4="http://schemas.microsoft.com/office/drawing/2016/5/10/chartex" xmlns:cx5="http://schemas.microsoft.com/office/drawing/2016/5/11/chartex" xmlns:cx6="http://schemas.microsoft.com/office/drawing/2016/5/12/chartex" xmlns:cx7="http://schemas.microsoft.com/office/drawing/2016/5/13/chartex" xmlns:cx8="http://schemas.microsoft.com/office/drawing/2016/5/14/chartex" xmlns:mc="http://schemas.openxmlformats.org/markup-compatibility/2006" xmlns:aink="http://schemas.microsoft.com/office/drawing/2016/ink" xmlns:am3d="http://schemas.microsoft.com/office/drawing/2017/model3d" xmlns:o="urn:schemas-microsoft-com:office:office" xmlns:r="http://schemas.openxmlformats.org/officeDocument/2006/relationships" xmlns:m="http://schemas.openxmlformats.org/officeDocument/2006/math" xmlns:v="urn:schemas-microsoft-com:vml" xmlns:wp14="http://schemas.microsoft.com/office/word/2010/wordprocessingDrawing" xmlns:wp="http://schemas.openxmlformats.org/drawingml/2006/wordprocessingDrawing" xmlns:w10="urn:schemas-microsoft-com:office:word" xmlns:w="http://schemas.openxmlformats.org/wordprocessingml/2006/main" xmlns:w14="http://schemas.microsoft.com/office/word/2010/wordml" xmlns:w15="http://schemas.microsoft.com/office/word/2012/wordml" xmlns:w16cex="http://schemas.microsoft.com/office/word/2018/wordml/cex" xmlns:w16cid="http://schemas.microsoft.com/office/word/2016/wordml/cid" xmlns:w16="http://schemas.microsoft.com/office/word/2018/wordml" xmlns:w16sdtdh="http://schemas.microsoft.com/office/word/2020/wordml/sdtdatahash" xmlns:w16se="http://schemas.microsoft.com/office/word/2015/wordml/symex" xmlns:wpg="http://schemas.microsoft.com/office/word/2010/wordprocessingGroup" xmlns:wpi="http://schemas.microsoft.com/office/word/2010/wordprocessingInk" xmlns:wne="http://schemas.microsoft.com/office/word/2006/wordml" xmlns:wps="http://schemas.microsoft.com/office/word/2010/wordprocessingShape" mc:Ignorable="w14 w15 w16se w16cid w16 w16cex w16sdtdh wp14">
+  <w15:commentEx w15:paraId="0B361C5D" w15:done="0"/>
   <w15:commentEx w15:paraId="6F3FFC60" w15:done="0"/>
 </w15:commentsEx>
 </file>
 
 <file path=word/commentsExtensible.xml><?xml version="1.0" encoding="utf-8"?>
 <w16cex:commentsExtensible xmlns:wpc="http://schemas.microsoft.com/office/word/2010/wordprocessingCanvas" xmlns:cx="http://schemas.microsoft.com/office/drawing/2014/chartex" xmlns:cx1="http://schemas.microsoft.com/office/drawing/2015/9/8/chartex" xmlns:cx2="http://schemas.microsoft.com/office/drawing/2015/10/21/chartex" xmlns:cx3="http://schemas.microsoft.com/office/drawing/2016/5/9/chartex" xmlns:cx4="http://schemas.microsoft.com/office/drawing/2016/5/10/chartex" xmlns:cx5="http://schemas.microsoft.com/office/drawing/2016/5/11/chartex" xmlns:cx6="http://schemas.microsoft.com/office/drawing/2016/5/12/chartex" xmlns:cx7="http://schemas.microsoft.com/office/drawing/2016/5/13/chartex" xmlns:cx8="http://schemas.microsoft.com/office/drawing/2016/5/14/chartex" xmlns:mc="http://schemas.openxmlformats.org/markup-compatibility/2006" xmlns:aink="http://schemas.microsoft.com/office/drawing/2016/ink" xmlns:am3d="http://schemas.microsoft.com/office/drawing/2017/model3d" xmlns:o="urn:schemas-microsoft-com:office:office" xmlns:r="http://schemas.openxmlformats.org/officeDocument/2006/relationships" xmlns:m="http://schemas.openxmlformats.org/officeDocument/2006/math" xmlns:v="urn:schemas-microsoft-com:vml" xmlns:wp14="http://schemas.microsoft.com/office/word/2010/wordprocessingDrawing" xmlns:wp="http://schemas.openxmlformats.org/drawingml/2006/wordprocessingDrawing" xmlns:w10="urn:schemas-microsoft-com:office:word" xmlns:w="http://schemas.openxmlformats.org/wordprocessingml/2006/main" xmlns:w14="http://schemas.microsoft.com/office/word/2010/wordml" xmlns:w15="http://schemas.microsoft.com/office/word/2012/wordml" xmlns:w16cex="http://schemas.microsoft.com/office/word/2018/wordml/cex" xmlns:w16cid="http://schemas.microsoft.com/office/word/2016/wordml/cid" xmlns:w16="http://schemas.microsoft.com/office/word/2018/wordml" xmlns:w16sdtdh="http://schemas.microsoft.com/office/word/2020/wordml/sdtdatahash" xmlns:w16se="http://schemas.microsoft.com/office/word/2015/wordml/symex" xmlns:wpg="http://schemas.microsoft.com/office/word/2010/wordprocessingGroup" xmlns:wpi="http://schemas.microsoft.com/office/word/2010/wordprocessingInk" xmlns:wne="http://schemas.microsoft.com/office/word/2006/wordml" xmlns:wps="http://schemas.microsoft.com/office/word/2010/wordprocessingShape" mc:Ignorable="w14 w15 w16se w16cid w16 w16cex w16sdtdh wp14">
+  <w16cex:commentExtensible w16cex:durableId="24AD09CB" w16cex:dateUtc="2021-07-29T10:04:00Z"/>
   <w16cex:commentExtensible w16cex:durableId="24881C1F" w16cex:dateUtc="2021-07-01T09:49:00Z"/>
 </w16cex:commentsExtensible>
 </file>
 
 <file path=word/commentsIds.xml><?xml version="1.0" encoding="utf-8"?>
 <w16cid:commentsIds xmlns:wpc="http://schemas.microsoft.com/office/word/2010/wordprocessingCanvas" xmlns:cx="http://schemas.microsoft.com/office/drawing/2014/chartex" xmlns:cx1="http://schemas.microsoft.com/office/drawing/2015/9/8/chartex" xmlns:cx2="http://schemas.microsoft.com/office/drawing/2015/10/21/chartex" xmlns:cx3="http://schemas.microsoft.com/office/drawing/2016/5/9/chartex" xmlns:cx4="http://schemas.microsoft.com/office/drawing/2016/5/10/chartex" xmlns:cx5="http://schemas.microsoft.com/office/drawing/2016/5/11/chartex" xmlns:cx6="http://schemas.microsoft.com/office/drawing/2016/5/12/chartex" xmlns:cx7="http://schemas.microsoft.com/office/drawing/2016/5/13/chartex" xmlns:cx8="http://schemas.microsoft.com/office/drawing/2016/5/14/chartex" xmlns:mc="http://schemas.openxmlformats.org/markup-compatibility/2006" xmlns:aink="http://schemas.microsoft.com/office/drawing/2016/ink" xmlns:am3d="http://schemas.microsoft.com/office/drawing/2017/model3d" xmlns:o="urn:schemas-microsoft-com:office:office" xmlns:r="http://schemas.openxmlformats.org/officeDocument/2006/relationships" xmlns:m="http://schemas.openxmlformats.org/officeDocument/2006/math" xmlns:v="urn:schemas-microsoft-com:vml" xmlns:wp14="http://schemas.microsoft.com/office/word/2010/wordprocessingDrawing" xmlns:wp="http://schemas.openxmlformats.org/drawingml/2006/wordprocessingDrawing" xmlns:w10="urn:schemas-microsoft-com:office:word" xmlns:w="http://schemas.openxmlformats.org/wordprocessingml/2006/main" xmlns:w14="http://schemas.microsoft.com/office/word/2010/wordml" xmlns:w15="http://schemas.microsoft.com/office/word/2012/wordml" xmlns:w16cex="http://schemas.microsoft.com/office/word/2018/wordml/cex" xmlns:w16cid="http://schemas.microsoft.com/office/word/2016/wordml/cid" xmlns:w16="http://schemas.microsoft.com/office/word/2018/wordml" xmlns:w16sdtdh="http://schemas.microsoft.com/office/word/2020/wordml/sdtdatahash" xmlns:w16se="http://schemas.microsoft.com/office/word/2015/wordml/symex" xmlns:wpg="http://schemas.microsoft.com/office/word/2010/wordprocessingGroup" xmlns:wpi="http://schemas.microsoft.com/office/word/2010/wordprocessingInk" xmlns:wne="http://schemas.microsoft.com/office/word/2006/wordml" xmlns:wps="http://schemas.microsoft.com/office/word/2010/wordprocessingShape" mc:Ignorable="w14 w15 w16se w16cid w16 w16cex w16sdtdh wp14">
+  <w16cid:commentId w16cid:paraId="0B361C5D" w16cid:durableId="24AD09CB"/>
   <w16cid:commentId w16cid:paraId="6F3FFC60" w16cid:durableId="24881C1F"/>
 </w16cid:commentsIds>
 </file>

</xml_diff>

<commit_message>
Added MHMC section in methods
</commit_message>
<xml_diff>
--- a/Write_up/A_investment/Methods.docx
+++ b/Write_up/A_investment/Methods.docx
@@ -9,20 +9,12 @@
           <w:bCs/>
         </w:rPr>
       </w:pPr>
-      <w:commentRangeStart w:id="0"/>
       <w:r>
         <w:rPr>
           <w:b/>
           <w:bCs/>
         </w:rPr>
         <w:t xml:space="preserve">Methods </w:t>
-      </w:r>
-      <w:commentRangeEnd w:id="0"/>
-      <w:r>
-        <w:rPr>
-          <w:rStyle w:val="CommentReference"/>
-        </w:rPr>
-        <w:commentReference w:id="0"/>
       </w:r>
     </w:p>
     <w:p>
@@ -488,7 +480,7 @@
                     </pic:cNvPicPr>
                   </pic:nvPicPr>
                   <pic:blipFill>
-                    <a:blip r:embed="rId8">
+                    <a:blip r:embed="rId6">
                       <a:extLst>
                         <a:ext uri="{28A0092B-C50C-407E-A947-70E740481C1C}">
                           <a14:useLocalDpi xmlns:a14="http://schemas.microsoft.com/office/drawing/2010/main" val="0"/>
@@ -529,7 +521,7 @@
           <w:szCs w:val="20"/>
         </w:rPr>
       </w:pPr>
-      <w:commentRangeStart w:id="1"/>
+      <w:commentRangeStart w:id="0"/>
       <w:r>
         <w:rPr>
           <w:b/>
@@ -539,14 +531,14 @@
         </w:rPr>
         <w:t>Figure 1</w:t>
       </w:r>
-      <w:commentRangeEnd w:id="1"/>
+      <w:commentRangeEnd w:id="0"/>
       <w:r>
         <w:rPr>
           <w:rStyle w:val="CommentReference"/>
           <w:sz w:val="20"/>
           <w:szCs w:val="20"/>
         </w:rPr>
-        <w:commentReference w:id="1"/>
+        <w:commentReference w:id="0"/>
       </w:r>
       <w:r>
         <w:rPr>
@@ -770,15 +762,7 @@
         <w:t xml:space="preserve">primary livelihood is farming. </w:t>
       </w:r>
       <w:r>
-        <w:t xml:space="preserve">We simulated scenarios over </w:t>
-      </w:r>
-      <w:proofErr w:type="gramStart"/>
-      <w:r>
-        <w:t>50 time</w:t>
-      </w:r>
-      <w:proofErr w:type="gramEnd"/>
-      <w:r>
-        <w:t xml:space="preserve"> steps, which we assumed represented 50 years. </w:t>
+        <w:t xml:space="preserve">We simulated scenarios over 50 time steps, which we assumed represented 50 years. </w:t>
       </w:r>
     </w:p>
     <w:p>
@@ -862,15 +846,7 @@
         <w:t>50-year</w:t>
       </w:r>
       <w:r>
-        <w:t xml:space="preserve"> </w:t>
-      </w:r>
-      <w:proofErr w:type="gramStart"/>
-      <w:r>
-        <w:t>time period</w:t>
-      </w:r>
-      <w:proofErr w:type="gramEnd"/>
-      <w:r>
-        <w:t xml:space="preserve"> due to slow growth and recruitment relative to animals.</w:t>
+        <w:t xml:space="preserve"> time period due to slow growth and recruitment relative to animals.</w:t>
       </w:r>
       <w:r>
         <w:t xml:space="preserve"> Furthermore, we wanted to eliminate any “noise” around the deforestation signal so that the only driver of forest loss was the effect of user actions on the trees. Therefore,</w:t>
@@ -1180,7 +1156,6 @@
           <w:iCs/>
         </w:rPr>
       </w:pPr>
-      <w:commentRangeStart w:id="2"/>
       <w:r>
         <w:rPr>
           <w:i/>
@@ -1188,396 +1163,401 @@
         </w:rPr>
         <w:t xml:space="preserve">Scenarios </w:t>
       </w:r>
-      <w:commentRangeEnd w:id="2"/>
+    </w:p>
+    <w:p>
+      <w:r>
+        <w:t>We designed 5 scenarios with dynamic manager budgets that simulated different</w:t>
+      </w:r>
+      <w:r>
+        <w:t xml:space="preserve"> </w:t>
+      </w:r>
+      <w:r>
+        <w:t>funding</w:t>
+      </w:r>
+      <w:r>
+        <w:t xml:space="preserve"> regimes (</w:t>
+      </w:r>
+      <w:r>
+        <w:t xml:space="preserve">Table </w:t>
+      </w:r>
+      <w:r>
+        <w:t>1,</w:t>
+      </w:r>
+      <w:r>
+        <w:t xml:space="preserve"> </w:t>
+      </w:r>
+      <w:r>
+        <w:t>F</w:t>
+      </w:r>
+      <w:r>
+        <w:t xml:space="preserve">igure </w:t>
+      </w:r>
+      <w:r>
+        <w:t>2</w:t>
+      </w:r>
+      <w:r>
+        <w:t>)</w:t>
+      </w:r>
+      <w:r>
+        <w:t xml:space="preserve"> that a manager or authority with responsibility over a conservation landscape may encounter</w:t>
+      </w:r>
+      <w:r>
+        <w:t xml:space="preserve"> in the real world</w:t>
+      </w:r>
+      <w:r>
+        <w:t xml:space="preserve">. Before running the final 5 scenarios we tested </w:t>
+      </w:r>
+      <w:r>
+        <w:t>several</w:t>
+      </w:r>
+      <w:r>
+        <w:t xml:space="preserve"> null scenarios to ensure the landscape was operating as expected (Supporting Information). </w:t>
+      </w:r>
+      <w:r>
+        <w:t xml:space="preserve">Due to the nature of the GA (i.e., identifying one out of </w:t>
+      </w:r>
+      <w:r>
+        <w:t>multiple</w:t>
+      </w:r>
+      <w:r>
+        <w:t xml:space="preserve"> possible near-optimal solutions), and that each actor on the landscape calls the GA in each time step, stochasticity is explicitly built into the simulations. Therefore, e</w:t>
+      </w:r>
+      <w:r>
+        <w:t xml:space="preserve">ach simulation was run </w:t>
+      </w:r>
+      <w:r>
+        <w:t>100</w:t>
+      </w:r>
+      <w:r>
+        <w:t xml:space="preserve"> times</w:t>
+      </w:r>
+      <w:r>
+        <w:t xml:space="preserve"> to quantify variation in results</w:t>
+      </w:r>
+      <w:r>
+        <w:t>. The manager budget, user budget, number of felling actions, the cost of felling actions, and the number of trees remaining at each time step were extracted for each replicate simulation.</w:t>
+      </w:r>
+      <w:r>
+        <w:t xml:space="preserve"> </w:t>
+      </w:r>
+      <w:r>
+        <w:t>For each parameter, t</w:t>
+      </w:r>
+      <w:r>
+        <w:t xml:space="preserve">he 50, 2.5, and 97.5% </w:t>
+      </w:r>
+      <w:r>
+        <w:t>percentiles</w:t>
+      </w:r>
+      <w:r>
+        <w:t xml:space="preserve"> across all replicates</w:t>
+      </w:r>
+      <w:r>
+        <w:t xml:space="preserve"> </w:t>
+      </w:r>
+      <w:r>
+        <w:t>were calculated and</w:t>
+      </w:r>
+      <w:r>
+        <w:t xml:space="preserve"> used to represent the mean, </w:t>
+      </w:r>
+      <w:r>
+        <w:t xml:space="preserve">and </w:t>
+      </w:r>
+      <w:r>
+        <w:t xml:space="preserve">lower and upper confidence </w:t>
+      </w:r>
+      <w:r>
+        <w:t>intervals,</w:t>
+      </w:r>
+      <w:r>
+        <w:t xml:space="preserve"> respectively. </w:t>
+      </w:r>
+      <w:r>
+        <w:t>For all scenarios in which the manager budget displays some level of increase (scenarios 2 to 5</w:t>
+      </w:r>
+      <w:r>
+        <w:t xml:space="preserve">, </w:t>
+      </w:r>
+      <w:r>
+        <w:t xml:space="preserve">Table </w:t>
+      </w:r>
+      <w:r>
+        <w:t>1</w:t>
+      </w:r>
+      <w:r>
+        <w:t xml:space="preserve">, figure </w:t>
+      </w:r>
+      <w:r>
+        <w:t>2</w:t>
+      </w:r>
+      <w:r>
+        <w:t>), we ensured that the total cumulative budget was equal across all scenarios. This was to eliminate the possibility of one scenario outperforming another simply because the manager ha</w:t>
+      </w:r>
+      <w:r>
+        <w:t>d</w:t>
+      </w:r>
+      <w:r>
+        <w:t xml:space="preserve"> access to a greater total budget over the simulation period. In all scenarios we assumed the same level of human population increase over time, and so </w:t>
+      </w:r>
+      <w:r>
+        <w:t xml:space="preserve">for each scenario </w:t>
+      </w:r>
+      <w:r>
+        <w:t>the user budget increases linearly with the same starting point and slope (</w:t>
+      </w:r>
+      <w:r>
+        <w:t xml:space="preserve">Table </w:t>
+      </w:r>
+      <w:r>
+        <w:t>1</w:t>
+      </w:r>
+      <w:r>
+        <w:t xml:space="preserve">, figure </w:t>
+      </w:r>
+      <w:r>
+        <w:t>2</w:t>
+      </w:r>
+      <w:r>
+        <w:t>)</w:t>
+      </w:r>
+      <w:r>
+        <w:t>.</w:t>
+      </w:r>
+      <w:r>
+        <w:t xml:space="preserve"> </w:t>
+      </w:r>
+      <w:r>
+        <w:t>The absolute values for the user budget are arbitrary and can be set in such a way as to meet the objectives of the study. We tested various starting values and slopes for the user budget, increasing the parameter values until the absolute number of trees felled was sufficient to see clear differences between scenarios.</w:t>
+      </w:r>
+    </w:p>
+    <w:p>
+      <w:r>
+        <w:t>The manager and user budgets are not equal nor necessarily proportional</w:t>
+      </w:r>
+      <w:r>
+        <w:t xml:space="preserve">, as they are used in very different ways (Duthie et al 2018). Therefore, equal budgets (e.g., if both manager and user budgets </w:t>
+      </w:r>
+      <w:r>
+        <w:lastRenderedPageBreak/>
+        <w:t xml:space="preserve">were set to 500) do not necessarily equate to equal power to affect the system. </w:t>
+      </w:r>
+      <w:r>
+        <w:t xml:space="preserve">The differences in manager and user budgets relative to each other is what governs the differences and changes in power to affect the system. </w:t>
+      </w:r>
+      <w:r>
+        <w:t xml:space="preserve">It is important to recognise the incomparability between the absolute values of the manager and user budgets, and therefore to differentiate the two parameters in this study we will refer to the user budget as “community resources”.   </w:t>
+      </w:r>
+    </w:p>
+    <w:p>
+      <w:r>
+        <w:t xml:space="preserve">All simulations were conducted using the R package GMSE (Duthie et al 2018, </w:t>
+      </w:r>
+      <w:r>
+        <w:t>v0.6.2.0</w:t>
+      </w:r>
+      <w:r>
+        <w:t xml:space="preserve">), and all associated analyses described below were conducted in R </w:t>
+      </w:r>
+      <w:r>
+        <w:fldChar w:fldCharType="begin"/>
+      </w:r>
+      <w:r>
+        <w:instrText xml:space="preserve"> ADDIN ZOTERO_ITEM CSL_CITATION {"citationID":"fQN23mFN","properties":{"formattedCitation":"(R Core Team, 2021)","plainCitation":"(R Core Team, 2021)","noteIndex":0},"citationItems":[{"id":2766,"uris":["http://zotero.org/users/2170232/items/Q57ZB3Z5"],"uri":["http://zotero.org/users/2170232/items/Q57ZB3Z5"],"itemData":{"id":2766,"type":"book","event-place":"Vienna, Austria","publisher":"R Foundation for Statistical Computing","publisher-place":"Vienna, Austria","title":"R: A language and environment for statistical computing","version":"4.0.4","author":[{"family":"R Core Team","given":""}],"issued":{"date-parts":[["2021"]]}}}],"schema":"https://github.com/citation-style-language/schema/raw/master/csl-citation.json"} </w:instrText>
+      </w:r>
+      <w:r>
+        <w:fldChar w:fldCharType="separate"/>
+      </w:r>
+      <w:r>
+        <w:rPr>
+          <w:rFonts w:ascii="Calibri" w:hAnsi="Calibri" w:cs="Calibri"/>
+        </w:rPr>
+        <w:t>(</w:t>
+      </w:r>
+      <w:r>
+        <w:rPr>
+          <w:rFonts w:ascii="Calibri" w:hAnsi="Calibri" w:cs="Calibri"/>
+        </w:rPr>
+        <w:t xml:space="preserve">v4.0.4, </w:t>
+      </w:r>
+      <w:r>
+        <w:rPr>
+          <w:rFonts w:ascii="Calibri" w:hAnsi="Calibri" w:cs="Calibri"/>
+        </w:rPr>
+        <w:t>R Core Team, 2021)</w:t>
+      </w:r>
+      <w:r>
+        <w:fldChar w:fldCharType="end"/>
+      </w:r>
+      <w:r>
+        <w:t>.</w:t>
+      </w:r>
+    </w:p>
+    <w:p>
+      <w:pPr>
+        <w:rPr>
+          <w:u w:val="single"/>
+        </w:rPr>
+      </w:pPr>
+      <w:r>
+        <w:rPr>
+          <w:u w:val="single"/>
+        </w:rPr>
+        <w:t>Scenario 1</w:t>
+      </w:r>
+    </w:p>
+    <w:p>
+      <w:r>
+        <w:t>This scenario assumed that the manager budget does not change over the simulation</w:t>
+      </w:r>
+      <w:r>
+        <w:t xml:space="preserve"> period</w:t>
+      </w:r>
+      <w:r>
+        <w:t xml:space="preserve"> (</w:t>
+      </w:r>
+      <w:r>
+        <w:t xml:space="preserve">Figure </w:t>
+      </w:r>
+      <w:r>
+        <w:t>2</w:t>
+      </w:r>
+      <w:r>
+        <w:t>)</w:t>
+      </w:r>
+      <w:r>
+        <w:t>. This scenario was designed to represent a conservation landscape in which the authority has a regular and predictable budget over time</w:t>
+      </w:r>
+      <w:r>
+        <w:t xml:space="preserve"> with which to invest in policy</w:t>
+      </w:r>
+      <w:r>
+        <w:t xml:space="preserve">, but one which does not </w:t>
+      </w:r>
+      <w:r>
+        <w:t>increase or decrease in response to changing threats or grant cycles</w:t>
+      </w:r>
+      <w:r>
+        <w:t xml:space="preserve">. This scenario could represent a government-funded landscape which has a finite but regular budget that is not reliant on short-term grants. </w:t>
+      </w:r>
+    </w:p>
+    <w:p>
+      <w:pPr>
+        <w:rPr>
+          <w:u w:val="single"/>
+        </w:rPr>
+      </w:pPr>
+      <w:r>
+        <w:rPr>
+          <w:u w:val="single"/>
+        </w:rPr>
+        <w:t xml:space="preserve">Scenario </w:t>
+      </w:r>
+      <w:r>
+        <w:rPr>
+          <w:u w:val="single"/>
+        </w:rPr>
+        <w:t>2</w:t>
+      </w:r>
+    </w:p>
+    <w:p>
+      <w:r>
+        <w:t xml:space="preserve">This scenario </w:t>
+      </w:r>
+      <w:r>
+        <w:t>assumed that the budget available to the manager</w:t>
+      </w:r>
+      <w:r>
+        <w:t xml:space="preserve"> starts </w:t>
+      </w:r>
+      <w:r>
+        <w:t>low but</w:t>
+      </w:r>
+      <w:r>
+        <w:t xml:space="preserve"> increases with increasing pressure on the landscape</w:t>
+      </w:r>
+      <w:r>
+        <w:t xml:space="preserve"> (</w:t>
+      </w:r>
+      <w:r>
+        <w:t xml:space="preserve">Figure </w:t>
+      </w:r>
+      <w:r>
+        <w:t>2</w:t>
+      </w:r>
+      <w:r>
+        <w:t>)</w:t>
+      </w:r>
+      <w:r>
+        <w:t xml:space="preserve">. </w:t>
+      </w:r>
+      <w:r>
+        <w:t>This scenario could represent a statutory authority in a conservation landscape in which the authority is provided</w:t>
+      </w:r>
+      <w:r>
+        <w:t xml:space="preserve"> regular and predictable</w:t>
+      </w:r>
+      <w:r>
+        <w:t xml:space="preserve"> budget increases</w:t>
+      </w:r>
+      <w:r>
+        <w:t xml:space="preserve"> with which to invest in policy</w:t>
+      </w:r>
+      <w:r>
+        <w:t>.</w:t>
+      </w:r>
+      <w:r>
+        <w:t xml:space="preserve"> In this scenario the management authority is not reliant on short-term grants. The shape of the manager budget </w:t>
+      </w:r>
+      <w:r>
+        <w:t>(starting point, slope)</w:t>
+      </w:r>
+      <w:r>
+        <w:t xml:space="preserve"> was</w:t>
+      </w:r>
+      <w:r>
+        <w:t xml:space="preserve"> calculated to ensure that the total cumulative budget was </w:t>
+      </w:r>
+      <w:r>
+        <w:t>equal to scenarios 3 to 5</w:t>
+      </w:r>
+      <w:r>
+        <w:t>.</w:t>
+      </w:r>
+    </w:p>
+    <w:p>
+      <w:pPr>
+        <w:rPr>
+          <w:u w:val="single"/>
+        </w:rPr>
+      </w:pPr>
+      <w:commentRangeStart w:id="1"/>
+      <w:r>
+        <w:rPr>
+          <w:u w:val="single"/>
+        </w:rPr>
+        <w:t>Scenario 3</w:t>
+      </w:r>
+      <w:commentRangeEnd w:id="1"/>
       <w:r>
         <w:rPr>
           <w:rStyle w:val="CommentReference"/>
         </w:rPr>
-        <w:commentReference w:id="2"/>
-      </w:r>
-    </w:p>
-    <w:p>
-      <w:r>
-        <w:t>We designed 5 scenarios with dynamic manager budgets that simulated different</w:t>
-      </w:r>
-      <w:r>
-        <w:t xml:space="preserve"> </w:t>
-      </w:r>
-      <w:r>
-        <w:t>funding</w:t>
-      </w:r>
-      <w:r>
-        <w:t xml:space="preserve"> regimes (</w:t>
-      </w:r>
-      <w:r>
-        <w:rPr>
-          <w:highlight w:val="yellow"/>
-        </w:rPr>
-        <w:t>Table x</w:t>
-      </w:r>
-      <w:r>
-        <w:rPr>
-          <w:highlight w:val="yellow"/>
-        </w:rPr>
-        <w:t>, figure x</w:t>
-      </w:r>
-      <w:r>
-        <w:t>)</w:t>
-      </w:r>
-      <w:r>
-        <w:t xml:space="preserve"> that a manager or authority with responsibility over a conservation landscape may encounter</w:t>
-      </w:r>
-      <w:r>
-        <w:t xml:space="preserve"> in the real world</w:t>
-      </w:r>
-      <w:r>
-        <w:t xml:space="preserve">. Before running the final 5 scenarios we tested </w:t>
-      </w:r>
-      <w:r>
-        <w:t>several</w:t>
-      </w:r>
-      <w:r>
-        <w:t xml:space="preserve"> null scenarios to ensure the landscape was operating as expected (Supporting Information). </w:t>
-      </w:r>
-      <w:r>
-        <w:t xml:space="preserve">Due to the nature of the GA (i.e., identifying one out of </w:t>
-      </w:r>
-      <w:r>
-        <w:t>multiple</w:t>
-      </w:r>
-      <w:r>
-        <w:t xml:space="preserve"> possible near-optimal solutions), and that each actor on the landscape calls the GA in each time step, stochasticity is explicitly built into the simulations. Therefore, e</w:t>
-      </w:r>
-      <w:r>
-        <w:t xml:space="preserve">ach simulation was run </w:t>
-      </w:r>
-      <w:r>
-        <w:t>100</w:t>
-      </w:r>
-      <w:r>
-        <w:t xml:space="preserve"> times</w:t>
-      </w:r>
-      <w:r>
-        <w:t xml:space="preserve"> to quantify variation in results</w:t>
-      </w:r>
-      <w:r>
-        <w:t>. The manager budget, user budget, number of felling actions, the cost of felling actions, and the number of trees remaining at each time step were extracted for each replicate simulation.</w:t>
-      </w:r>
-      <w:r>
-        <w:t xml:space="preserve"> </w:t>
-      </w:r>
-      <w:r>
-        <w:t>For each parameter, t</w:t>
-      </w:r>
-      <w:r>
-        <w:t xml:space="preserve">he 50, 2.5, and 97.5% </w:t>
-      </w:r>
-      <w:r>
-        <w:t>percentiles</w:t>
-      </w:r>
-      <w:r>
-        <w:t xml:space="preserve"> across all replicates</w:t>
-      </w:r>
-      <w:r>
-        <w:t xml:space="preserve"> </w:t>
-      </w:r>
-      <w:r>
-        <w:t>were calculated and</w:t>
-      </w:r>
-      <w:r>
-        <w:t xml:space="preserve"> used to represent the mean, </w:t>
-      </w:r>
-      <w:r>
-        <w:t xml:space="preserve">and </w:t>
-      </w:r>
-      <w:r>
-        <w:t xml:space="preserve">lower and upper confidence </w:t>
-      </w:r>
-      <w:r>
-        <w:t>intervals,</w:t>
-      </w:r>
-      <w:r>
-        <w:t xml:space="preserve"> respectively. </w:t>
-      </w:r>
-      <w:r>
-        <w:t>For all scenarios in which the manager budget displays some level of increase (scenarios 2 to 5</w:t>
-      </w:r>
-      <w:r>
-        <w:t xml:space="preserve">, </w:t>
-      </w:r>
-      <w:r>
-        <w:rPr>
-          <w:highlight w:val="yellow"/>
-        </w:rPr>
-        <w:t>Table x</w:t>
-      </w:r>
-      <w:r>
-        <w:rPr>
-          <w:highlight w:val="yellow"/>
-        </w:rPr>
-        <w:t>, figure x</w:t>
-      </w:r>
-      <w:r>
-        <w:t>), we ensured that the total cumulative budget was equal across all scenarios. This was to eliminate the possibility of one scenario outperforming another simply because the manager ha</w:t>
-      </w:r>
-      <w:r>
-        <w:t>d</w:t>
-      </w:r>
-      <w:r>
-        <w:t xml:space="preserve"> access to a greater total budget over the simulation period. In all scenarios we assumed the same level of human population increase over time, and so </w:t>
-      </w:r>
-      <w:r>
-        <w:t xml:space="preserve">for each scenario </w:t>
-      </w:r>
-      <w:r>
-        <w:t>the user budget increases linearly with the same starting point and slope (</w:t>
-      </w:r>
-      <w:r>
-        <w:rPr>
-          <w:highlight w:val="yellow"/>
-        </w:rPr>
-        <w:t>Table x</w:t>
-      </w:r>
-      <w:r>
-        <w:rPr>
-          <w:highlight w:val="yellow"/>
-        </w:rPr>
-        <w:t>, figure x</w:t>
-      </w:r>
-      <w:r>
-        <w:t>)</w:t>
-      </w:r>
-      <w:r>
-        <w:t>.</w:t>
-      </w:r>
-      <w:r>
-        <w:t xml:space="preserve"> </w:t>
-      </w:r>
-    </w:p>
-    <w:p>
-      <w:r>
-        <w:t>The manager and user budgets are not equal nor necessarily proportional</w:t>
-      </w:r>
-      <w:r>
-        <w:t xml:space="preserve">, as they are used in very different ways (Duthie et al 2018). Therefore, equal budgets (e.g., if both manager and user budgets were set to 500) do not necessarily equate to equal power to affect the system. </w:t>
-      </w:r>
-      <w:r>
-        <w:t xml:space="preserve">The differences in manager and user budgets relative to each other is what governs the differences and changes in power to affect the system. </w:t>
-      </w:r>
-      <w:r>
-        <w:t xml:space="preserve">It is important to recognise the incomparability between the absolute </w:t>
-      </w:r>
-      <w:r>
-        <w:lastRenderedPageBreak/>
-        <w:t xml:space="preserve">values of the manager and user budgets, and therefore to differentiate the two parameters in this study we will refer to the user budget as “community resources”.   </w:t>
-      </w:r>
-    </w:p>
-    <w:p>
-      <w:r>
-        <w:t xml:space="preserve">All simulations were conducted using the R package GMSE (Duthie et al 2018, </w:t>
-      </w:r>
-      <w:r>
-        <w:t>v0.6.2.0</w:t>
-      </w:r>
-      <w:r>
-        <w:t xml:space="preserve">), and all associated analyses described below were conducted in R </w:t>
-      </w:r>
-      <w:r>
-        <w:fldChar w:fldCharType="begin"/>
-      </w:r>
-      <w:r>
-        <w:instrText xml:space="preserve"> ADDIN ZOTERO_ITEM CSL_CITATION {"citationID":"fQN23mFN","properties":{"formattedCitation":"(R Core Team, 2021)","plainCitation":"(R Core Team, 2021)","noteIndex":0},"citationItems":[{"id":2766,"uris":["http://zotero.org/users/2170232/items/Q57ZB3Z5"],"uri":["http://zotero.org/users/2170232/items/Q57ZB3Z5"],"itemData":{"id":2766,"type":"book","event-place":"Vienna, Austria","publisher":"R Foundation for Statistical Computing","publisher-place":"Vienna, Austria","title":"R: A language and environment for statistical computing","version":"4.0.4","author":[{"family":"R Core Team","given":""}],"issued":{"date-parts":[["2021"]]}}}],"schema":"https://github.com/citation-style-language/schema/raw/master/csl-citation.json"} </w:instrText>
-      </w:r>
-      <w:r>
-        <w:fldChar w:fldCharType="separate"/>
-      </w:r>
-      <w:r>
-        <w:rPr>
-          <w:rFonts w:ascii="Calibri" w:hAnsi="Calibri" w:cs="Calibri"/>
-        </w:rPr>
-        <w:t>(</w:t>
-      </w:r>
-      <w:r>
-        <w:rPr>
-          <w:rFonts w:ascii="Calibri" w:hAnsi="Calibri" w:cs="Calibri"/>
-        </w:rPr>
-        <w:t xml:space="preserve">v4.0.4, </w:t>
-      </w:r>
-      <w:r>
-        <w:rPr>
-          <w:rFonts w:ascii="Calibri" w:hAnsi="Calibri" w:cs="Calibri"/>
-        </w:rPr>
-        <w:t>R Core Team, 2021)</w:t>
-      </w:r>
-      <w:r>
-        <w:fldChar w:fldCharType="end"/>
-      </w:r>
-      <w:r>
-        <w:t>.</w:t>
-      </w:r>
-    </w:p>
-    <w:p>
-      <w:pPr>
-        <w:rPr>
-          <w:u w:val="single"/>
-        </w:rPr>
-      </w:pPr>
-      <w:r>
-        <w:rPr>
-          <w:u w:val="single"/>
-        </w:rPr>
-        <w:t>Scenario 1</w:t>
-      </w:r>
-    </w:p>
-    <w:p>
-      <w:r>
-        <w:t>This scenario assumed that the manager budget does not change over the simulation</w:t>
-      </w:r>
-      <w:r>
-        <w:t xml:space="preserve"> period</w:t>
+        <w:commentReference w:id="1"/>
+      </w:r>
+    </w:p>
+    <w:p>
+      <w:r>
+        <w:t>This scenario assumed that the budget available to the manager increases and decreases in a regular and predictable way, regardless of the changing pressure on the landscape</w:t>
       </w:r>
       <w:r>
         <w:t xml:space="preserve"> (</w:t>
       </w:r>
       <w:r>
-        <w:rPr>
-          <w:highlight w:val="yellow"/>
-        </w:rPr>
-        <w:t>Figure x)</w:t>
-      </w:r>
-      <w:r>
-        <w:t>. This scenario was designed to represent a conservation landscape in which the authority has a regular and predictable budget over time</w:t>
-      </w:r>
-      <w:r>
-        <w:t xml:space="preserve"> with which to invest in policy</w:t>
-      </w:r>
-      <w:r>
-        <w:t xml:space="preserve">, but one which does not </w:t>
-      </w:r>
-      <w:r>
-        <w:t>increase or decrease in response to changing threats or grant cycles</w:t>
-      </w:r>
-      <w:r>
-        <w:t xml:space="preserve">. This scenario could represent a government-funded landscape which has a finite but regular budget that is not reliant on short-term grants. </w:t>
-      </w:r>
-    </w:p>
-    <w:p>
-      <w:pPr>
-        <w:rPr>
-          <w:u w:val="single"/>
-        </w:rPr>
-      </w:pPr>
-      <w:r>
-        <w:rPr>
-          <w:u w:val="single"/>
-        </w:rPr>
-        <w:t xml:space="preserve">Scenario </w:t>
-      </w:r>
-      <w:r>
-        <w:rPr>
-          <w:u w:val="single"/>
-        </w:rPr>
+        <w:t xml:space="preserve">Figure </w:t>
+      </w:r>
+      <w:r>
         <w:t>2</w:t>
-      </w:r>
-    </w:p>
-    <w:p>
-      <w:r>
-        <w:t xml:space="preserve">This scenario </w:t>
-      </w:r>
-      <w:r>
-        <w:t>assumed that the budget available to the manager</w:t>
-      </w:r>
-      <w:r>
-        <w:t xml:space="preserve"> starts </w:t>
-      </w:r>
-      <w:r>
-        <w:t>low but</w:t>
-      </w:r>
-      <w:r>
-        <w:t xml:space="preserve"> increases with increasing pressure on the landscape</w:t>
-      </w:r>
-      <w:r>
-        <w:t xml:space="preserve"> (</w:t>
-      </w:r>
-      <w:r>
-        <w:rPr>
-          <w:highlight w:val="yellow"/>
-        </w:rPr>
-        <w:t>Figure x</w:t>
-      </w:r>
-      <w:r>
-        <w:t>)</w:t>
-      </w:r>
-      <w:r>
-        <w:t xml:space="preserve">. </w:t>
-      </w:r>
-      <w:r>
-        <w:t>This scenario could represent a statutory authority in a conservation landscape in which the authority is provided</w:t>
-      </w:r>
-      <w:r>
-        <w:t xml:space="preserve"> regular and predictable</w:t>
-      </w:r>
-      <w:r>
-        <w:t xml:space="preserve"> budget increases</w:t>
-      </w:r>
-      <w:r>
-        <w:t xml:space="preserve"> with which to invest in policy</w:t>
-      </w:r>
-      <w:r>
-        <w:t>.</w:t>
-      </w:r>
-      <w:r>
-        <w:t xml:space="preserve"> In this scenario the management authority is not reliant on short-term grants. The shape of the manager budget </w:t>
-      </w:r>
-      <w:r>
-        <w:t>(starting point, slope)</w:t>
-      </w:r>
-      <w:r>
-        <w:t xml:space="preserve"> was</w:t>
-      </w:r>
-      <w:r>
-        <w:t xml:space="preserve"> calculated to ensure that the total cumulative budget was </w:t>
-      </w:r>
-      <w:r>
-        <w:t>equal to scenarios 3 to 5</w:t>
-      </w:r>
-      <w:r>
-        <w:t>.</w:t>
-      </w:r>
-    </w:p>
-    <w:p>
-      <w:pPr>
-        <w:rPr>
-          <w:u w:val="single"/>
-        </w:rPr>
-      </w:pPr>
-      <w:commentRangeStart w:id="3"/>
-      <w:r>
-        <w:rPr>
-          <w:u w:val="single"/>
-        </w:rPr>
-        <w:t>Scenario 3</w:t>
-      </w:r>
-      <w:commentRangeEnd w:id="3"/>
-      <w:r>
-        <w:rPr>
-          <w:rStyle w:val="CommentReference"/>
-        </w:rPr>
-        <w:commentReference w:id="3"/>
-      </w:r>
-    </w:p>
-    <w:p>
-      <w:r>
-        <w:t>This scenario assumed that the budget available to the manager increases and decreases in a regular and predictable way, regardless of the changing pressure on the landscape</w:t>
-      </w:r>
-      <w:r>
-        <w:t xml:space="preserve"> (</w:t>
-      </w:r>
-      <w:r>
-        <w:rPr>
-          <w:highlight w:val="yellow"/>
-        </w:rPr>
-        <w:t>Figure x</w:t>
       </w:r>
       <w:r>
         <w:t>)</w:t>
@@ -1727,107 +1707,64 @@
         <w:t>This scenario assumed that the budget available to the manager increased and decreased in unpredictable and irregular ways (</w:t>
       </w:r>
       <w:r>
+        <w:t xml:space="preserve">Figure </w:t>
+      </w:r>
+      <w:r>
+        <w:t>2</w:t>
+      </w:r>
+      <w:r>
+        <w:t xml:space="preserve">). This was to simulate a conservation landscape in which the management authority relies on grant funding for policy implementation, and so applies for a range of different grants which vary in size and duration and is not necessarily successful at any given time. This scenario could reflect any number of conservation landscapes around the world, where project budgets are subject to the success of funding applications, resulting in variable and </w:t>
+      </w:r>
+      <w:r>
+        <w:lastRenderedPageBreak/>
+        <w:t>unpredictable resources for project activities and policy implementation. To simulate this scenario, we produced a set of three random sine waves by randomly sampling values between</w:t>
+      </w:r>
+      <w:r>
+        <w:t xml:space="preserve"> 0.01 and 0.08 for the fundamental frequency, between</w:t>
+      </w:r>
+      <w:r>
+        <w:t xml:space="preserve"> 1 and 5 for the wave frequency, between 1 and </w:t>
+      </w:r>
+      <w:r>
+        <w:t xml:space="preserve">150 </w:t>
+      </w:r>
+      <w:r>
+        <w:t>for the wave strength (amplitude), and betwee</w:t>
+      </w:r>
+      <w:r>
+        <w:t>n 0 and 18</w:t>
+      </w:r>
+      <w:r>
+        <w:t>0 for the wave delay. The three sine waves were then combined using an Inverse Fourier Transform to produce a random complex wave (</w:t>
+      </w:r>
+      <w:r>
         <w:rPr>
           <w:highlight w:val="yellow"/>
         </w:rPr>
-        <w:t>Figure x</w:t>
-      </w:r>
-      <w:r>
-        <w:t>). This was to simulate a conservation landscape in which the management authority relies on grant funding for policy implementation, and so applies for a range of different grants which vary in size and duration and is not necessarily successful at any given time. This scenario could reflect any number of conservation landscapes around the world, where project budgets are subject to the success of funding applications, resulting in variable and unpredictable resources for project activities and policy implementation. To simulate this scenario, we produced a set of three random sine waves by randomly sampling values between</w:t>
-      </w:r>
-      <w:r>
-        <w:t xml:space="preserve"> 0.01 and 0.08 for the fundamental frequency, between</w:t>
-      </w:r>
-      <w:r>
-        <w:t xml:space="preserve"> </w:t>
-      </w:r>
-      <w:r>
-        <w:t>1</w:t>
-      </w:r>
-      <w:r>
-        <w:t xml:space="preserve"> and </w:t>
-      </w:r>
-      <w:r>
-        <w:t>5</w:t>
-      </w:r>
-      <w:r>
-        <w:t xml:space="preserve"> for the wave frequency, between </w:t>
-      </w:r>
-      <w:r>
-        <w:t xml:space="preserve">1 </w:t>
-      </w:r>
-      <w:r>
-        <w:t xml:space="preserve">and </w:t>
-      </w:r>
-      <w:r>
-        <w:t>150</w:t>
-      </w:r>
-      <w:r>
-        <w:t xml:space="preserve"> </w:t>
-      </w:r>
-      <w:r>
-        <w:t xml:space="preserve">for the </w:t>
-      </w:r>
-      <w:r>
-        <w:lastRenderedPageBreak/>
-        <w:t>wave strength (amplitude), and betwee</w:t>
-      </w:r>
-      <w:r>
-        <w:t xml:space="preserve">n </w:t>
-      </w:r>
-      <w:r>
-        <w:t>0</w:t>
-      </w:r>
-      <w:r>
-        <w:t xml:space="preserve"> and </w:t>
-      </w:r>
-      <w:r>
-        <w:t>18</w:t>
-      </w:r>
-      <w:r>
-        <w:t>0</w:t>
-      </w:r>
-      <w:r>
-        <w:t xml:space="preserve"> for the wave delay. The three sine waves were then combined using an Inverse Fourier Transform to produce a random complex wave (</w:t>
-      </w:r>
-      <w:r>
-        <w:rPr>
-          <w:highlight w:val="yellow"/>
-        </w:rPr>
         <w:t>ref?</w:t>
       </w:r>
       <w:r>
-        <w:t xml:space="preserve">). Each of the </w:t>
-      </w:r>
-      <w:r>
-        <w:t>100</w:t>
-      </w:r>
-      <w:r>
-        <w:t xml:space="preserve"> replicates produced a different complex wave (</w:t>
-      </w:r>
-      <w:r>
-        <w:rPr>
-          <w:highlight w:val="yellow"/>
-        </w:rPr>
-        <w:t>Figure xx</w:t>
-      </w:r>
-      <w:r>
-        <w:t xml:space="preserve"> </w:t>
-      </w:r>
-      <w:r>
-        <w:t>shows 10</w:t>
-      </w:r>
-      <w:r>
-        <w:t xml:space="preserve"> example</w:t>
-      </w:r>
-      <w:r>
-        <w:t>s</w:t>
-      </w:r>
-      <w:r>
-        <w:t xml:space="preserve">, see Supporting Information for all the waves used in the simulations). </w:t>
-      </w:r>
-      <w:r>
-        <w:t>The Inverse Fourier Transform took the form:</w:t>
+        <w:t>). Each of the 100 replicates produced a different complex wave (</w:t>
+      </w:r>
+      <w:r>
+        <w:t xml:space="preserve">Figure </w:t>
+      </w:r>
+      <w:r>
+        <w:t>2</w:t>
+      </w:r>
+      <w:r>
+        <w:t xml:space="preserve"> shows 10 examples, see Supporting Information for all the waves used in the simulations). The Inverse Fourier Transform took the </w:t>
+      </w:r>
+      <w:commentRangeStart w:id="2"/>
+      <w:r>
+        <w:t>form:</w:t>
+      </w:r>
+      <w:commentRangeEnd w:id="2"/>
+      <w:r>
+        <w:rPr>
+          <w:rStyle w:val="CommentReference"/>
+        </w:rPr>
+        <w:commentReference w:id="2"/>
       </w:r>
     </w:p>
     <w:p>
@@ -1988,7 +1925,19 @@
           <w:i/>
           <w:iCs/>
         </w:rPr>
-        <w:t>×</w:t>
+        <w:t>× F0</w:t>
+      </w:r>
+      <w:r>
+        <w:rPr>
+          <w:rFonts w:cstheme="minorHAnsi"/>
+        </w:rPr>
+        <w:t>,</w:t>
+      </w:r>
+      <w:r>
+        <w:rPr>
+          <w:rFonts w:cstheme="minorHAnsi"/>
+        </w:rPr>
+        <w:t xml:space="preserve"> where </w:t>
       </w:r>
       <w:r>
         <w:rPr>
@@ -1996,19 +1945,13 @@
           <w:i/>
           <w:iCs/>
         </w:rPr>
-        <w:t xml:space="preserve"> F0</w:t>
+        <w:t>F0</w:t>
       </w:r>
       <w:r>
         <w:rPr>
           <w:rFonts w:cstheme="minorHAnsi"/>
         </w:rPr>
-        <w:t>,</w:t>
-      </w:r>
-      <w:r>
-        <w:rPr>
-          <w:rFonts w:cstheme="minorHAnsi"/>
-        </w:rPr>
-        <w:t xml:space="preserve"> where </w:t>
+        <w:t xml:space="preserve"> is the fundamental frequency, </w:t>
       </w:r>
       <w:r>
         <w:rPr>
@@ -2016,13 +1959,13 @@
           <w:i/>
           <w:iCs/>
         </w:rPr>
-        <w:t>F0</w:t>
+        <w:t>t</w:t>
       </w:r>
       <w:r>
         <w:rPr>
           <w:rFonts w:cstheme="minorHAnsi"/>
         </w:rPr>
-        <w:t xml:space="preserve"> is the fundamental frequency, </w:t>
+        <w:t xml:space="preserve"> is the duration of the wave, and </w:t>
       </w:r>
       <w:r>
         <w:rPr>
@@ -2030,20 +1973,6 @@
           <w:i/>
           <w:iCs/>
         </w:rPr>
-        <w:t>t</w:t>
-      </w:r>
-      <w:r>
-        <w:rPr>
-          <w:rFonts w:cstheme="minorHAnsi"/>
-        </w:rPr>
-        <w:t xml:space="preserve"> is the duration of the wave, and </w:t>
-      </w:r>
-      <w:r>
-        <w:rPr>
-          <w:rFonts w:cstheme="minorHAnsi"/>
-          <w:i/>
-          <w:iCs/>
-        </w:rPr>
         <w:t>cd</w:t>
       </w:r>
       <w:r>
@@ -2078,10 +2007,7 @@
         <w:t>This scenario is a more extreme example of scenario 4</w:t>
       </w:r>
       <w:r>
-        <w:t xml:space="preserve"> and </w:t>
-      </w:r>
-      <w:r>
-        <w:t>was to test the effect of increased variation and uncertainty in manager budgets on deforestation and system dynamics</w:t>
+        <w:t xml:space="preserve"> and was to test the effect of increased variation and uncertainty in manager budgets on deforestation and system dynamics</w:t>
       </w:r>
       <w:r>
         <w:t xml:space="preserve">. We increased the range of the available values from which the fundamental frequency and component strength could be sampled from, thus increasing the </w:t>
@@ -2090,16 +2016,16 @@
         <w:t>potential amplitude of each wave, and making the changes in wave frequency more extreme (</w:t>
       </w:r>
       <w:r>
-        <w:rPr>
-          <w:highlight w:val="yellow"/>
-        </w:rPr>
-        <w:t>figure xx s</w:t>
-      </w:r>
-      <w:r>
-        <w:t xml:space="preserve">hows 10 examples, see Supporting Information for all the waves used in the simulations). </w:t>
-      </w:r>
-      <w:r>
-        <w:t>To simulate this scenario, we produced a set of three random sine waves by randomly sampling values between</w:t>
+        <w:t xml:space="preserve">figure </w:t>
+      </w:r>
+      <w:r>
+        <w:t>2</w:t>
+      </w:r>
+      <w:r>
+        <w:t xml:space="preserve"> s</w:t>
+      </w:r>
+      <w:r>
+        <w:t>hows 10 examples, see Supporting Information for all the waves used in the simulations). To simulate this scenario, we produced a set of three random sine waves by randomly sampling values between</w:t>
       </w:r>
       <w:r>
         <w:t xml:space="preserve"> 0.01 and 0.2 for the fundamental frequency, between</w:t>
@@ -2138,15 +2064,7 @@
     </w:p>
     <w:p>
       <w:r>
-        <w:t xml:space="preserve">For scenarios 2 to 5 we standardised the manager budgets to a total cumulative budget over the </w:t>
-      </w:r>
-      <w:proofErr w:type="gramStart"/>
-      <w:r>
-        <w:t>50 time</w:t>
-      </w:r>
-      <w:proofErr w:type="gramEnd"/>
-      <w:r>
-        <w:t xml:space="preserve"> steps of 25,000, using:</w:t>
+        <w:t>For scenarios 2 to 5 we standardised the manager budgets to a total cumulative budget over the 50 time steps of 25,000, using:</w:t>
       </w:r>
     </w:p>
     <w:p>
@@ -2206,12 +2124,228 @@
       </m:oMathPara>
     </w:p>
     <w:p>
+      <w:r>
+        <w:t xml:space="preserve">where </w:t>
+      </w:r>
+      <w:r>
+        <w:rPr>
+          <w:i/>
+          <w:iCs/>
+        </w:rPr>
+        <w:t>x</w:t>
+      </w:r>
+      <w:r>
+        <w:t xml:space="preserve"> is the </w:t>
+      </w:r>
+      <w:r>
+        <w:t xml:space="preserve">vector of manager budget values produced in the above sections. </w:t>
+      </w:r>
+    </w:p>
+    <w:p>
       <w:pPr>
         <w:rPr>
           <w:u w:val="single"/>
         </w:rPr>
       </w:pPr>
     </w:p>
+    <w:p>
+      <w:pPr>
+        <w:rPr>
+          <w:u w:val="single"/>
+        </w:rPr>
+      </w:pPr>
+      <w:r>
+        <w:rPr>
+          <w:u w:val="single"/>
+        </w:rPr>
+        <w:t>Maximum harvest under maximum conflict</w:t>
+      </w:r>
+    </w:p>
+    <w:p>
+      <w:r>
+        <w:t xml:space="preserve">The maximum harvest under maximum conflict (MHMC) was calculated for each time step in each scenario to improve our understanding of the power dynamics between the manager and the communities. </w:t>
+      </w:r>
+      <w:r>
+        <w:t xml:space="preserve">The </w:t>
+      </w:r>
+      <w:r>
+        <w:t xml:space="preserve">MHMC </w:t>
+      </w:r>
+      <w:r>
+        <w:t xml:space="preserve">is a single value for each time step that is based on the manager and user budgets </w:t>
+      </w:r>
+      <w:r>
+        <w:t>at that</w:t>
+      </w:r>
+      <w:r>
+        <w:t xml:space="preserve"> time step</w:t>
+      </w:r>
+      <w:r>
+        <w:t>.</w:t>
+      </w:r>
+      <w:r>
+        <w:t xml:space="preserve"> </w:t>
+      </w:r>
+      <w:r>
+        <w:t>I</w:t>
+      </w:r>
+      <w:r>
+        <w:t>t is the maximum number of trees a user can harvest if the manager uses all of their budget to reduce culling</w:t>
+      </w:r>
+      <w:r>
+        <w:t>,</w:t>
+      </w:r>
+      <w:r>
+        <w:t xml:space="preserve"> and the user uses all of their budget to cull.</w:t>
+      </w:r>
+      <w:r>
+        <w:t xml:space="preserve"> </w:t>
+      </w:r>
+      <w:r>
+        <w:t>The manager uses 10 budget points to increase the cost of culling by 1. There is always a minimum cost of an action of 10. Therefore, the cost of an action for the user, assuming the manager is using all of their budget to increase the cost of the action, will be:</w:t>
+      </w:r>
+    </w:p>
+    <w:p>
+      <w:pPr>
+        <w:rPr>
+          <w:rFonts w:eastAsiaTheme="minorEastAsia"/>
+        </w:rPr>
+      </w:pPr>
+      <m:oMathPara>
+        <m:oMath>
+          <m:r>
+            <w:rPr>
+              <w:rFonts w:ascii="Cambria Math" w:hAnsi="Cambria Math"/>
+            </w:rPr>
+            <m:t xml:space="preserve">nUA= </m:t>
+          </m:r>
+          <m:f>
+            <m:fPr>
+              <m:ctrlPr>
+                <w:rPr>
+                  <w:rFonts w:ascii="Cambria Math" w:hAnsi="Cambria Math"/>
+                  <w:i/>
+                </w:rPr>
+              </m:ctrlPr>
+            </m:fPr>
+            <m:num>
+              <m:r>
+                <w:rPr>
+                  <w:rFonts w:ascii="Cambria Math" w:hAnsi="Cambria Math"/>
+                </w:rPr>
+                <m:t>CR</m:t>
+              </m:r>
+            </m:num>
+            <m:den>
+              <m:d>
+                <m:dPr>
+                  <m:ctrlPr>
+                    <w:rPr>
+                      <w:rFonts w:ascii="Cambria Math" w:hAnsi="Cambria Math"/>
+                      <w:i/>
+                    </w:rPr>
+                  </m:ctrlPr>
+                </m:dPr>
+                <m:e>
+                  <m:f>
+                    <m:fPr>
+                      <m:ctrlPr>
+                        <w:rPr>
+                          <w:rFonts w:ascii="Cambria Math" w:hAnsi="Cambria Math"/>
+                          <w:i/>
+                        </w:rPr>
+                      </m:ctrlPr>
+                    </m:fPr>
+                    <m:num>
+                      <m:r>
+                        <w:rPr>
+                          <w:rFonts w:ascii="Cambria Math" w:hAnsi="Cambria Math"/>
+                        </w:rPr>
+                        <m:t>MB</m:t>
+                      </m:r>
+                    </m:num>
+                    <m:den>
+                      <m:r>
+                        <w:rPr>
+                          <w:rFonts w:ascii="Cambria Math" w:hAnsi="Cambria Math"/>
+                        </w:rPr>
+                        <m:t>10</m:t>
+                      </m:r>
+                    </m:den>
+                  </m:f>
+                </m:e>
+              </m:d>
+              <m:r>
+                <w:rPr>
+                  <w:rFonts w:ascii="Cambria Math" w:hAnsi="Cambria Math"/>
+                </w:rPr>
+                <m:t>+10</m:t>
+              </m:r>
+            </m:den>
+          </m:f>
+        </m:oMath>
+      </m:oMathPara>
+    </w:p>
+    <w:p>
+      <w:r>
+        <w:rPr>
+          <w:rFonts w:eastAsiaTheme="minorEastAsia"/>
+        </w:rPr>
+        <w:lastRenderedPageBreak/>
+        <w:t xml:space="preserve">Where </w:t>
+      </w:r>
+      <w:proofErr w:type="spellStart"/>
+      <w:r>
+        <w:rPr>
+          <w:rFonts w:eastAsiaTheme="minorEastAsia"/>
+          <w:i/>
+          <w:iCs/>
+        </w:rPr>
+        <w:t>nUA</w:t>
+      </w:r>
+      <w:proofErr w:type="spellEnd"/>
+      <w:r>
+        <w:rPr>
+          <w:rFonts w:eastAsiaTheme="minorEastAsia"/>
+        </w:rPr>
+        <w:t xml:space="preserve"> is the number of user actions (i.e., the number of trees felled)</w:t>
+      </w:r>
+      <w:r>
+        <w:rPr>
+          <w:rFonts w:eastAsiaTheme="minorEastAsia"/>
+        </w:rPr>
+        <w:t xml:space="preserve">, </w:t>
+      </w:r>
+      <w:r>
+        <w:rPr>
+          <w:rFonts w:eastAsiaTheme="minorEastAsia"/>
+          <w:i/>
+          <w:iCs/>
+        </w:rPr>
+        <w:t>CR</w:t>
+      </w:r>
+      <w:r>
+        <w:rPr>
+          <w:rFonts w:eastAsiaTheme="minorEastAsia"/>
+        </w:rPr>
+        <w:t xml:space="preserve"> is the community resources (user budget), and </w:t>
+      </w:r>
+      <w:r>
+        <w:rPr>
+          <w:rFonts w:eastAsiaTheme="minorEastAsia"/>
+          <w:i/>
+          <w:iCs/>
+        </w:rPr>
+        <w:t>MB</w:t>
+      </w:r>
+      <w:r>
+        <w:rPr>
+          <w:rFonts w:eastAsiaTheme="minorEastAsia"/>
+        </w:rPr>
+        <w:t xml:space="preserve"> is the manager budget. </w:t>
+      </w:r>
+    </w:p>
+    <w:p/>
     <w:p>
       <w:pPr>
         <w:sectPr>
@@ -2221,25 +2355,6 @@
           <w:docGrid w:linePitch="360"/>
         </w:sectPr>
       </w:pPr>
-      <w:r>
-        <w:t xml:space="preserve">where </w:t>
-      </w:r>
-      <w:r>
-        <w:rPr>
-          <w:i/>
-          <w:iCs/>
-        </w:rPr>
-        <w:t>x</w:t>
-      </w:r>
-      <w:r>
-        <w:t xml:space="preserve"> is the </w:t>
-      </w:r>
-      <w:r>
-        <w:t xml:space="preserve">vector of manager budget values produced in the above sections. </w:t>
-      </w:r>
-      <w:r>
-        <w:t xml:space="preserve"> </w:t>
-      </w:r>
     </w:p>
     <w:p>
       <w:pPr>
@@ -3307,7 +3422,7 @@
                 <w:sz w:val="20"/>
                 <w:szCs w:val="20"/>
               </w:rPr>
-              <w:t>509</w:t>
+              <w:t>Variable</w:t>
             </w:r>
           </w:p>
         </w:tc>
@@ -3649,7 +3764,7 @@
                     </pic:cNvPicPr>
                   </pic:nvPicPr>
                   <pic:blipFill>
-                    <a:blip r:embed="rId9" cstate="print">
+                    <a:blip r:embed="rId11" cstate="print">
                       <a:extLst>
                         <a:ext uri="{28A0092B-C50C-407E-A947-70E740481C1C}">
                           <a14:useLocalDpi xmlns:a14="http://schemas.microsoft.com/office/drawing/2010/main" val="0"/>
@@ -3727,7 +3842,43 @@
           <w:sz w:val="20"/>
           <w:szCs w:val="20"/>
         </w:rPr>
-        <w:t>Manager budgets and user resources for the five scenarios. Scenarios 4 and 5 have different manager budgets for each replicate simulation, and so this figure shows 10 examples for each.</w:t>
+        <w:t xml:space="preserve">Manager budgets and </w:t>
+      </w:r>
+      <w:r>
+        <w:rPr>
+          <w:b/>
+          <w:bCs/>
+          <w:sz w:val="20"/>
+          <w:szCs w:val="20"/>
+        </w:rPr>
+        <w:t>community</w:t>
+      </w:r>
+      <w:r>
+        <w:rPr>
+          <w:b/>
+          <w:bCs/>
+          <w:sz w:val="20"/>
+          <w:szCs w:val="20"/>
+        </w:rPr>
+        <w:t xml:space="preserve"> resources</w:t>
+      </w:r>
+      <w:r>
+        <w:rPr>
+          <w:b/>
+          <w:bCs/>
+          <w:sz w:val="20"/>
+          <w:szCs w:val="20"/>
+        </w:rPr>
+        <w:t xml:space="preserve"> (user budget)</w:t>
+      </w:r>
+      <w:r>
+        <w:rPr>
+          <w:b/>
+          <w:bCs/>
+          <w:sz w:val="20"/>
+          <w:szCs w:val="20"/>
+        </w:rPr>
+        <w:t xml:space="preserve"> for the five scenarios. Scenarios 4 and 5 have different manager budgets for each replicate simulation, and so this figure shows 10 examples for each.</w:t>
       </w:r>
     </w:p>
     <w:sectPr>
@@ -3742,7 +3893,7 @@
 
 <file path=word/comments.xml><?xml version="1.0" encoding="utf-8"?>
 <w:comments xmlns:wpc="http://schemas.microsoft.com/office/word/2010/wordprocessingCanvas" xmlns:cx="http://schemas.microsoft.com/office/drawing/2014/chartex" xmlns:cx1="http://schemas.microsoft.com/office/drawing/2015/9/8/chartex" xmlns:cx2="http://schemas.microsoft.com/office/drawing/2015/10/21/chartex" xmlns:cx3="http://schemas.microsoft.com/office/drawing/2016/5/9/chartex" xmlns:cx4="http://schemas.microsoft.com/office/drawing/2016/5/10/chartex" xmlns:cx5="http://schemas.microsoft.com/office/drawing/2016/5/11/chartex" xmlns:cx6="http://schemas.microsoft.com/office/drawing/2016/5/12/chartex" xmlns:cx7="http://schemas.microsoft.com/office/drawing/2016/5/13/chartex" xmlns:cx8="http://schemas.microsoft.com/office/drawing/2016/5/14/chartex" xmlns:mc="http://schemas.openxmlformats.org/markup-compatibility/2006" xmlns:aink="http://schemas.microsoft.com/office/drawing/2016/ink" xmlns:am3d="http://schemas.microsoft.com/office/drawing/2017/model3d" xmlns:o="urn:schemas-microsoft-com:office:office" xmlns:r="http://schemas.openxmlformats.org/officeDocument/2006/relationships" xmlns:m="http://schemas.openxmlformats.org/officeDocument/2006/math" xmlns:v="urn:schemas-microsoft-com:vml" xmlns:wp14="http://schemas.microsoft.com/office/word/2010/wordprocessingDrawing" xmlns:wp="http://schemas.openxmlformats.org/drawingml/2006/wordprocessingDrawing" xmlns:w10="urn:schemas-microsoft-com:office:word" xmlns:w="http://schemas.openxmlformats.org/wordprocessingml/2006/main" xmlns:w14="http://schemas.microsoft.com/office/word/2010/wordml" xmlns:w15="http://schemas.microsoft.com/office/word/2012/wordml" xmlns:w16cex="http://schemas.microsoft.com/office/word/2018/wordml/cex" xmlns:w16cid="http://schemas.microsoft.com/office/word/2016/wordml/cid" xmlns:w16="http://schemas.microsoft.com/office/word/2018/wordml" xmlns:w16sdtdh="http://schemas.microsoft.com/office/word/2020/wordml/sdtdatahash" xmlns:w16se="http://schemas.microsoft.com/office/word/2015/wordml/symex" xmlns:wpg="http://schemas.microsoft.com/office/word/2010/wordprocessingGroup" xmlns:wpi="http://schemas.microsoft.com/office/word/2010/wordprocessingInk" xmlns:wne="http://schemas.microsoft.com/office/word/2006/wordml" xmlns:wps="http://schemas.microsoft.com/office/word/2010/wordprocessingShape" mc:Ignorable="w14 w15 w16se w16cid w16 w16cex w16sdtdh wp14">
-  <w:comment w:id="0" w:author="Matthew Nuttall" w:date="2021-07-29T11:04:00Z" w:initials="MN">
+  <w:comment w:id="0" w:author="Matthew Nuttall" w:date="2021-08-25T10:49:00Z" w:initials="MN">
     <w:p>
       <w:pPr>
         <w:pStyle w:val="CommentText"/>
@@ -3754,11 +3905,11 @@
         <w:annotationRef/>
       </w:r>
       <w:r>
-        <w:t>Need to add something about the maximum harvest under maximum conflict. Plots will need to go into the SI. Not sure whether the explanation needs to be in the methods or the results</w:t>
+        <w:t>Is it ok to simply steal this diagram? I can’t really see the point in remaking it…</w:t>
       </w:r>
     </w:p>
   </w:comment>
-  <w:comment w:id="1" w:author="Matthew Nuttall" w:date="2021-08-25T10:49:00Z" w:initials="MN">
+  <w:comment w:id="1" w:author="Matthew Nuttall" w:date="2021-07-01T10:49:00Z" w:initials="MN">
     <w:p>
       <w:pPr>
         <w:pStyle w:val="CommentText"/>
@@ -3770,11 +3921,11 @@
         <w:annotationRef/>
       </w:r>
       <w:r>
-        <w:t>Is it ok to simply steal this diagram? I can’t really see the point in remaking it…</w:t>
+        <w:t xml:space="preserve">For scenario 3, should I include a couple of examples of the types of grants or types of organisations that dish them out? </w:t>
       </w:r>
     </w:p>
   </w:comment>
-  <w:comment w:id="2" w:author="Matthew Nuttall" w:date="2021-07-29T11:27:00Z" w:initials="MN">
+  <w:comment w:id="2" w:author="Matthew Nuttall" w:date="2021-08-26T10:25:00Z" w:initials="MN">
     <w:p>
       <w:pPr>
         <w:pStyle w:val="CommentText"/>
@@ -3786,31 +3937,41 @@
         <w:annotationRef/>
       </w:r>
       <w:r>
-        <w:t>Add brief para about how we set and calculated the user budget</w:t>
-      </w:r>
-      <w:r>
-        <w:t xml:space="preserve">. Need to clarify that the values are </w:t>
-      </w:r>
-      <w:proofErr w:type="gramStart"/>
-      <w:r>
-        <w:t>fairly arbitrary</w:t>
-      </w:r>
-      <w:proofErr w:type="gramEnd"/>
-    </w:p>
-  </w:comment>
-  <w:comment w:id="3" w:author="Matthew Nuttall" w:date="2021-07-01T10:49:00Z" w:initials="MN">
+        <w:t>I don’t have much experience writing out formulae, so please let me know if this is not correct!</w:t>
+      </w:r>
+    </w:p>
     <w:p>
       <w:pPr>
         <w:pStyle w:val="CommentText"/>
       </w:pPr>
-      <w:r>
-        <w:rPr>
-          <w:rStyle w:val="CommentReference"/>
-        </w:rPr>
-        <w:annotationRef/>
-      </w:r>
-      <w:r>
-        <w:t xml:space="preserve">For scenarios 3 and 4, should I include a couple of examples of the types of grants or types of organisations that dish them out? </w:t>
+    </w:p>
+    <w:p>
+      <w:pPr>
+        <w:pStyle w:val="CommentText"/>
+      </w:pPr>
+      <w:r>
+        <w:t>In R it looks like this:</w:t>
+      </w:r>
+    </w:p>
+    <w:p>
+      <w:pPr>
+        <w:pStyle w:val="CommentText"/>
+      </w:pPr>
+      <w:proofErr w:type="spellStart"/>
+      <w:r>
+        <w:t>dc.component</w:t>
+      </w:r>
+      <w:proofErr w:type="spellEnd"/>
+      <w:r>
+        <w:t xml:space="preserve"> + sum( cs * sin(</w:t>
+      </w:r>
+      <w:proofErr w:type="spellStart"/>
+      <w:r>
+        <w:t>cf</w:t>
+      </w:r>
+      <w:proofErr w:type="spellEnd"/>
+      <w:r>
+        <w:t>*w*t + cd))</w:t>
       </w:r>
     </w:p>
   </w:comment>
@@ -3819,29 +3980,76 @@
 
 <file path=word/commentsExtended.xml><?xml version="1.0" encoding="utf-8"?>
 <w15:commentsEx xmlns:wpc="http://schemas.microsoft.com/office/word/2010/wordprocessingCanvas" xmlns:cx="http://schemas.microsoft.com/office/drawing/2014/chartex" xmlns:cx1="http://schemas.microsoft.com/office/drawing/2015/9/8/chartex" xmlns:cx2="http://schemas.microsoft.com/office/drawing/2015/10/21/chartex" xmlns:cx3="http://schemas.microsoft.com/office/drawing/2016/5/9/chartex" xmlns:cx4="http://schemas.microsoft.com/office/drawing/2016/5/10/chartex" xmlns:cx5="http://schemas.microsoft.com/office/drawing/2016/5/11/chartex" xmlns:cx6="http://schemas.microsoft.com/office/drawing/2016/5/12/chartex" xmlns:cx7="http://schemas.microsoft.com/office/drawing/2016/5/13/chartex" xmlns:cx8="http://schemas.microsoft.com/office/drawing/2016/5/14/chartex" xmlns:mc="http://schemas.openxmlformats.org/markup-compatibility/2006" xmlns:aink="http://schemas.microsoft.com/office/drawing/2016/ink" xmlns:am3d="http://schemas.microsoft.com/office/drawing/2017/model3d" xmlns:o="urn:schemas-microsoft-com:office:office" xmlns:r="http://schemas.openxmlformats.org/officeDocument/2006/relationships" xmlns:m="http://schemas.openxmlformats.org/officeDocument/2006/math" xmlns:v="urn:schemas-microsoft-com:vml" xmlns:wp14="http://schemas.microsoft.com/office/word/2010/wordprocessingDrawing" xmlns:wp="http://schemas.openxmlformats.org/drawingml/2006/wordprocessingDrawing" xmlns:w10="urn:schemas-microsoft-com:office:word" xmlns:w="http://schemas.openxmlformats.org/wordprocessingml/2006/main" xmlns:w14="http://schemas.microsoft.com/office/word/2010/wordml" xmlns:w15="http://schemas.microsoft.com/office/word/2012/wordml" xmlns:w16cex="http://schemas.microsoft.com/office/word/2018/wordml/cex" xmlns:w16cid="http://schemas.microsoft.com/office/word/2016/wordml/cid" xmlns:w16="http://schemas.microsoft.com/office/word/2018/wordml" xmlns:w16sdtdh="http://schemas.microsoft.com/office/word/2020/wordml/sdtdatahash" xmlns:w16se="http://schemas.microsoft.com/office/word/2015/wordml/symex" xmlns:wpg="http://schemas.microsoft.com/office/word/2010/wordprocessingGroup" xmlns:wpi="http://schemas.microsoft.com/office/word/2010/wordprocessingInk" xmlns:wne="http://schemas.microsoft.com/office/word/2006/wordml" xmlns:wps="http://schemas.microsoft.com/office/word/2010/wordprocessingShape" mc:Ignorable="w14 w15 w16se w16cid w16 w16cex w16sdtdh wp14">
-  <w15:commentEx w15:paraId="0B361C5D" w15:done="0"/>
   <w15:commentEx w15:paraId="3FB3C70C" w15:done="0"/>
-  <w15:commentEx w15:paraId="6B4798E3" w15:done="0"/>
   <w15:commentEx w15:paraId="6F3FFC60" w15:done="0"/>
+  <w15:commentEx w15:paraId="657110FE" w15:done="0"/>
 </w15:commentsEx>
 </file>
 
 <file path=word/commentsExtensible.xml><?xml version="1.0" encoding="utf-8"?>
 <w16cex:commentsExtensible xmlns:wpc="http://schemas.microsoft.com/office/word/2010/wordprocessingCanvas" xmlns:cx="http://schemas.microsoft.com/office/drawing/2014/chartex" xmlns:cx1="http://schemas.microsoft.com/office/drawing/2015/9/8/chartex" xmlns:cx2="http://schemas.microsoft.com/office/drawing/2015/10/21/chartex" xmlns:cx3="http://schemas.microsoft.com/office/drawing/2016/5/9/chartex" xmlns:cx4="http://schemas.microsoft.com/office/drawing/2016/5/10/chartex" xmlns:cx5="http://schemas.microsoft.com/office/drawing/2016/5/11/chartex" xmlns:cx6="http://schemas.microsoft.com/office/drawing/2016/5/12/chartex" xmlns:cx7="http://schemas.microsoft.com/office/drawing/2016/5/13/chartex" xmlns:cx8="http://schemas.microsoft.com/office/drawing/2016/5/14/chartex" xmlns:mc="http://schemas.openxmlformats.org/markup-compatibility/2006" xmlns:aink="http://schemas.microsoft.com/office/drawing/2016/ink" xmlns:am3d="http://schemas.microsoft.com/office/drawing/2017/model3d" xmlns:o="urn:schemas-microsoft-com:office:office" xmlns:r="http://schemas.openxmlformats.org/officeDocument/2006/relationships" xmlns:m="http://schemas.openxmlformats.org/officeDocument/2006/math" xmlns:v="urn:schemas-microsoft-com:vml" xmlns:wp14="http://schemas.microsoft.com/office/word/2010/wordprocessingDrawing" xmlns:wp="http://schemas.openxmlformats.org/drawingml/2006/wordprocessingDrawing" xmlns:w10="urn:schemas-microsoft-com:office:word" xmlns:w="http://schemas.openxmlformats.org/wordprocessingml/2006/main" xmlns:w14="http://schemas.microsoft.com/office/word/2010/wordml" xmlns:w15="http://schemas.microsoft.com/office/word/2012/wordml" xmlns:w16cex="http://schemas.microsoft.com/office/word/2018/wordml/cex" xmlns:w16cid="http://schemas.microsoft.com/office/word/2016/wordml/cid" xmlns:w16="http://schemas.microsoft.com/office/word/2018/wordml" xmlns:w16sdtdh="http://schemas.microsoft.com/office/word/2020/wordml/sdtdatahash" xmlns:w16se="http://schemas.microsoft.com/office/word/2015/wordml/symex" xmlns:wpg="http://schemas.microsoft.com/office/word/2010/wordprocessingGroup" xmlns:wpi="http://schemas.microsoft.com/office/word/2010/wordprocessingInk" xmlns:wne="http://schemas.microsoft.com/office/word/2006/wordml" xmlns:wps="http://schemas.microsoft.com/office/word/2010/wordprocessingShape" mc:Ignorable="w14 w15 w16se w16cid w16 w16cex w16sdtdh wp14">
-  <w16cex:commentExtensible w16cex:durableId="24AD09CB" w16cex:dateUtc="2021-07-29T10:04:00Z"/>
   <w16cex:commentExtensible w16cex:durableId="24D09EAA" w16cex:dateUtc="2021-08-25T09:49:00Z"/>
-  <w16cex:commentExtensible w16cex:durableId="24AD0F2B" w16cex:dateUtc="2021-07-29T10:27:00Z"/>
   <w16cex:commentExtensible w16cex:durableId="24881C1F" w16cex:dateUtc="2021-07-01T09:49:00Z"/>
+  <w16cex:commentExtensible w16cex:durableId="24D1EA7F" w16cex:dateUtc="2021-08-26T09:25:00Z"/>
 </w16cex:commentsExtensible>
 </file>
 
 <file path=word/commentsIds.xml><?xml version="1.0" encoding="utf-8"?>
 <w16cid:commentsIds xmlns:wpc="http://schemas.microsoft.com/office/word/2010/wordprocessingCanvas" xmlns:cx="http://schemas.microsoft.com/office/drawing/2014/chartex" xmlns:cx1="http://schemas.microsoft.com/office/drawing/2015/9/8/chartex" xmlns:cx2="http://schemas.microsoft.com/office/drawing/2015/10/21/chartex" xmlns:cx3="http://schemas.microsoft.com/office/drawing/2016/5/9/chartex" xmlns:cx4="http://schemas.microsoft.com/office/drawing/2016/5/10/chartex" xmlns:cx5="http://schemas.microsoft.com/office/drawing/2016/5/11/chartex" xmlns:cx6="http://schemas.microsoft.com/office/drawing/2016/5/12/chartex" xmlns:cx7="http://schemas.microsoft.com/office/drawing/2016/5/13/chartex" xmlns:cx8="http://schemas.microsoft.com/office/drawing/2016/5/14/chartex" xmlns:mc="http://schemas.openxmlformats.org/markup-compatibility/2006" xmlns:aink="http://schemas.microsoft.com/office/drawing/2016/ink" xmlns:am3d="http://schemas.microsoft.com/office/drawing/2017/model3d" xmlns:o="urn:schemas-microsoft-com:office:office" xmlns:r="http://schemas.openxmlformats.org/officeDocument/2006/relationships" xmlns:m="http://schemas.openxmlformats.org/officeDocument/2006/math" xmlns:v="urn:schemas-microsoft-com:vml" xmlns:wp14="http://schemas.microsoft.com/office/word/2010/wordprocessingDrawing" xmlns:wp="http://schemas.openxmlformats.org/drawingml/2006/wordprocessingDrawing" xmlns:w10="urn:schemas-microsoft-com:office:word" xmlns:w="http://schemas.openxmlformats.org/wordprocessingml/2006/main" xmlns:w14="http://schemas.microsoft.com/office/word/2010/wordml" xmlns:w15="http://schemas.microsoft.com/office/word/2012/wordml" xmlns:w16cex="http://schemas.microsoft.com/office/word/2018/wordml/cex" xmlns:w16cid="http://schemas.microsoft.com/office/word/2016/wordml/cid" xmlns:w16="http://schemas.microsoft.com/office/word/2018/wordml" xmlns:w16sdtdh="http://schemas.microsoft.com/office/word/2020/wordml/sdtdatahash" xmlns:w16se="http://schemas.microsoft.com/office/word/2015/wordml/symex" xmlns:wpg="http://schemas.microsoft.com/office/word/2010/wordprocessingGroup" xmlns:wpi="http://schemas.microsoft.com/office/word/2010/wordprocessingInk" xmlns:wne="http://schemas.microsoft.com/office/word/2006/wordml" xmlns:wps="http://schemas.microsoft.com/office/word/2010/wordprocessingShape" mc:Ignorable="w14 w15 w16se w16cid w16 w16cex w16sdtdh wp14">
-  <w16cid:commentId w16cid:paraId="0B361C5D" w16cid:durableId="24AD09CB"/>
   <w16cid:commentId w16cid:paraId="3FB3C70C" w16cid:durableId="24D09EAA"/>
-  <w16cid:commentId w16cid:paraId="6B4798E3" w16cid:durableId="24AD0F2B"/>
   <w16cid:commentId w16cid:paraId="6F3FFC60" w16cid:durableId="24881C1F"/>
+  <w16cid:commentId w16cid:paraId="657110FE" w16cid:durableId="24D1EA7F"/>
 </w16cid:commentsIds>
+</file>
+
+<file path=word/endnotes.xml><?xml version="1.0" encoding="utf-8"?>
+<w:endnotes xmlns:wpc="http://schemas.microsoft.com/office/word/2010/wordprocessingCanvas" xmlns:cx="http://schemas.microsoft.com/office/drawing/2014/chartex" xmlns:cx1="http://schemas.microsoft.com/office/drawing/2015/9/8/chartex" xmlns:cx2="http://schemas.microsoft.com/office/drawing/2015/10/21/chartex" xmlns:cx3="http://schemas.microsoft.com/office/drawing/2016/5/9/chartex" xmlns:cx4="http://schemas.microsoft.com/office/drawing/2016/5/10/chartex" xmlns:cx5="http://schemas.microsoft.com/office/drawing/2016/5/11/chartex" xmlns:cx6="http://schemas.microsoft.com/office/drawing/2016/5/12/chartex" xmlns:cx7="http://schemas.microsoft.com/office/drawing/2016/5/13/chartex" xmlns:cx8="http://schemas.microsoft.com/office/drawing/2016/5/14/chartex" xmlns:mc="http://schemas.openxmlformats.org/markup-compatibility/2006" xmlns:aink="http://schemas.microsoft.com/office/drawing/2016/ink" xmlns:am3d="http://schemas.microsoft.com/office/drawing/2017/model3d" xmlns:o="urn:schemas-microsoft-com:office:office" xmlns:r="http://schemas.openxmlformats.org/officeDocument/2006/relationships" xmlns:m="http://schemas.openxmlformats.org/officeDocument/2006/math" xmlns:v="urn:schemas-microsoft-com:vml" xmlns:wp14="http://schemas.microsoft.com/office/word/2010/wordprocessingDrawing" xmlns:wp="http://schemas.openxmlformats.org/drawingml/2006/wordprocessingDrawing" xmlns:w10="urn:schemas-microsoft-com:office:word" xmlns:w="http://schemas.openxmlformats.org/wordprocessingml/2006/main" xmlns:w14="http://schemas.microsoft.com/office/word/2010/wordml" xmlns:w15="http://schemas.microsoft.com/office/word/2012/wordml" xmlns:w16cex="http://schemas.microsoft.com/office/word/2018/wordml/cex" xmlns:w16cid="http://schemas.microsoft.com/office/word/2016/wordml/cid" xmlns:w16="http://schemas.microsoft.com/office/word/2018/wordml" xmlns:w16sdtdh="http://schemas.microsoft.com/office/word/2020/wordml/sdtdatahash" xmlns:w16se="http://schemas.microsoft.com/office/word/2015/wordml/symex" xmlns:wpg="http://schemas.microsoft.com/office/word/2010/wordprocessingGroup" xmlns:wpi="http://schemas.microsoft.com/office/word/2010/wordprocessingInk" xmlns:wne="http://schemas.microsoft.com/office/word/2006/wordml" xmlns:wps="http://schemas.microsoft.com/office/word/2010/wordprocessingShape" mc:Ignorable="w14 w15 w16se w16cid w16 w16cex w16sdtdh wp14">
+  <w:endnote w:type="separator" w:id="-1">
+    <w:p>
+      <w:pPr>
+        <w:spacing w:after="0" w:line="240" w:lineRule="auto"/>
+      </w:pPr>
+      <w:r>
+        <w:separator/>
+      </w:r>
+    </w:p>
+  </w:endnote>
+  <w:endnote w:type="continuationSeparator" w:id="0">
+    <w:p>
+      <w:pPr>
+        <w:spacing w:after="0" w:line="240" w:lineRule="auto"/>
+      </w:pPr>
+      <w:r>
+        <w:continuationSeparator/>
+      </w:r>
+    </w:p>
+  </w:endnote>
+</w:endnotes>
+</file>
+
+<file path=word/footnotes.xml><?xml version="1.0" encoding="utf-8"?>
+<w:footnotes xmlns:wpc="http://schemas.microsoft.com/office/word/2010/wordprocessingCanvas" xmlns:cx="http://schemas.microsoft.com/office/drawing/2014/chartex" xmlns:cx1="http://schemas.microsoft.com/office/drawing/2015/9/8/chartex" xmlns:cx2="http://schemas.microsoft.com/office/drawing/2015/10/21/chartex" xmlns:cx3="http://schemas.microsoft.com/office/drawing/2016/5/9/chartex" xmlns:cx4="http://schemas.microsoft.com/office/drawing/2016/5/10/chartex" xmlns:cx5="http://schemas.microsoft.com/office/drawing/2016/5/11/chartex" xmlns:cx6="http://schemas.microsoft.com/office/drawing/2016/5/12/chartex" xmlns:cx7="http://schemas.microsoft.com/office/drawing/2016/5/13/chartex" xmlns:cx8="http://schemas.microsoft.com/office/drawing/2016/5/14/chartex" xmlns:mc="http://schemas.openxmlformats.org/markup-compatibility/2006" xmlns:aink="http://schemas.microsoft.com/office/drawing/2016/ink" xmlns:am3d="http://schemas.microsoft.com/office/drawing/2017/model3d" xmlns:o="urn:schemas-microsoft-com:office:office" xmlns:r="http://schemas.openxmlformats.org/officeDocument/2006/relationships" xmlns:m="http://schemas.openxmlformats.org/officeDocument/2006/math" xmlns:v="urn:schemas-microsoft-com:vml" xmlns:wp14="http://schemas.microsoft.com/office/word/2010/wordprocessingDrawing" xmlns:wp="http://schemas.openxmlformats.org/drawingml/2006/wordprocessingDrawing" xmlns:w10="urn:schemas-microsoft-com:office:word" xmlns:w="http://schemas.openxmlformats.org/wordprocessingml/2006/main" xmlns:w14="http://schemas.microsoft.com/office/word/2010/wordml" xmlns:w15="http://schemas.microsoft.com/office/word/2012/wordml" xmlns:w16cex="http://schemas.microsoft.com/office/word/2018/wordml/cex" xmlns:w16cid="http://schemas.microsoft.com/office/word/2016/wordml/cid" xmlns:w16="http://schemas.microsoft.com/office/word/2018/wordml" xmlns:w16sdtdh="http://schemas.microsoft.com/office/word/2020/wordml/sdtdatahash" xmlns:w16se="http://schemas.microsoft.com/office/word/2015/wordml/symex" xmlns:wpg="http://schemas.microsoft.com/office/word/2010/wordprocessingGroup" xmlns:wpi="http://schemas.microsoft.com/office/word/2010/wordprocessingInk" xmlns:wne="http://schemas.microsoft.com/office/word/2006/wordml" xmlns:wps="http://schemas.microsoft.com/office/word/2010/wordprocessingShape" mc:Ignorable="w14 w15 w16se w16cid w16 w16cex w16sdtdh wp14">
+  <w:footnote w:type="separator" w:id="-1">
+    <w:p>
+      <w:pPr>
+        <w:spacing w:after="0" w:line="240" w:lineRule="auto"/>
+      </w:pPr>
+      <w:r>
+        <w:separator/>
+      </w:r>
+    </w:p>
+  </w:footnote>
+  <w:footnote w:type="continuationSeparator" w:id="0">
+    <w:p>
+      <w:pPr>
+        <w:spacing w:after="0" w:line="240" w:lineRule="auto"/>
+      </w:pPr>
+      <w:r>
+        <w:continuationSeparator/>
+      </w:r>
+    </w:p>
+  </w:footnote>
+</w:footnotes>
 </file>
 
 <file path=word/people.xml><?xml version="1.0" encoding="utf-8"?>
@@ -4254,6 +4462,7 @@
   <w:style w:type="character" w:default="1" w:styleId="DefaultParagraphFont">
     <w:name w:val="Default Paragraph Font"/>
     <w:uiPriority w:val="1"/>
+    <w:semiHidden/>
     <w:unhideWhenUsed/>
   </w:style>
   <w:style w:type="table" w:default="1" w:styleId="TableNormal">
@@ -4373,6 +4582,50 @@
       <w:sz w:val="20"/>
       <w:szCs w:val="20"/>
     </w:rPr>
+  </w:style>
+  <w:style w:type="paragraph" w:styleId="Header">
+    <w:name w:val="header"/>
+    <w:basedOn w:val="Normal"/>
+    <w:link w:val="HeaderChar"/>
+    <w:uiPriority w:val="99"/>
+    <w:unhideWhenUsed/>
+    <w:rsid w:val="002E67D4"/>
+    <w:pPr>
+      <w:tabs>
+        <w:tab w:val="center" w:pos="4513"/>
+        <w:tab w:val="right" w:pos="9026"/>
+      </w:tabs>
+      <w:spacing w:after="0" w:line="240" w:lineRule="auto"/>
+    </w:pPr>
+  </w:style>
+  <w:style w:type="character" w:customStyle="1" w:styleId="HeaderChar">
+    <w:name w:val="Header Char"/>
+    <w:basedOn w:val="DefaultParagraphFont"/>
+    <w:link w:val="Header"/>
+    <w:uiPriority w:val="99"/>
+    <w:rsid w:val="002E67D4"/>
+  </w:style>
+  <w:style w:type="paragraph" w:styleId="Footer">
+    <w:name w:val="footer"/>
+    <w:basedOn w:val="Normal"/>
+    <w:link w:val="FooterChar"/>
+    <w:uiPriority w:val="99"/>
+    <w:unhideWhenUsed/>
+    <w:rsid w:val="002E67D4"/>
+    <w:pPr>
+      <w:tabs>
+        <w:tab w:val="center" w:pos="4513"/>
+        <w:tab w:val="right" w:pos="9026"/>
+      </w:tabs>
+      <w:spacing w:after="0" w:line="240" w:lineRule="auto"/>
+    </w:pPr>
+  </w:style>
+  <w:style w:type="character" w:customStyle="1" w:styleId="FooterChar">
+    <w:name w:val="Footer Char"/>
+    <w:basedOn w:val="DefaultParagraphFont"/>
+    <w:link w:val="Footer"/>
+    <w:uiPriority w:val="99"/>
+    <w:rsid w:val="002E67D4"/>
   </w:style>
 </w:styles>
 </file>

</xml_diff>

<commit_message>
Intro finished, methods updated
</commit_message>
<xml_diff>
--- a/Write_up/A_investment/Methods.docx
+++ b/Write_up/A_investment/Methods.docx
@@ -762,7 +762,15 @@
         <w:t xml:space="preserve">primary livelihood is farming. </w:t>
       </w:r>
       <w:r>
-        <w:t xml:space="preserve">We simulated scenarios over 50 time steps, which we assumed represented 50 years. </w:t>
+        <w:t xml:space="preserve">We simulated scenarios over </w:t>
+      </w:r>
+      <w:proofErr w:type="gramStart"/>
+      <w:r>
+        <w:t>50 time</w:t>
+      </w:r>
+      <w:proofErr w:type="gramEnd"/>
+      <w:r>
+        <w:t xml:space="preserve"> steps, which we assumed represented 50 years. </w:t>
       </w:r>
     </w:p>
     <w:p>
@@ -846,7 +854,15 @@
         <w:t>50-year</w:t>
       </w:r>
       <w:r>
-        <w:t xml:space="preserve"> time period due to slow growth and recruitment relative to animals.</w:t>
+        <w:t xml:space="preserve"> </w:t>
+      </w:r>
+      <w:proofErr w:type="gramStart"/>
+      <w:r>
+        <w:t>time period</w:t>
+      </w:r>
+      <w:proofErr w:type="gramEnd"/>
+      <w:r>
+        <w:t xml:space="preserve"> due to slow growth and recruitment relative to animals.</w:t>
       </w:r>
       <w:r>
         <w:t xml:space="preserve"> Furthermore, we wanted to eliminate any “noise” around the deforestation signal so that the only driver of forest loss was the effect of user actions on the trees. Therefore,</w:t>
@@ -1184,10 +1200,7 @@
         <w:t xml:space="preserve"> in the real world</w:t>
       </w:r>
       <w:r>
-        <w:t xml:space="preserve"> </w:t>
-      </w:r>
-      <w:r>
-        <w:t>(</w:t>
+        <w:t xml:space="preserve"> (</w:t>
       </w:r>
       <w:r>
         <w:t>Table 1, Figure 2</w:t>
@@ -1199,10 +1212,7 @@
         <w:t xml:space="preserve">. </w:t>
       </w:r>
       <w:r>
-        <w:t>Scenarios 1 to 3 aimed to test three primary funding models</w:t>
-      </w:r>
-      <w:r>
-        <w:t xml:space="preserve"> (see individual scenario sections below), and scenarios 4 and 5 aimed to test the effects of uncertainty and variability in funding. </w:t>
+        <w:t xml:space="preserve">Scenarios 1 to 3 aimed to test three primary funding models (see individual scenario sections below), and scenarios 4 and 5 aimed to test the effects of uncertainty and variability in funding. </w:t>
       </w:r>
       <w:r>
         <w:t xml:space="preserve">Before running the final 5 scenarios we tested </w:t>
@@ -1717,7 +1727,13 @@
       </w:r>
       <w:r>
         <w:lastRenderedPageBreak/>
-        <w:t>given time. This scenario could reflect any number of conservation landscapes around the world, where project budgets are subject to the success of funding applications, resulting in variable and unpredictable resources for project activities and policy implementation. To simulate this scenario, we produced a set of three random sine waves by randomly sampling values between</w:t>
+        <w:t xml:space="preserve">given time. </w:t>
+      </w:r>
+      <w:r>
+        <w:t xml:space="preserve">This scenario assumes the management authority has some level of core funding, and so the budget never reaches zero. </w:t>
+      </w:r>
+      <w:r>
+        <w:t>This scenario could reflect any number of conservation landscapes around the world, where project budgets are subject to the success of funding applications, resulting in variable and unpredictable resources for project activities and policy implementation. To simulate this scenario, we produced a set of three random sine waves by randomly sampling values between</w:t>
       </w:r>
       <w:r>
         <w:t xml:space="preserve"> 0.01 and 0.08 for the fundamental frequency, between</w:t>
@@ -2064,7 +2080,15 @@
     </w:p>
     <w:p>
       <w:r>
-        <w:t>For scenarios 2 to 5 we standardised the manager budgets to a total cumulative budget over the 50 time steps of 25,000, using:</w:t>
+        <w:t xml:space="preserve">For scenarios 2 to 5 we standardised the manager budgets to a total cumulative budget over the </w:t>
+      </w:r>
+      <w:proofErr w:type="gramStart"/>
+      <w:r>
+        <w:t>50 time</w:t>
+      </w:r>
+      <w:proofErr w:type="gramEnd"/>
+      <w:r>
+        <w:t xml:space="preserve"> steps of 25,000, using:</w:t>
       </w:r>
     </w:p>
     <w:p>
@@ -2190,7 +2214,15 @@
         <w:t>I</w:t>
       </w:r>
       <w:r>
-        <w:t>t is the maximum number of trees a user can harvest if the manager uses all of their budget to reduce culling</w:t>
+        <w:t xml:space="preserve">t is the maximum number of trees a user can harvest if the manager uses </w:t>
+      </w:r>
+      <w:proofErr w:type="gramStart"/>
+      <w:r>
+        <w:t>all of</w:t>
+      </w:r>
+      <w:proofErr w:type="gramEnd"/>
+      <w:r>
+        <w:t xml:space="preserve"> their budget to reduce culling</w:t>
       </w:r>
       <w:r>
         <w:t>,</w:t>
@@ -2202,7 +2234,15 @@
         <w:t xml:space="preserve"> </w:t>
       </w:r>
       <w:r>
-        <w:t>The manager uses 10 budget points to increase the cost of culling by 1. There is always a minimum cost of an action of 10. Therefore, the cost of an action for the user, assuming the manager is using all of their budget to increase the cost of the action, will be:</w:t>
+        <w:t xml:space="preserve">The manager uses 10 budget points to increase the cost of culling by 1. There is always a minimum cost of an action of 10. Therefore, the cost of an action for the user, assuming the manager is using </w:t>
+      </w:r>
+      <w:proofErr w:type="gramStart"/>
+      <w:r>
+        <w:t>all of</w:t>
+      </w:r>
+      <w:proofErr w:type="gramEnd"/>
+      <w:r>
+        <w:t xml:space="preserve"> their budget to increase the cost of the action, will be:</w:t>
       </w:r>
     </w:p>
     <w:p>
@@ -3963,7 +4003,15 @@
       </w:r>
       <w:proofErr w:type="spellEnd"/>
       <w:r>
-        <w:t xml:space="preserve"> + sum( cs * sin(</w:t>
+        <w:t xml:space="preserve"> + </w:t>
+      </w:r>
+      <w:proofErr w:type="gramStart"/>
+      <w:r>
+        <w:t>sum( cs</w:t>
+      </w:r>
+      <w:proofErr w:type="gramEnd"/>
+      <w:r>
+        <w:t xml:space="preserve"> * sin(</w:t>
       </w:r>
       <w:proofErr w:type="spellStart"/>
       <w:r>

</xml_diff>

<commit_message>
Minor updates - Methods and Results
</commit_message>
<xml_diff>
--- a/Write_up/A_investment/Methods.docx
+++ b/Write_up/A_investment/Methods.docx
@@ -85,15 +85,7 @@
         <w:t xml:space="preserve"> </w:t>
       </w:r>
       <w:r>
-        <w:t xml:space="preserve">Simulations in GMSE are comprised of four </w:t>
-      </w:r>
-      <w:proofErr w:type="spellStart"/>
-      <w:r>
-        <w:t>submodels</w:t>
-      </w:r>
-      <w:proofErr w:type="spellEnd"/>
-      <w:r>
-        <w:t xml:space="preserve"> that govern the social-ecological system, each of which can be individually parameterised</w:t>
+        <w:t>Simulations in GMSE are comprised of four submodels that govern the social-ecological system, each of which can be individually parameterised</w:t>
       </w:r>
       <w:r>
         <w:t xml:space="preserve"> (</w:t>
@@ -105,26 +97,10 @@
         <w:t>)</w:t>
       </w:r>
       <w:r>
-        <w:t xml:space="preserve">. The </w:t>
-      </w:r>
-      <w:proofErr w:type="spellStart"/>
-      <w:r>
-        <w:t>submodels</w:t>
-      </w:r>
-      <w:proofErr w:type="spellEnd"/>
-      <w:r>
-        <w:t xml:space="preserve"> are </w:t>
-      </w:r>
-      <w:r>
-        <w:t xml:space="preserve">(1) the natural resource model which is used to simulate the biological population within the system. The natural resource model can simulate complex spatially explicit biological populations that have individual traits such as age, and population-level traits such as carrying capacity and related density-dependent mortality. Because individuals within the population have discrete traits there is inherent stochasticity within the population. (2) The observation model represents the observation process, and the associated error, whereby the manager estimates the size of the natural resource population. The manager sets policy based on the estimates rather than the actual population size, thus introducing uncertainty that exists in the real world. The </w:t>
-      </w:r>
-      <w:proofErr w:type="spellStart"/>
-      <w:r>
-        <w:t>submodel</w:t>
-      </w:r>
-      <w:proofErr w:type="spellEnd"/>
-      <w:r>
-        <w:t xml:space="preserve"> has four methods available which mimic commonly used biological monitoring techniques. (3) the manager model which uses the genetic algorithm (GA, see below) to develop management policies that</w:t>
+        <w:t xml:space="preserve">. The submodels are </w:t>
+      </w:r>
+      <w:r>
+        <w:t>(1) the natural resource model which is used to simulate the biological population within the system. The natural resource model can simulate complex spatially explicit biological populations that have individual traits such as age, and population-level traits such as carrying capacity and related density-dependent mortality. Because individuals within the population have discrete traits there is inherent stochasticity within the population. (2) The observation model represents the observation process, and the associated error, whereby the manager estimates the size of the natural resource population. The manager sets policy based on the estimates rather than the actual population size, thus introducing uncertainty that exists in the real world. The submodel has four methods available which mimic commonly used biological monitoring techniques. (3) the manager model which uses the genetic algorithm (GA, see below) to develop management policies that</w:t>
       </w:r>
       <w:r>
         <w:t xml:space="preserve"> attempt to</w:t>
@@ -193,26 +169,10 @@
         <w:t>e.g.,</w:t>
       </w:r>
       <w:r>
-        <w:t xml:space="preserve"> if they choose to scare, forcing resources onto another cell). These changes then feed into the natural resource </w:t>
-      </w:r>
-      <w:proofErr w:type="spellStart"/>
-      <w:r>
-        <w:t>submodel</w:t>
-      </w:r>
-      <w:proofErr w:type="spellEnd"/>
-      <w:r>
-        <w:t xml:space="preserve"> in the next time step. </w:t>
-      </w:r>
-      <w:r>
-        <w:t xml:space="preserve">For detailed explanations of the </w:t>
-      </w:r>
-      <w:proofErr w:type="spellStart"/>
-      <w:r>
-        <w:t>submodels</w:t>
-      </w:r>
-      <w:proofErr w:type="spellEnd"/>
-      <w:r>
-        <w:t xml:space="preserve">, see Duthie et al (2018) and the documentation for the GMSE R package.  </w:t>
+        <w:t xml:space="preserve"> if they choose to scare, forcing resources onto another cell). These changes then feed into the natural resource submodel in the next time step. </w:t>
+      </w:r>
+      <w:r>
+        <w:t xml:space="preserve">For detailed explanations of the submodels, see Duthie et al (2018) and the documentation for the GMSE R package.  </w:t>
       </w:r>
     </w:p>
     <w:p>
@@ -547,27 +507,7 @@
           <w:sz w:val="20"/>
           <w:szCs w:val="20"/>
         </w:rPr>
-        <w:t xml:space="preserve">. Conceptual flow diagram showing the four </w:t>
-      </w:r>
-      <w:proofErr w:type="spellStart"/>
-      <w:r>
-        <w:rPr>
-          <w:b/>
-          <w:bCs/>
-          <w:sz w:val="20"/>
-          <w:szCs w:val="20"/>
-        </w:rPr>
-        <w:t>submodels</w:t>
-      </w:r>
-      <w:proofErr w:type="spellEnd"/>
-      <w:r>
-        <w:rPr>
-          <w:b/>
-          <w:bCs/>
-          <w:sz w:val="20"/>
-          <w:szCs w:val="20"/>
-        </w:rPr>
-        <w:t xml:space="preserve"> and the genetic algorithm, and how they interact in a single time step in GMSE. Figure taken from Duthie et al., (2018).</w:t>
+        <w:t>. Conceptual flow diagram showing the four submodels and the genetic algorithm, and how they interact in a single time step in GMSE. Figure taken from Duthie et al., (2018).</w:t>
       </w:r>
     </w:p>
     <w:p>
@@ -762,15 +702,7 @@
         <w:t xml:space="preserve">primary livelihood is farming. </w:t>
       </w:r>
       <w:r>
-        <w:t xml:space="preserve">We simulated scenarios over </w:t>
-      </w:r>
-      <w:proofErr w:type="gramStart"/>
-      <w:r>
-        <w:t>50 time</w:t>
-      </w:r>
-      <w:proofErr w:type="gramEnd"/>
-      <w:r>
-        <w:t xml:space="preserve"> steps, which we assumed represented 50 years. </w:t>
+        <w:t xml:space="preserve">We simulated scenarios over 50 time steps, which we assumed represented 50 years. </w:t>
       </w:r>
     </w:p>
     <w:p>
@@ -854,15 +786,7 @@
         <w:t>50-year</w:t>
       </w:r>
       <w:r>
-        <w:t xml:space="preserve"> </w:t>
-      </w:r>
-      <w:proofErr w:type="gramStart"/>
-      <w:r>
-        <w:t>time period</w:t>
-      </w:r>
-      <w:proofErr w:type="gramEnd"/>
-      <w:r>
-        <w:t xml:space="preserve"> due to slow growth and recruitment relative to animals.</w:t>
+        <w:t xml:space="preserve"> time period due to slow growth and recruitment relative to animals.</w:t>
       </w:r>
       <w:r>
         <w:t xml:space="preserve"> Furthermore, we wanted to eliminate any “noise” around the deforestation signal so that the only driver of forest loss was the effect of user actions on the trees. Therefore,</w:t>
@@ -957,7 +881,6 @@
       <w:r>
         <w:t xml:space="preserve"> is the yield of the cell when trees are present, </w:t>
       </w:r>
-      <w:proofErr w:type="spellStart"/>
       <w:r>
         <w:rPr>
           <w:i/>
@@ -965,7 +888,6 @@
         </w:rPr>
         <w:t>Yr</w:t>
       </w:r>
-      <w:proofErr w:type="spellEnd"/>
       <w:r>
         <w:t xml:space="preserve"> is the % reduction in yield for a single tree, and </w:t>
       </w:r>
@@ -1067,14 +989,12 @@
         </w:rPr>
         <w:t xml:space="preserve">Table </w:t>
       </w:r>
-      <w:proofErr w:type="spellStart"/>
       <w:r>
         <w:rPr>
           <w:highlight w:val="yellow"/>
         </w:rPr>
         <w:t>Sx</w:t>
       </w:r>
-      <w:proofErr w:type="spellEnd"/>
       <w:r>
         <w:t xml:space="preserve">), with the final values chosen to deliberately ensure that felling trees would have a much higher positive </w:t>
       </w:r>
@@ -1097,15 +1017,7 @@
         <w:t>, and to simulate strong exogenous drivers of deforestation that are found around the world, particularly in the tropics</w:t>
       </w:r>
       <w:r>
-        <w:t xml:space="preserve"> (</w:t>
-      </w:r>
-      <w:proofErr w:type="spellStart"/>
-      <w:r>
-        <w:t>Ceddia</w:t>
-      </w:r>
-      <w:proofErr w:type="spellEnd"/>
-      <w:r>
-        <w:t xml:space="preserve"> 2019, Davis et al 20</w:t>
+        <w:t xml:space="preserve"> (Ceddia 2019, Davis et al 20</w:t>
       </w:r>
       <w:r>
         <w:t>1</w:t>
@@ -1147,7 +1059,13 @@
         <w:t>n</w:t>
       </w:r>
       <w:r>
-        <w:t xml:space="preserve"> forest resources, and authorities are trying to reduce all forest loss. This could, for example, represent a protected area which contains both forest and local communities. In each time step the manager called the GA and identified a policy, which was reflected in the cost for users to fell trees, that attempted to reduce forest loss as much as possible. We assumed the manager’s budget reflected the</w:t>
+        <w:t xml:space="preserve"> forest resources, and authorities are trying to </w:t>
+      </w:r>
+      <w:r>
+        <w:t>eliminate, or reduce as much as possible,</w:t>
+      </w:r>
+      <w:r>
+        <w:t xml:space="preserve"> forest loss. This could, for example, represent a protected area which contains both forest and local communities. In each time step the manager called the GA and identified a policy, which was reflected in the cost for users to fell trees, that attempted to reduce forest loss as much as possible. We assumed the manager’s budget reflected the</w:t>
       </w:r>
       <w:r>
         <w:t xml:space="preserve"> actual</w:t>
@@ -1284,25 +1202,13 @@
         <w:t xml:space="preserve"> respectively. </w:t>
       </w:r>
       <w:r>
-        <w:t>For all scenarios in which the manager budget displays some level of increase (scenarios 2 to 5</w:t>
-      </w:r>
-      <w:r>
-        <w:t xml:space="preserve">, </w:t>
-      </w:r>
-      <w:r>
-        <w:t xml:space="preserve">Table </w:t>
-      </w:r>
-      <w:r>
-        <w:t>1</w:t>
-      </w:r>
-      <w:r>
-        <w:t xml:space="preserve">, figure </w:t>
-      </w:r>
-      <w:r>
-        <w:t>2</w:t>
-      </w:r>
-      <w:r>
-        <w:t>), we ensured that the total cumulative budget was equal across all scenarios. This was to eliminate the possibility of one scenario outperforming another simply because the manager ha</w:t>
+        <w:t>For all scenarios we ensured that the total cumulative budget was equal across all scenarios</w:t>
+      </w:r>
+      <w:r>
+        <w:t xml:space="preserve"> (Table 1)</w:t>
+      </w:r>
+      <w:r>
+        <w:t>. This was to eliminate the possibility of one scenario outperforming another simply because the manager ha</w:t>
       </w:r>
       <w:r>
         <w:t>d</w:t>
@@ -1350,7 +1256,28 @@
         <w:t>The manager and user budgets are not equal nor necessarily proportional</w:t>
       </w:r>
       <w:r>
-        <w:t xml:space="preserve">, as they are used in very different ways (Duthie et al 2018). Therefore, equal budgets (e.g., if both manager and user budgets were set to 500) do not necessarily equate to equal power to affect the system. </w:t>
+        <w:t xml:space="preserve">, as they are used in very different ways </w:t>
+      </w:r>
+      <w:r>
+        <w:fldChar w:fldCharType="begin"/>
+      </w:r>
+      <w:r>
+        <w:instrText xml:space="preserve"> ADDIN ZOTERO_ITEM CSL_CITATION {"citationID":"UrrHIflh","properties":{"formattedCitation":"(Duthie et al., 2018)","plainCitation":"(Duthie et al., 2018)","noteIndex":0},"citationItems":[{"id":2434,"uris":["http://zotero.org/users/2170232/items/FN8CQ3TY"],"uri":["http://zotero.org/users/2170232/items/FN8CQ3TY"],"itemData":{"id":2434,"type":"article-journal","abstract":"Management strategy evaluation (MSE) is a powerful tool for simulating all key aspects of natural resource management under conditions of uncertainty. We present the r package generalised management strategy evaluation (GMSE), which applies genetic algorithms to provide a generalised tool for simulating adaptive decision-making management scenarios between stakeholders with competing objectives under complex social-ecological interactions and uncertainty. GMSE models can be agent-based and spatially explicit, incorporating a high degree of realism through mechanistic modelling of links and feedbacks among stakeholders and with the ecosystem; additionally, user-defined sub-models can also be incorporated as functions into the broader GMSE framework. We show how GMSE simulates a social-ecological system using the example of an adaptively managed waterfowl population on an agricultural landscape; simulated waterfowl exploit agricultural land, causing conflict between conservation interests and the interest of food producers maximising their crop yield. The r package GMSE is open source under GNU Public License; source code and documents are freely available on GitHub.","container-title":"Methods in Ecology and Evolution","DOI":"10.1111/2041-210X.13091","ISSN":"2041-210X","issue":"12","language":"en","page":"2396-2401","source":"Wiley Online Library","title":"GMSE: An r package for generalised management strategy evaluation","title-short":"GMSE","volume":"9","author":[{"family":"Duthie","given":"A. Bradley"},{"family":"Cusack","given":"Jeremy J."},{"family":"Jones","given":"Isabel L."},{"family":"Minderman","given":"Jeroen"},{"family":"Nilsen","given":"Erlend B."},{"family":"Pozo","given":"Rocío A."},{"family":"Rakotonarivo","given":"O. Sarobidy"},{"family":"Moorter","given":"Bram Van"},{"family":"Bunnefeld","given":"Nils"}],"issued":{"date-parts":[["2018"]]}}}],"schema":"https://github.com/citation-style-language/schema/raw/master/csl-citation.json"} </w:instrText>
+      </w:r>
+      <w:r>
+        <w:fldChar w:fldCharType="separate"/>
+      </w:r>
+      <w:r>
+        <w:rPr>
+          <w:rFonts w:ascii="Calibri" w:hAnsi="Calibri" w:cs="Calibri"/>
+        </w:rPr>
+        <w:t>(Duthie et al., 2018)</w:t>
+      </w:r>
+      <w:r>
+        <w:fldChar w:fldCharType="end"/>
+      </w:r>
+      <w:r>
+        <w:t xml:space="preserve">. Therefore, equal budgets (e.g., if both manager and user budgets were set to 500) do not necessarily equate to equal power to affect the system. </w:t>
       </w:r>
       <w:r>
         <w:t xml:space="preserve">The differences in manager and user budgets relative to each other is what governs the differences and changes in power to affect the system. </w:t>
@@ -1373,7 +1300,7 @@
         <w:fldChar w:fldCharType="begin"/>
       </w:r>
       <w:r>
-        <w:instrText xml:space="preserve"> ADDIN ZOTERO_ITEM CSL_CITATION {"citationID":"fQN23mFN","properties":{"formattedCitation":"(R Core Team, 2021)","plainCitation":"(R Core Team, 2021)","noteIndex":0},"citationItems":[{"id":2766,"uris":["http://zotero.org/users/2170232/items/Q57ZB3Z5"],"uri":["http://zotero.org/users/2170232/items/Q57ZB3Z5"],"itemData":{"id":2766,"type":"book","event-place":"Vienna, Austria","publisher":"R Foundation for Statistical Computing","publisher-place":"Vienna, Austria","title":"R: A language and environment for statistical computing","version":"4.0.4","author":[{"family":"R Core Team","given":""}],"issued":{"date-parts":[["2021"]]}}}],"schema":"https://github.com/citation-style-language/schema/raw/master/csl-citation.json"} </w:instrText>
+        <w:instrText xml:space="preserve"> ADDIN ZOTERO_ITEM CSL_CITATION {"citationID":"fQN23mFN","properties":{"formattedCitation":"(R Core Team, 2021)","plainCitation":"(R Core Team, 2021)","dontUpdate":true,"noteIndex":0},"citationItems":[{"id":2766,"uris":["http://zotero.org/users/2170232/items/Q57ZB3Z5"],"uri":["http://zotero.org/users/2170232/items/Q57ZB3Z5"],"itemData":{"id":2766,"type":"book","event-place":"Vienna, Austria","publisher":"R Foundation for Statistical Computing","publisher-place":"Vienna, Austria","title":"R: A language and environment for statistical computing","version":"4.0.4","author":[{"family":"R Core Team","given":""}],"issued":{"date-parts":[["2021"]]}}}],"schema":"https://github.com/citation-style-language/schema/raw/master/csl-citation.json"} </w:instrText>
       </w:r>
       <w:r>
         <w:fldChar w:fldCharType="separate"/>
@@ -1723,17 +1650,35 @@
         <w:t>2</w:t>
       </w:r>
       <w:r>
-        <w:t xml:space="preserve">). This was to simulate a conservation landscape in which the management authority relies on grant funding for policy implementation, and so applies for a range of different grants which vary in size and duration and is not necessarily successful at any </w:t>
+        <w:t>). This was to simulate a conservation landscape in which the management authority relies</w:t>
+      </w:r>
+      <w:r>
+        <w:t xml:space="preserve"> partly</w:t>
+      </w:r>
+      <w:r>
+        <w:t xml:space="preserve"> on grant funding for policy implementation, and so applies for a range of different grants which vary in size and duration </w:t>
+      </w:r>
+      <w:r>
+        <w:t>but</w:t>
+      </w:r>
+      <w:r>
+        <w:t xml:space="preserve"> is not necessarily successful at any </w:t>
       </w:r>
       <w:r>
         <w:lastRenderedPageBreak/>
         <w:t xml:space="preserve">given time. </w:t>
       </w:r>
       <w:r>
-        <w:t xml:space="preserve">This scenario assumes the management authority has some level of core funding, and so the budget never reaches zero. </w:t>
-      </w:r>
-      <w:r>
-        <w:t>This scenario could reflect any number of conservation landscapes around the world, where project budgets are subject to the success of funding applications, resulting in variable and unpredictable resources for project activities and policy implementation. To simulate this scenario, we produced a set of three random sine waves by randomly sampling values between</w:t>
+        <w:t xml:space="preserve">This scenario assumes the management authority has some level of core funding, and so the budget never </w:t>
+      </w:r>
+      <w:r>
+        <w:t>decreases to</w:t>
+      </w:r>
+      <w:r>
+        <w:t xml:space="preserve"> zero. </w:t>
+      </w:r>
+      <w:r>
+        <w:t>This scenario could reflect any number of conservation landscapes around the world, where project budgets are subject to the success of funding applications, resulting in variable and unpredictable resources for project activities and policy implementation. To simulate this scenario, we produced a set of three sine waves by randomly sampling values between</w:t>
       </w:r>
       <w:r>
         <w:t xml:space="preserve"> 0.01 and 0.08 for the fundamental frequency, between</w:t>
@@ -1850,7 +1795,6 @@
       <w:r>
         <w:t xml:space="preserve">Where </w:t>
       </w:r>
-      <w:proofErr w:type="spellStart"/>
       <w:r>
         <w:rPr>
           <w:i/>
@@ -1858,11 +1802,9 @@
         </w:rPr>
         <w:t>trj</w:t>
       </w:r>
-      <w:proofErr w:type="spellEnd"/>
       <w:r>
         <w:t xml:space="preserve"> is the trajectory of the random complex wave, </w:t>
       </w:r>
-      <w:proofErr w:type="spellStart"/>
       <w:r>
         <w:rPr>
           <w:i/>
@@ -1870,7 +1812,6 @@
         </w:rPr>
         <w:t>acs</w:t>
       </w:r>
-      <w:proofErr w:type="spellEnd"/>
       <w:r>
         <w:t xml:space="preserve"> is the additive constant signal, </w:t>
       </w:r>
@@ -1884,7 +1825,6 @@
       <w:r>
         <w:t xml:space="preserve"> is the component strength, </w:t>
       </w:r>
-      <w:proofErr w:type="spellStart"/>
       <w:r>
         <w:rPr>
           <w:i/>
@@ -1892,7 +1832,6 @@
         </w:rPr>
         <w:t>cf</w:t>
       </w:r>
-      <w:proofErr w:type="spellEnd"/>
       <w:r>
         <w:t xml:space="preserve"> is the component frequency, </w:t>
       </w:r>
@@ -2023,16 +1962,37 @@
         <w:t>This scenario is a more extreme example of scenario 4</w:t>
       </w:r>
       <w:r>
-        <w:t xml:space="preserve"> and was to test the effect of increased variation and uncertainty in manager budgets on deforestation and system dynamics</w:t>
-      </w:r>
-      <w:r>
-        <w:t xml:space="preserve">. We increased the range of the available values from which the fundamental frequency and component strength could be sampled from, thus increasing the </w:t>
+        <w:t xml:space="preserve"> and </w:t>
+      </w:r>
+      <w:r>
+        <w:t>aimed</w:t>
+      </w:r>
+      <w:r>
+        <w:t xml:space="preserve"> to test the effect of increased variation and uncertainty in manager budgets on deforestation and system dynamics</w:t>
+      </w:r>
+      <w:r>
+        <w:t>. We increased the range of the available values from which the fundamental frequenc</w:t>
+      </w:r>
+      <w:r>
+        <w:t>ies</w:t>
+      </w:r>
+      <w:r>
+        <w:t xml:space="preserve"> and component strength</w:t>
+      </w:r>
+      <w:r>
+        <w:t>s for the three sine waves</w:t>
+      </w:r>
+      <w:r>
+        <w:t xml:space="preserve"> could be sampled from, thus increasing the </w:t>
       </w:r>
       <w:r>
         <w:t>potential amplitude of each wave, and making the changes in wave frequency more extreme (</w:t>
       </w:r>
       <w:r>
-        <w:t xml:space="preserve">figure </w:t>
+        <w:t>F</w:t>
+      </w:r>
+      <w:r>
+        <w:t xml:space="preserve">igure </w:t>
       </w:r>
       <w:r>
         <w:t>2</w:t>
@@ -2064,6 +2024,9 @@
       <w:r>
         <w:t xml:space="preserve"> 180 for the wave delay.</w:t>
       </w:r>
+      <w:r>
+        <w:t xml:space="preserve"> The three sine waves were used to produce a new random complex wave for each replicate, using the same formula as in Scenario 4. </w:t>
+      </w:r>
     </w:p>
     <w:p>
       <w:pPr>
@@ -2080,15 +2043,10 @@
     </w:p>
     <w:p>
       <w:r>
-        <w:t xml:space="preserve">For scenarios 2 to 5 we standardised the manager budgets to a total cumulative budget over the </w:t>
-      </w:r>
-      <w:proofErr w:type="gramStart"/>
-      <w:r>
-        <w:t>50 time</w:t>
-      </w:r>
-      <w:proofErr w:type="gramEnd"/>
-      <w:r>
-        <w:t xml:space="preserve"> steps of 25,000, using:</w:t>
+        <w:t>Manager budgets in Scenario 1 had a constant value which summed to 25,000 over the 50 time steps, and for</w:t>
+      </w:r>
+      <w:r>
+        <w:t xml:space="preserve"> scenarios 2 to 5 we standardised the manager budgets to 25,000, using:</w:t>
       </w:r>
     </w:p>
     <w:p>
@@ -2165,23 +2123,17 @@
         <w:t xml:space="preserve">vector of manager budget values produced in the above sections. </w:t>
       </w:r>
     </w:p>
+    <w:p/>
     <w:p>
       <w:pPr>
         <w:rPr>
           <w:u w:val="single"/>
         </w:rPr>
       </w:pPr>
-    </w:p>
-    <w:p>
-      <w:pPr>
+      <w:r>
         <w:rPr>
           <w:u w:val="single"/>
         </w:rPr>
-      </w:pPr>
-      <w:r>
-        <w:rPr>
-          <w:u w:val="single"/>
-        </w:rPr>
         <w:t>Maximum harvest under maximum conflict</w:t>
       </w:r>
     </w:p>
@@ -2214,35 +2166,23 @@
         <w:t>I</w:t>
       </w:r>
       <w:r>
-        <w:t xml:space="preserve">t is the maximum number of trees a user can harvest if the manager uses </w:t>
-      </w:r>
-      <w:proofErr w:type="gramStart"/>
-      <w:r>
-        <w:t>all of</w:t>
-      </w:r>
-      <w:proofErr w:type="gramEnd"/>
-      <w:r>
-        <w:t xml:space="preserve"> their budget to reduce culling</w:t>
+        <w:t>t is the maximum number of trees a user can harvest if the manager uses all their budget to reduce culling</w:t>
       </w:r>
       <w:r>
         <w:t>,</w:t>
       </w:r>
       <w:r>
-        <w:t xml:space="preserve"> and the user uses all of their budget to cull.</w:t>
+        <w:t xml:space="preserve"> and the user uses all their budget to cull.</w:t>
       </w:r>
       <w:r>
         <w:t xml:space="preserve"> </w:t>
       </w:r>
       <w:r>
-        <w:t xml:space="preserve">The manager uses 10 budget points to increase the cost of culling by 1. There is always a minimum cost of an action of 10. Therefore, the cost of an action for the user, assuming the manager is using </w:t>
-      </w:r>
-      <w:proofErr w:type="gramStart"/>
-      <w:r>
-        <w:t>all of</w:t>
-      </w:r>
-      <w:proofErr w:type="gramEnd"/>
-      <w:r>
-        <w:t xml:space="preserve"> their budget to increase the cost of the action, will be:</w:t>
+        <w:t xml:space="preserve">The manager uses 10 budget points to increase the cost of culling by 1. There is always a minimum cost of an action of 10. </w:t>
+      </w:r>
+      <w:r>
+        <w:lastRenderedPageBreak/>
+        <w:t>Therefore, the cost of an action for the user, assuming the manager is using all their budget to increase the cost of the action, will be:</w:t>
       </w:r>
     </w:p>
     <w:p>
@@ -2257,7 +2197,6 @@
             <w:rPr>
               <w:rFonts w:ascii="Cambria Math" w:hAnsi="Cambria Math"/>
             </w:rPr>
-            <w:lastRenderedPageBreak/>
             <m:t xml:space="preserve">nUA= </m:t>
           </m:r>
           <m:f>
@@ -2334,7 +2273,6 @@
         </w:rPr>
         <w:t xml:space="preserve">Where </w:t>
       </w:r>
-      <w:proofErr w:type="spellStart"/>
       <w:r>
         <w:rPr>
           <w:rFonts w:eastAsiaTheme="minorEastAsia"/>
@@ -2343,7 +2281,6 @@
         </w:rPr>
         <w:t>nUA</w:t>
       </w:r>
-      <w:proofErr w:type="spellEnd"/>
       <w:r>
         <w:rPr>
           <w:rFonts w:eastAsiaTheme="minorEastAsia"/>
@@ -3918,7 +3855,25 @@
           <w:sz w:val="20"/>
           <w:szCs w:val="20"/>
         </w:rPr>
-        <w:t xml:space="preserve"> for the five scenarios. Scenarios 4 and 5 have different manager budgets for each replicate simulation, and so this figure shows 10 examples for each.</w:t>
+        <w:t xml:space="preserve"> for the five scenarios. Scenarios 4 and 5 have</w:t>
+      </w:r>
+      <w:r>
+        <w:rPr>
+          <w:b/>
+          <w:bCs/>
+          <w:sz w:val="20"/>
+          <w:szCs w:val="20"/>
+        </w:rPr>
+        <w:t xml:space="preserve"> a</w:t>
+      </w:r>
+      <w:r>
+        <w:rPr>
+          <w:b/>
+          <w:bCs/>
+          <w:sz w:val="20"/>
+          <w:szCs w:val="20"/>
+        </w:rPr>
+        <w:t xml:space="preserve"> different manager budget for each replicate simulation, and so this figure shows 10 examples for each.</w:t>
       </w:r>
     </w:p>
     <w:sectPr>
@@ -3997,29 +3952,8 @@
       <w:pPr>
         <w:pStyle w:val="CommentText"/>
       </w:pPr>
-      <w:proofErr w:type="spellStart"/>
-      <w:r>
-        <w:t>dc.component</w:t>
-      </w:r>
-      <w:proofErr w:type="spellEnd"/>
-      <w:r>
-        <w:t xml:space="preserve"> + </w:t>
-      </w:r>
-      <w:proofErr w:type="gramStart"/>
-      <w:r>
-        <w:t>sum( cs</w:t>
-      </w:r>
-      <w:proofErr w:type="gramEnd"/>
-      <w:r>
-        <w:t xml:space="preserve"> * sin(</w:t>
-      </w:r>
-      <w:proofErr w:type="spellStart"/>
-      <w:r>
-        <w:t>cf</w:t>
-      </w:r>
-      <w:proofErr w:type="spellEnd"/>
-      <w:r>
-        <w:t>*w*t + cd))</w:t>
+      <w:r>
+        <w:t>dc.component + sum( cs * sin(cf*w*t + cd))</w:t>
       </w:r>
     </w:p>
   </w:comment>
@@ -4510,7 +4444,6 @@
   <w:style w:type="character" w:default="1" w:styleId="DefaultParagraphFont">
     <w:name w:val="Default Paragraph Font"/>
     <w:uiPriority w:val="1"/>
-    <w:semiHidden/>
     <w:unhideWhenUsed/>
   </w:style>
   <w:style w:type="table" w:default="1" w:styleId="TableNormal">

</xml_diff>